<commit_message>
allow people view my profile
</commit_message>
<xml_diff>
--- a/docs/api.docx
+++ b/docs/api.docx
@@ -500,23 +500,7 @@
                 <w:rFonts w:hint="eastAsia"/>
                 <w:noProof/>
               </w:rPr>
-              <w:t>旋转</w:t>
-            </w:r>
-            <w:r>
-              <w:rPr>
-                <w:rStyle w:val="a3"/>
-                <w:rFonts w:hint="eastAsia"/>
-                <w:noProof/>
-              </w:rPr>
-              <w:t>头</w:t>
-            </w:r>
-            <w:r>
-              <w:rPr>
-                <w:rStyle w:val="a3"/>
-                <w:rFonts w:hint="eastAsia"/>
-                <w:noProof/>
-              </w:rPr>
-              <w:t>像</w:t>
+              <w:t>旋转头像</w:t>
             </w:r>
             <w:r>
               <w:rPr>
@@ -1183,14 +1167,12 @@
         </w:rPr>
         <w:t>所有</w:t>
       </w:r>
-      <w:proofErr w:type="spellStart"/>
       <w:r>
         <w:rPr>
           <w:rFonts w:hint="eastAsia"/>
         </w:rPr>
         <w:t>url</w:t>
       </w:r>
-      <w:proofErr w:type="spellEnd"/>
       <w:r>
         <w:rPr>
           <w:rFonts w:hint="eastAsia"/>
@@ -1201,16 +1183,8 @@
         <w:rPr>
           <w:rFonts w:hint="eastAsia"/>
         </w:rPr>
-        <w:t>/profile/</w:t>
-      </w:r>
-      <w:proofErr w:type="spellStart"/>
-      <w:r>
-        <w:rPr>
-          <w:rFonts w:hint="eastAsia"/>
-        </w:rPr>
-        <w:t>api</w:t>
-      </w:r>
-      <w:proofErr w:type="spellEnd"/>
+        <w:t>/profile/api</w:t>
+      </w:r>
       <w:r>
         <w:rPr>
           <w:rFonts w:hint="eastAsia"/>
@@ -1247,148 +1221,349 @@
           <w:rFonts w:hint="eastAsia"/>
           <w:color w:val="FF0000"/>
         </w:rPr>
-        <w:t>/profile/</w:t>
-      </w:r>
-      <w:proofErr w:type="spellStart"/>
+        <w:t>/profile/api/rest</w:t>
+      </w:r>
       <w:r>
         <w:rPr>
           <w:rFonts w:hint="eastAsia"/>
           <w:color w:val="FF0000"/>
         </w:rPr>
-        <w:t>api</w:t>
-      </w:r>
-      <w:proofErr w:type="spellEnd"/>
+        <w:t>开头的接口均为按照</w:t>
+      </w:r>
       <w:r>
         <w:rPr>
           <w:rFonts w:hint="eastAsia"/>
           <w:color w:val="FF0000"/>
         </w:rPr>
-        <w:t>/rest</w:t>
+        <w:t>restful</w:t>
       </w:r>
       <w:r>
         <w:rPr>
           <w:rFonts w:hint="eastAsia"/>
           <w:color w:val="FF0000"/>
         </w:rPr>
-        <w:t>开头的接口均为按照</w:t>
+        <w:t>规范实现，</w:t>
       </w:r>
       <w:r>
         <w:rPr>
           <w:rFonts w:hint="eastAsia"/>
           <w:color w:val="FF0000"/>
         </w:rPr>
-        <w:t>restful</w:t>
+        <w:t>Restful</w:t>
       </w:r>
       <w:r>
         <w:rPr>
           <w:rFonts w:hint="eastAsia"/>
           <w:color w:val="FF0000"/>
         </w:rPr>
-        <w:t>规范实现，</w:t>
+        <w:t>接口</w:t>
       </w:r>
       <w:r>
         <w:rPr>
           <w:rFonts w:hint="eastAsia"/>
           <w:color w:val="FF0000"/>
         </w:rPr>
-        <w:t>Restful</w:t>
+        <w:t>在</w:t>
       </w:r>
       <w:r>
         <w:rPr>
           <w:rFonts w:hint="eastAsia"/>
           <w:color w:val="FF0000"/>
         </w:rPr>
+        <w:t>url</w:t>
+      </w:r>
+      <w:r>
+        <w:rPr>
+          <w:rFonts w:hint="eastAsia"/>
+          <w:color w:val="FF0000"/>
+        </w:rPr>
+        <w:t>后面加</w:t>
+      </w:r>
+      <w:r>
+        <w:rPr>
+          <w:rFonts w:hint="eastAsia"/>
+          <w:color w:val="FF0000"/>
+        </w:rPr>
+        <w:t xml:space="preserve"> .xml </w:t>
+      </w:r>
+      <w:r>
+        <w:rPr>
+          <w:rFonts w:hint="eastAsia"/>
+          <w:color w:val="FF0000"/>
+        </w:rPr>
+        <w:t>或</w:t>
+      </w:r>
+      <w:r>
+        <w:rPr>
+          <w:rFonts w:hint="eastAsia"/>
+          <w:color w:val="FF0000"/>
+        </w:rPr>
+        <w:t xml:space="preserve"> .json </w:t>
+      </w:r>
+      <w:r>
+        <w:rPr>
+          <w:rFonts w:hint="eastAsia"/>
+          <w:color w:val="FF0000"/>
+        </w:rPr>
+        <w:t>均可得到对应格式的数据结果，未加则为</w:t>
+      </w:r>
+      <w:r>
+        <w:rPr>
+          <w:rFonts w:hint="eastAsia"/>
+          <w:color w:val="FF0000"/>
+        </w:rPr>
+        <w:t>xhtml</w:t>
+      </w:r>
+    </w:p>
+    <w:p>
+      <w:pPr>
+        <w:pStyle w:val="1"/>
+      </w:pPr>
+      <w:bookmarkStart w:id="1" w:name="_Toc342467856"/>
+      <w:r>
+        <w:rPr>
+          <w:rFonts w:eastAsiaTheme="minorEastAsia" w:hint="eastAsia"/>
+        </w:rPr>
+        <w:t>验证用户</w:t>
+      </w:r>
+      <w:bookmarkEnd w:id="1"/>
+    </w:p>
+    <w:p>
+      <w:r>
+        <w:t>URL:</w:t>
+      </w:r>
+    </w:p>
+    <w:p>
+      <w:pPr>
+        <w:ind w:firstLine="420"/>
+      </w:pPr>
+      <w:r>
+        <w:t>/</w:t>
+      </w:r>
+      <w:r>
+        <w:rPr>
+          <w:rFonts w:hint="eastAsia"/>
+        </w:rPr>
+        <w:t>profile/api/</w:t>
+      </w:r>
+      <w:r>
+        <w:rPr>
+          <w:rFonts w:hint="eastAsia"/>
+        </w:rPr>
+        <w:t>legacy/</w:t>
+      </w:r>
+      <w:r>
+        <w:rPr>
+          <w:rFonts w:hint="eastAsia"/>
+        </w:rPr>
+        <w:t>validateUser</w:t>
+      </w:r>
+    </w:p>
+    <w:p>
+      <w:r>
+        <w:t>Method:</w:t>
+      </w:r>
+    </w:p>
+    <w:p>
+      <w:pPr>
+        <w:ind w:firstLine="420"/>
+      </w:pPr>
+      <w:r>
+        <w:rPr>
+          <w:rFonts w:hint="eastAsia"/>
+        </w:rPr>
+        <w:t>GET</w:t>
+      </w:r>
+    </w:p>
+    <w:p>
+      <w:r>
+        <w:rPr>
+          <w:rFonts w:hint="eastAsia"/>
+        </w:rPr>
+        <w:t>参数</w:t>
+      </w:r>
+      <w:r>
+        <w:t>:</w:t>
+      </w:r>
+    </w:p>
+    <w:p>
+      <w:r>
+        <w:rPr>
+          <w:rFonts w:hint="eastAsia"/>
+        </w:rPr>
+        <w:t>返回</w:t>
+      </w:r>
+      <w:r>
+        <w:t>:</w:t>
+      </w:r>
+      <w:r>
+        <w:tab/>
+      </w:r>
+    </w:p>
+    <w:p>
+      <w:pPr>
+        <w:ind w:firstLine="420"/>
+      </w:pPr>
+      <w:r>
+        <w:t>{</w:t>
+      </w:r>
+      <w:r>
+        <w:rPr>
+          <w:rFonts w:hint="eastAsia"/>
+        </w:rPr>
+        <w:t>userId</w:t>
+      </w:r>
+      <w:r>
+        <w:rPr>
+          <w:rFonts w:hint="eastAsia"/>
+        </w:rPr>
+        <w:t>:</w:t>
+      </w:r>
+      <w:r>
+        <w:rPr>
+          <w:rFonts w:hint="eastAsia"/>
+        </w:rPr>
+        <w:t>"</w:t>
+      </w:r>
+      <w:r>
+        <w:rPr>
+          <w:rFonts w:hint="eastAsia"/>
+        </w:rPr>
+        <w:t>用户</w:t>
+      </w:r>
+      <w:r>
+        <w:rPr>
+          <w:rFonts w:hint="eastAsia"/>
+        </w:rPr>
+        <w:t>id"</w:t>
+      </w:r>
+      <w:r>
+        <w:t xml:space="preserve"> </w:t>
+      </w:r>
+      <w:r>
+        <w:t>}</w:t>
+      </w:r>
+      <w:r>
+        <w:rPr>
+          <w:rFonts w:hint="eastAsia"/>
+        </w:rPr>
+        <w:t xml:space="preserve"> </w:t>
+      </w:r>
+    </w:p>
+    <w:p>
+      <w:r>
+        <w:rPr>
+          <w:rFonts w:hint="eastAsia"/>
+        </w:rPr>
+        <w:t>说明</w:t>
+      </w:r>
+      <w:r>
+        <w:t>:</w:t>
+      </w:r>
+    </w:p>
+    <w:p>
+      <w:r>
+        <w:tab/>
+      </w:r>
+      <w:r>
+        <w:rPr>
+          <w:rFonts w:hint="eastAsia"/>
+        </w:rPr>
+        <w:t>返回</w:t>
+      </w:r>
+      <w:r>
+        <w:rPr>
+          <w:rFonts w:hint="eastAsia"/>
+        </w:rPr>
+        <w:t>json</w:t>
+      </w:r>
+      <w:r>
+        <w:rPr>
+          <w:rFonts w:hint="eastAsia"/>
+        </w:rPr>
+        <w:t>格式数据</w:t>
+      </w:r>
+    </w:p>
+    <w:p>
+      <w:r>
+        <w:rPr>
+          <w:rFonts w:hint="eastAsia"/>
+        </w:rPr>
+        <w:tab/>
+      </w:r>
+      <w:r>
+        <w:rPr>
+          <w:rFonts w:hint="eastAsia"/>
+        </w:rPr>
+        <w:t>调用其它</w:t>
+      </w:r>
+      <w:r>
+        <w:rPr>
+          <w:rFonts w:hint="eastAsia"/>
+        </w:rPr>
+        <w:t>POST</w:t>
+      </w:r>
+      <w:r>
+        <w:rPr>
+          <w:rFonts w:hint="eastAsia"/>
+        </w:rPr>
         <w:t>接口</w:t>
       </w:r>
       <w:r>
         <w:rPr>
           <w:rFonts w:hint="eastAsia"/>
-          <w:color w:val="FF0000"/>
-        </w:rPr>
-        <w:t>在</w:t>
-      </w:r>
-      <w:proofErr w:type="spellStart"/>
-      <w:r>
-        <w:rPr>
-          <w:rFonts w:hint="eastAsia"/>
-          <w:color w:val="FF0000"/>
-        </w:rPr>
-        <w:t>url</w:t>
-      </w:r>
-      <w:proofErr w:type="spellEnd"/>
-      <w:r>
-        <w:rPr>
-          <w:rFonts w:hint="eastAsia"/>
-          <w:color w:val="FF0000"/>
-        </w:rPr>
-        <w:t>后面加</w:t>
-      </w:r>
-      <w:r>
-        <w:rPr>
-          <w:rFonts w:hint="eastAsia"/>
-          <w:color w:val="FF0000"/>
-        </w:rPr>
-        <w:t xml:space="preserve"> .xml </w:t>
-      </w:r>
-      <w:r>
-        <w:rPr>
-          <w:rFonts w:hint="eastAsia"/>
-          <w:color w:val="FF0000"/>
-        </w:rPr>
-        <w:t>或</w:t>
-      </w:r>
-      <w:r>
-        <w:rPr>
-          <w:rFonts w:hint="eastAsia"/>
-          <w:color w:val="FF0000"/>
-        </w:rPr>
-        <w:t xml:space="preserve"> .</w:t>
-      </w:r>
-      <w:proofErr w:type="spellStart"/>
-      <w:r>
-        <w:rPr>
-          <w:rFonts w:hint="eastAsia"/>
-          <w:color w:val="FF0000"/>
-        </w:rPr>
-        <w:t>json</w:t>
-      </w:r>
-      <w:proofErr w:type="spellEnd"/>
-      <w:r>
-        <w:rPr>
-          <w:rFonts w:hint="eastAsia"/>
-          <w:color w:val="FF0000"/>
-        </w:rPr>
-        <w:t xml:space="preserve"> </w:t>
-      </w:r>
-      <w:r>
-        <w:rPr>
-          <w:rFonts w:hint="eastAsia"/>
-          <w:color w:val="FF0000"/>
-        </w:rPr>
-        <w:t>均可得到对应格式的数据结果，未加则为</w:t>
-      </w:r>
-      <w:proofErr w:type="spellStart"/>
-      <w:r>
-        <w:rPr>
-          <w:rFonts w:hint="eastAsia"/>
-          <w:color w:val="FF0000"/>
-        </w:rPr>
-        <w:t>xhtml</w:t>
-      </w:r>
-      <w:proofErr w:type="spellEnd"/>
+        </w:rPr>
+        <w:t>前必须用此接口，否则</w:t>
+      </w:r>
+      <w:r>
+        <w:rPr>
+          <w:rFonts w:hint="eastAsia"/>
+        </w:rPr>
+        <w:t>POST</w:t>
+      </w:r>
+      <w:r>
+        <w:rPr>
+          <w:rFonts w:hint="eastAsia"/>
+        </w:rPr>
+        <w:t>请求</w:t>
+      </w:r>
+      <w:r>
+        <w:rPr>
+          <w:rFonts w:hint="eastAsia"/>
+        </w:rPr>
+        <w:t>由于</w:t>
+      </w:r>
+      <w:r>
+        <w:rPr>
+          <w:rFonts w:hint="eastAsia"/>
+        </w:rPr>
+        <w:t>cas</w:t>
+      </w:r>
+      <w:r>
+        <w:rPr>
+          <w:rFonts w:hint="eastAsia"/>
+        </w:rPr>
+        <w:t>用户验证所需</w:t>
+      </w:r>
+      <w:r>
+        <w:rPr>
+          <w:rFonts w:hint="eastAsia"/>
+        </w:rPr>
+        <w:t>重定向导致失败</w:t>
+      </w:r>
     </w:p>
     <w:p>
       <w:pPr>
         <w:pStyle w:val="1"/>
       </w:pPr>
-      <w:bookmarkStart w:id="1" w:name="_Toc342467856"/>
+      <w:bookmarkStart w:id="2" w:name="_Toc342467857"/>
       <w:r>
         <w:rPr>
           <w:rFonts w:eastAsiaTheme="minorEastAsia" w:hint="eastAsia"/>
         </w:rPr>
-        <w:t>验证用户</w:t>
-      </w:r>
-      <w:bookmarkEnd w:id="1"/>
+        <w:t>上传头像</w:t>
+      </w:r>
+      <w:bookmarkEnd w:id="2"/>
     </w:p>
     <w:p>
       <w:r>
@@ -1406,36 +1581,14 @@
         <w:rPr>
           <w:rFonts w:hint="eastAsia"/>
         </w:rPr>
-        <w:t>profile/</w:t>
-      </w:r>
-      <w:proofErr w:type="spellStart"/>
-      <w:r>
-        <w:rPr>
-          <w:rFonts w:hint="eastAsia"/>
-        </w:rPr>
-        <w:t>api</w:t>
-      </w:r>
-      <w:proofErr w:type="spellEnd"/>
-      <w:r>
-        <w:rPr>
-          <w:rFonts w:hint="eastAsia"/>
-        </w:rPr>
-        <w:t>/</w:t>
-      </w:r>
-      <w:r>
-        <w:rPr>
-          <w:rFonts w:hint="eastAsia"/>
-        </w:rPr>
-        <w:t>legacy/</w:t>
-      </w:r>
-      <w:proofErr w:type="spellStart"/>
-      <w:r>
-        <w:rPr>
-          <w:rFonts w:hint="eastAsia"/>
-        </w:rPr>
-        <w:t>validateUser</w:t>
-      </w:r>
-      <w:proofErr w:type="spellEnd"/>
+        <w:t>profile/api/legacy/</w:t>
+      </w:r>
+      <w:r>
+        <w:rPr>
+          <w:rFonts w:hint="eastAsia"/>
+        </w:rPr>
+        <w:t>uploadLogo</w:t>
+      </w:r>
     </w:p>
     <w:p>
       <w:r>
@@ -1447,10 +1600,7 @@
         <w:ind w:firstLine="420"/>
       </w:pPr>
       <w:r>
-        <w:rPr>
-          <w:rFonts w:hint="eastAsia"/>
-        </w:rPr>
-        <w:t>GET</w:t>
+        <w:t>POST</w:t>
       </w:r>
     </w:p>
     <w:p>
@@ -1465,6 +1615,40 @@
       </w:r>
     </w:p>
     <w:p>
+      <w:pPr>
+        <w:ind w:firstLine="420"/>
+      </w:pPr>
+      <w:r>
+        <w:rPr>
+          <w:rFonts w:hint="eastAsia"/>
+        </w:rPr>
+        <w:t xml:space="preserve">image </w:t>
+      </w:r>
+      <w:r>
+        <w:rPr>
+          <w:rFonts w:hint="eastAsia"/>
+        </w:rPr>
+        <w:t>表单文件字段名</w:t>
+      </w:r>
+    </w:p>
+    <w:p>
+      <w:pPr>
+        <w:ind w:firstLine="420"/>
+      </w:pPr>
+      <w:r>
+        <w:rPr>
+          <w:rFonts w:hint="eastAsia"/>
+        </w:rPr>
+        <w:t xml:space="preserve">callback </w:t>
+      </w:r>
+      <w:r>
+        <w:rPr>
+          <w:rFonts w:hint="eastAsia"/>
+        </w:rPr>
+        <w:t>回调函数名</w:t>
+      </w:r>
+    </w:p>
+    <w:p>
       <w:r>
         <w:rPr>
           <w:rFonts w:hint="eastAsia"/>
@@ -1474,8 +1658,14 @@
       <w:r>
         <w:t>:</w:t>
       </w:r>
-      <w:r>
-        <w:tab/>
+    </w:p>
+    <w:p>
+      <w:r>
+        <w:rPr>
+          <w:rFonts w:hint="eastAsia"/>
+        </w:rPr>
+        <w:tab/>
+        <w:t>&lt;script language="javascript"&gt;</w:t>
       </w:r>
     </w:p>
     <w:p>
@@ -1483,453 +1673,130 @@
         <w:ind w:firstLine="420"/>
       </w:pPr>
       <w:r>
-        <w:t>{</w:t>
-      </w:r>
-      <w:proofErr w:type="spellStart"/>
-      <w:r>
-        <w:rPr>
-          <w:rFonts w:hint="eastAsia"/>
-        </w:rPr>
-        <w:t>userId</w:t>
-      </w:r>
-      <w:proofErr w:type="spellEnd"/>
-      <w:r>
-        <w:rPr>
-          <w:rFonts w:hint="eastAsia"/>
-        </w:rPr>
+        <w:rPr>
+          <w:rFonts w:hint="eastAsia"/>
+        </w:rPr>
+        <w:t>callback({  // callback</w:t>
+      </w:r>
+      <w:r>
+        <w:rPr>
+          <w:rFonts w:hint="eastAsia"/>
+        </w:rPr>
+        <w:t>为传进的参数值，比如</w:t>
+      </w:r>
+      <w:r>
+        <w:rPr>
+          <w:rFonts w:hint="eastAsia"/>
+        </w:rPr>
+        <w:t>parent.abc</w:t>
+      </w:r>
+    </w:p>
+    <w:p>
+      <w:pPr>
+        <w:ind w:firstLine="420"/>
+      </w:pPr>
+      <w:r>
+        <w:rPr>
+          <w:rFonts w:hint="eastAsia"/>
+        </w:rPr>
+        <w:tab/>
+        <w:t>success:(true|false), //</w:t>
+      </w:r>
+      <w:r>
+        <w:rPr>
+          <w:rFonts w:hint="eastAsia"/>
+        </w:rPr>
+        <w:t>成功为</w:t>
+      </w:r>
+      <w:r>
+        <w:rPr>
+          <w:rFonts w:hint="eastAsia"/>
+        </w:rPr>
+        <w:t xml:space="preserve">true, </w:t>
+      </w:r>
+      <w:r>
+        <w:rPr>
+          <w:rFonts w:hint="eastAsia"/>
+        </w:rPr>
+        <w:t>否则</w:t>
+      </w:r>
+      <w:r>
+        <w:rPr>
+          <w:rFonts w:hint="eastAsia"/>
+        </w:rPr>
+        <w:t>false</w:t>
+      </w:r>
+    </w:p>
+    <w:p>
+      <w:pPr>
+        <w:ind w:firstLine="420"/>
+      </w:pPr>
+      <w:r>
+        <w:rPr>
+          <w:rFonts w:hint="eastAsia"/>
+        </w:rPr>
+        <w:tab/>
+        <w:t>url:"</w:t>
+      </w:r>
+      <w:r>
+        <w:rPr>
+          <w:rFonts w:hint="eastAsia"/>
+        </w:rPr>
+        <w:t>上传得到文件名</w:t>
+      </w:r>
+      <w:r>
+        <w:rPr>
+          <w:rFonts w:hint="eastAsia"/>
+        </w:rPr>
+        <w:t>"</w:t>
+      </w:r>
+    </w:p>
+    <w:p>
+      <w:pPr>
+        <w:ind w:firstLine="420"/>
+      </w:pPr>
+      <w:r>
+        <w:rPr>
+          <w:rFonts w:hint="eastAsia"/>
+        </w:rPr>
+        <w:tab/>
+        <w:t>});</w:t>
+      </w:r>
+    </w:p>
+    <w:p>
+      <w:pPr>
+        <w:ind w:firstLine="420"/>
+      </w:pPr>
+      <w:r>
+        <w:rPr>
+          <w:rFonts w:hint="eastAsia"/>
+        </w:rPr>
+        <w:t>&lt;/script&gt;</w:t>
+      </w:r>
+    </w:p>
+    <w:p>
+      <w:r>
+        <w:rPr>
+          <w:rFonts w:hint="eastAsia"/>
+        </w:rPr>
+        <w:t>说明</w:t>
+      </w:r>
+      <w:r>
         <w:t>:</w:t>
       </w:r>
-      <w:r>
-        <w:rPr>
-          <w:rFonts w:hint="eastAsia"/>
-        </w:rPr>
-        <w:t>"</w:t>
-      </w:r>
-      <w:r>
-        <w:rPr>
-          <w:rFonts w:hint="eastAsia"/>
-        </w:rPr>
-        <w:t>用户</w:t>
-      </w:r>
-      <w:r>
-        <w:rPr>
-          <w:rFonts w:hint="eastAsia"/>
-        </w:rPr>
-        <w:t>id"</w:t>
-      </w:r>
-      <w:r>
-        <w:t xml:space="preserve"> </w:t>
-      </w:r>
-      <w:r>
-        <w:t>}</w:t>
-      </w:r>
-      <w:r>
-        <w:rPr>
-          <w:rFonts w:hint="eastAsia"/>
-        </w:rPr>
-        <w:t xml:space="preserve"> </w:t>
-      </w:r>
-    </w:p>
-    <w:p>
-      <w:r>
-        <w:rPr>
-          <w:rFonts w:hint="eastAsia"/>
-        </w:rPr>
-        <w:t>说明</w:t>
-      </w:r>
-      <w:r>
-        <w:t>:</w:t>
-      </w:r>
-    </w:p>
-    <w:p>
-      <w:r>
-        <w:tab/>
-      </w:r>
-      <w:r>
-        <w:rPr>
-          <w:rFonts w:hint="eastAsia"/>
-        </w:rPr>
-        <w:t>返回</w:t>
-      </w:r>
-      <w:proofErr w:type="spellStart"/>
-      <w:r>
-        <w:rPr>
-          <w:rFonts w:hint="eastAsia"/>
-        </w:rPr>
-        <w:t>json</w:t>
-      </w:r>
-      <w:proofErr w:type="spellEnd"/>
-      <w:r>
-        <w:rPr>
-          <w:rFonts w:hint="eastAsia"/>
-        </w:rPr>
-        <w:t>格式数据</w:t>
-      </w:r>
-    </w:p>
-    <w:p>
-      <w:r>
-        <w:rPr>
-          <w:rFonts w:hint="eastAsia"/>
-        </w:rPr>
-        <w:tab/>
-      </w:r>
-      <w:r>
-        <w:rPr>
-          <w:rFonts w:hint="eastAsia"/>
-        </w:rPr>
-        <w:t>调用其它</w:t>
-      </w:r>
-      <w:r>
-        <w:rPr>
-          <w:rFonts w:hint="eastAsia"/>
-        </w:rPr>
-        <w:t>POST</w:t>
-      </w:r>
-      <w:r>
-        <w:rPr>
-          <w:rFonts w:hint="eastAsia"/>
-        </w:rPr>
-        <w:t>接口</w:t>
-      </w:r>
-      <w:r>
-        <w:rPr>
-          <w:rFonts w:hint="eastAsia"/>
-        </w:rPr>
-        <w:t>前必须用此接口，否则</w:t>
-      </w:r>
-      <w:r>
-        <w:rPr>
-          <w:rFonts w:hint="eastAsia"/>
-        </w:rPr>
-        <w:t>POST</w:t>
-      </w:r>
-      <w:r>
-        <w:rPr>
-          <w:rFonts w:hint="eastAsia"/>
-        </w:rPr>
-        <w:t>请求</w:t>
-      </w:r>
-      <w:r>
-        <w:rPr>
-          <w:rFonts w:hint="eastAsia"/>
-        </w:rPr>
-        <w:t>由于</w:t>
-      </w:r>
-      <w:proofErr w:type="spellStart"/>
-      <w:r>
-        <w:rPr>
-          <w:rFonts w:hint="eastAsia"/>
-        </w:rPr>
-        <w:t>cas</w:t>
-      </w:r>
-      <w:proofErr w:type="spellEnd"/>
-      <w:r>
-        <w:rPr>
-          <w:rFonts w:hint="eastAsia"/>
-        </w:rPr>
-        <w:t>用户验证所需</w:t>
-      </w:r>
-      <w:r>
-        <w:rPr>
-          <w:rFonts w:hint="eastAsia"/>
-        </w:rPr>
-        <w:t>重定向导致失败</w:t>
-      </w:r>
-    </w:p>
-    <w:p>
-      <w:pPr>
-        <w:pStyle w:val="1"/>
-      </w:pPr>
-      <w:bookmarkStart w:id="2" w:name="_Toc342467857"/>
-      <w:r>
-        <w:rPr>
-          <w:rFonts w:eastAsiaTheme="minorEastAsia" w:hint="eastAsia"/>
-        </w:rPr>
-        <w:t>上传头像</w:t>
-      </w:r>
-      <w:bookmarkEnd w:id="2"/>
-    </w:p>
-    <w:p>
-      <w:r>
-        <w:t>URL:</w:t>
-      </w:r>
     </w:p>
     <w:p>
       <w:pPr>
         <w:ind w:firstLine="420"/>
       </w:pPr>
       <w:r>
-        <w:t>/</w:t>
-      </w:r>
-      <w:r>
-        <w:rPr>
-          <w:rFonts w:hint="eastAsia"/>
-        </w:rPr>
-        <w:t>profile/</w:t>
-      </w:r>
-      <w:proofErr w:type="spellStart"/>
-      <w:r>
-        <w:rPr>
-          <w:rFonts w:hint="eastAsia"/>
-        </w:rPr>
-        <w:t>api</w:t>
-      </w:r>
-      <w:proofErr w:type="spellEnd"/>
-      <w:r>
-        <w:rPr>
-          <w:rFonts w:hint="eastAsia"/>
-        </w:rPr>
-        <w:t>/legacy/</w:t>
-      </w:r>
-      <w:proofErr w:type="spellStart"/>
-      <w:r>
-        <w:rPr>
-          <w:rFonts w:hint="eastAsia"/>
-        </w:rPr>
-        <w:t>uploadLogo</w:t>
-      </w:r>
-      <w:proofErr w:type="spellEnd"/>
-    </w:p>
-    <w:p>
-      <w:r>
-        <w:t>Method:</w:t>
-      </w:r>
-    </w:p>
-    <w:p>
-      <w:pPr>
-        <w:ind w:firstLine="420"/>
-      </w:pPr>
-      <w:r>
-        <w:t>POST</w:t>
-      </w:r>
-    </w:p>
-    <w:p>
-      <w:r>
-        <w:rPr>
-          <w:rFonts w:hint="eastAsia"/>
-        </w:rPr>
-        <w:t>参数</w:t>
-      </w:r>
-      <w:r>
-        <w:t>:</w:t>
-      </w:r>
-    </w:p>
-    <w:p>
-      <w:pPr>
-        <w:ind w:firstLine="420"/>
-      </w:pPr>
-      <w:r>
-        <w:rPr>
-          <w:rFonts w:hint="eastAsia"/>
-        </w:rPr>
-        <w:t xml:space="preserve">image </w:t>
-      </w:r>
-      <w:r>
-        <w:rPr>
-          <w:rFonts w:hint="eastAsia"/>
-        </w:rPr>
-        <w:t>表单文件字段名</w:t>
-      </w:r>
-    </w:p>
-    <w:p>
-      <w:pPr>
-        <w:ind w:firstLine="420"/>
-      </w:pPr>
-      <w:r>
-        <w:rPr>
-          <w:rFonts w:hint="eastAsia"/>
-        </w:rPr>
-        <w:t xml:space="preserve">callback </w:t>
-      </w:r>
-      <w:r>
-        <w:rPr>
-          <w:rFonts w:hint="eastAsia"/>
-        </w:rPr>
-        <w:t>回调函数名</w:t>
-      </w:r>
-    </w:p>
-    <w:p>
-      <w:r>
-        <w:rPr>
-          <w:rFonts w:hint="eastAsia"/>
-        </w:rPr>
-        <w:t>返回</w:t>
-      </w:r>
-      <w:r>
-        <w:t>:</w:t>
-      </w:r>
-    </w:p>
-    <w:p>
-      <w:r>
-        <w:rPr>
-          <w:rFonts w:hint="eastAsia"/>
-        </w:rPr>
-        <w:tab/>
-        <w:t>&lt;script language="</w:t>
-      </w:r>
-      <w:proofErr w:type="spellStart"/>
-      <w:r>
-        <w:rPr>
-          <w:rFonts w:hint="eastAsia"/>
-        </w:rPr>
-        <w:t>javascript</w:t>
-      </w:r>
-      <w:proofErr w:type="spellEnd"/>
-      <w:r>
-        <w:rPr>
-          <w:rFonts w:hint="eastAsia"/>
-        </w:rPr>
-        <w:t>"&gt;</w:t>
-      </w:r>
-    </w:p>
-    <w:p>
-      <w:pPr>
-        <w:ind w:firstLine="420"/>
-      </w:pPr>
-      <w:r>
-        <w:rPr>
-          <w:rFonts w:hint="eastAsia"/>
-        </w:rPr>
-        <w:t>callback({  // callback</w:t>
-      </w:r>
-      <w:r>
-        <w:rPr>
-          <w:rFonts w:hint="eastAsia"/>
-        </w:rPr>
-        <w:t>为传进的参数值，比如</w:t>
-      </w:r>
-      <w:r>
-        <w:rPr>
-          <w:rFonts w:hint="eastAsia"/>
-        </w:rPr>
-        <w:t>parent.abc</w:t>
-      </w:r>
-    </w:p>
-    <w:p>
-      <w:pPr>
-        <w:ind w:firstLine="420"/>
-      </w:pPr>
-      <w:r>
-        <w:rPr>
-          <w:rFonts w:hint="eastAsia"/>
-        </w:rPr>
-        <w:tab/>
-        <w:t>success:(</w:t>
-      </w:r>
-      <w:proofErr w:type="spellStart"/>
-      <w:r>
-        <w:rPr>
-          <w:rFonts w:hint="eastAsia"/>
-        </w:rPr>
-        <w:t>true|false</w:t>
-      </w:r>
-      <w:proofErr w:type="spellEnd"/>
-      <w:r>
-        <w:rPr>
-          <w:rFonts w:hint="eastAsia"/>
-        </w:rPr>
-        <w:t>), //</w:t>
-      </w:r>
-      <w:r>
-        <w:rPr>
-          <w:rFonts w:hint="eastAsia"/>
-        </w:rPr>
-        <w:t>成功为</w:t>
-      </w:r>
-      <w:r>
-        <w:rPr>
-          <w:rFonts w:hint="eastAsia"/>
-        </w:rPr>
-        <w:t xml:space="preserve">true, </w:t>
-      </w:r>
-      <w:r>
-        <w:rPr>
-          <w:rFonts w:hint="eastAsia"/>
-        </w:rPr>
-        <w:t>否则</w:t>
-      </w:r>
-      <w:r>
-        <w:rPr>
-          <w:rFonts w:hint="eastAsia"/>
-        </w:rPr>
-        <w:t>false</w:t>
-      </w:r>
-    </w:p>
-    <w:p>
-      <w:pPr>
-        <w:ind w:firstLine="420"/>
-      </w:pPr>
-      <w:r>
-        <w:rPr>
-          <w:rFonts w:hint="eastAsia"/>
-        </w:rPr>
-        <w:tab/>
-        <w:t>url:"</w:t>
-      </w:r>
-      <w:r>
-        <w:rPr>
-          <w:rFonts w:hint="eastAsia"/>
-        </w:rPr>
-        <w:t>上传得到文件名</w:t>
-      </w:r>
-      <w:r>
-        <w:rPr>
-          <w:rFonts w:hint="eastAsia"/>
-        </w:rPr>
-        <w:t>"</w:t>
-      </w:r>
-    </w:p>
-    <w:p>
-      <w:pPr>
-        <w:ind w:firstLine="420"/>
-      </w:pPr>
-      <w:r>
-        <w:rPr>
-          <w:rFonts w:hint="eastAsia"/>
-        </w:rPr>
-        <w:tab/>
-        <w:t>});</w:t>
-      </w:r>
-    </w:p>
-    <w:p>
-      <w:pPr>
-        <w:ind w:firstLine="420"/>
-      </w:pPr>
-      <w:r>
-        <w:rPr>
-          <w:rFonts w:hint="eastAsia"/>
-        </w:rPr>
-        <w:t>&lt;/script&gt;</w:t>
-      </w:r>
-    </w:p>
-    <w:p>
-      <w:r>
-        <w:rPr>
-          <w:rFonts w:hint="eastAsia"/>
-        </w:rPr>
-        <w:t>说明</w:t>
-      </w:r>
-      <w:r>
-        <w:t>:</w:t>
-      </w:r>
-    </w:p>
-    <w:p>
-      <w:pPr>
-        <w:ind w:firstLine="420"/>
-      </w:pPr>
-      <w:r>
         <w:rPr>
           <w:rFonts w:hint="eastAsia"/>
         </w:rPr>
         <w:t>用户已过期</w:t>
       </w:r>
-      <w:proofErr w:type="spellStart"/>
-      <w:r>
-        <w:t>httpstatus</w:t>
-      </w:r>
-      <w:proofErr w:type="spellEnd"/>
-      <w:r>
-        <w:t xml:space="preserve"> 40</w:t>
+      <w:r>
+        <w:t>httpstatus 40</w:t>
       </w:r>
       <w:r>
         <w:rPr>
@@ -1968,28 +1835,7 @@
         <w:rPr>
           <w:rFonts w:hint="eastAsia"/>
         </w:rPr>
-        <w:t>profile/</w:t>
-      </w:r>
-      <w:proofErr w:type="spellStart"/>
-      <w:r>
-        <w:rPr>
-          <w:rFonts w:hint="eastAsia"/>
-        </w:rPr>
-        <w:t>api</w:t>
-      </w:r>
-      <w:proofErr w:type="spellEnd"/>
-      <w:r>
-        <w:rPr>
-          <w:rFonts w:hint="eastAsia"/>
-        </w:rPr>
-        <w:t>/legacy/</w:t>
-      </w:r>
-      <w:proofErr w:type="spellStart"/>
-      <w:r>
-        <w:rPr>
-          <w:rFonts w:hint="eastAsia"/>
-        </w:rPr>
-        <w:t>upload</w:t>
+        <w:t>profile/api/legacy/upload</w:t>
       </w:r>
       <w:r>
         <w:rPr>
@@ -1997,7 +1843,6 @@
         </w:rPr>
         <w:t>Cover</w:t>
       </w:r>
-      <w:proofErr w:type="spellEnd"/>
     </w:p>
     <w:p>
       <w:r>
@@ -2074,21 +1919,7 @@
           <w:rFonts w:hint="eastAsia"/>
         </w:rPr>
         <w:tab/>
-        <w:t>&lt;script language="</w:t>
-      </w:r>
-      <w:proofErr w:type="spellStart"/>
-      <w:r>
-        <w:rPr>
-          <w:rFonts w:hint="eastAsia"/>
-        </w:rPr>
-        <w:t>javascript</w:t>
-      </w:r>
-      <w:proofErr w:type="spellEnd"/>
-      <w:r>
-        <w:rPr>
-          <w:rFonts w:hint="eastAsia"/>
-        </w:rPr>
-        <w:t>"&gt;</w:t>
+        <w:t>&lt;script language="javascript"&gt;</w:t>
       </w:r>
     </w:p>
     <w:p>
@@ -2123,21 +1954,7 @@
           <w:rFonts w:hint="eastAsia"/>
         </w:rPr>
         <w:tab/>
-        <w:t>success:(</w:t>
-      </w:r>
-      <w:proofErr w:type="spellStart"/>
-      <w:r>
-        <w:rPr>
-          <w:rFonts w:hint="eastAsia"/>
-        </w:rPr>
-        <w:t>true|false</w:t>
-      </w:r>
-      <w:proofErr w:type="spellEnd"/>
-      <w:r>
-        <w:rPr>
-          <w:rFonts w:hint="eastAsia"/>
-        </w:rPr>
-        <w:t>), //</w:t>
+        <w:t>success:(true|false), //</w:t>
       </w:r>
       <w:r>
         <w:rPr>
@@ -2252,16 +2069,8 @@
         <w:rPr>
           <w:rFonts w:hint="eastAsia"/>
         </w:rPr>
-        <w:t>profile/</w:t>
-      </w:r>
-      <w:proofErr w:type="spellStart"/>
-      <w:r>
-        <w:rPr>
-          <w:rFonts w:hint="eastAsia"/>
-        </w:rPr>
-        <w:t>api</w:t>
-      </w:r>
-      <w:proofErr w:type="spellEnd"/>
+        <w:t>profile/api</w:t>
+      </w:r>
       <w:r>
         <w:rPr>
           <w:rFonts w:hint="eastAsia"/>
@@ -2278,36 +2087,14 @@
         <w:rPr>
           <w:rFonts w:hint="eastAsia"/>
         </w:rPr>
-        <w:t>user-contact/{</w:t>
-      </w:r>
-      <w:proofErr w:type="spellStart"/>
-      <w:r>
-        <w:rPr>
-          <w:rFonts w:hint="eastAsia"/>
-        </w:rPr>
-        <w:t>userId</w:t>
-      </w:r>
-      <w:proofErr w:type="spellEnd"/>
-      <w:r>
-        <w:rPr>
-          <w:rFonts w:hint="eastAsia"/>
-        </w:rPr>
-        <w:t>}</w:t>
-      </w:r>
-      <w:r>
-        <w:rPr>
-          <w:rFonts w:hint="eastAsia"/>
-        </w:rPr>
-        <w:t>.</w:t>
-      </w:r>
-      <w:proofErr w:type="spellStart"/>
-      <w:r>
-        <w:rPr>
-          <w:rFonts w:hint="eastAsia"/>
-        </w:rPr>
-        <w:t>json</w:t>
-      </w:r>
-      <w:proofErr w:type="spellEnd"/>
+        <w:t>user-contact/{userId}</w:t>
+      </w:r>
+      <w:r>
+        <w:rPr>
+          <w:rFonts w:hint="eastAsia"/>
+        </w:rPr>
+        <w:t>.json</w:t>
+      </w:r>
     </w:p>
     <w:p>
       <w:r>
@@ -2346,55 +2133,58 @@
           <w:rFonts w:hint="eastAsia"/>
         </w:rPr>
         <w:tab/>
+        <w:t>{userId}</w:t>
+      </w:r>
+      <w:r>
+        <w:rPr>
+          <w:rFonts w:hint="eastAsia"/>
+        </w:rPr>
+        <w:t>替换成真实的用户</w:t>
+      </w:r>
+      <w:r>
+        <w:rPr>
+          <w:rFonts w:hint="eastAsia"/>
+        </w:rPr>
+        <w:t>id</w:t>
+      </w:r>
+    </w:p>
+    <w:p>
+      <w:r>
+        <w:rPr>
+          <w:rFonts w:hint="eastAsia"/>
+        </w:rPr>
+        <w:t>返回</w:t>
+      </w:r>
+      <w:r>
+        <w:t>:</w:t>
+      </w:r>
+      <w:r>
+        <w:tab/>
+      </w:r>
+    </w:p>
+    <w:p>
+      <w:pPr>
+        <w:ind w:firstLine="420"/>
+      </w:pPr>
+      <w:r>
         <w:t>{</w:t>
       </w:r>
-      <w:proofErr w:type="spellStart"/>
-      <w:r>
-        <w:rPr>
-          <w:rFonts w:hint="eastAsia"/>
-        </w:rPr>
-        <w:t>userId</w:t>
-      </w:r>
-      <w:proofErr w:type="spellEnd"/>
-      <w:r>
-        <w:rPr>
-          <w:rFonts w:hint="eastAsia"/>
-        </w:rPr>
-        <w:t>}</w:t>
-      </w:r>
-      <w:r>
-        <w:rPr>
-          <w:rFonts w:hint="eastAsia"/>
-        </w:rPr>
-        <w:t>替换成真实的用户</w:t>
-      </w:r>
-      <w:r>
-        <w:rPr>
-          <w:rFonts w:hint="eastAsia"/>
-        </w:rPr>
-        <w:t>id</w:t>
-      </w:r>
-    </w:p>
-    <w:p>
-      <w:r>
-        <w:rPr>
-          <w:rFonts w:hint="eastAsia"/>
-        </w:rPr>
-        <w:t>返回</w:t>
-      </w:r>
-      <w:r>
-        <w:t>:</w:t>
-      </w:r>
-      <w:r>
-        <w:tab/>
-      </w:r>
     </w:p>
     <w:p>
       <w:pPr>
         <w:ind w:firstLine="420"/>
       </w:pPr>
       <w:r>
-        <w:t>{</w:t>
+        <w:t>"dormBuildingAddress":"</w:t>
+      </w:r>
+      <w:r>
+        <w:rPr>
+          <w:rFonts w:hint="eastAsia"/>
+        </w:rPr>
+        <w:t>宿舍楼地址</w:t>
+      </w:r>
+      <w:r>
+        <w:t>",</w:t>
       </w:r>
     </w:p>
     <w:p>
@@ -2402,21 +2192,13 @@
         <w:ind w:firstLine="420"/>
       </w:pPr>
       <w:r>
-        <w:t>"</w:t>
-      </w:r>
-      <w:proofErr w:type="spellStart"/>
-      <w:r>
-        <w:t>dormBuildingAddress</w:t>
-      </w:r>
-      <w:proofErr w:type="spellEnd"/>
-      <w:r>
-        <w:t>":"</w:t>
-      </w:r>
-      <w:r>
-        <w:rPr>
-          <w:rFonts w:hint="eastAsia"/>
-        </w:rPr>
-        <w:t>宿舍楼地址</w:t>
+        <w:t>"dormRoom":"</w:t>
+      </w:r>
+      <w:r>
+        <w:rPr>
+          <w:rFonts w:hint="eastAsia"/>
+        </w:rPr>
+        <w:t>房间号</w:t>
       </w:r>
       <w:r>
         <w:t>",</w:t>
@@ -2427,21 +2209,13 @@
         <w:ind w:firstLine="420"/>
       </w:pPr>
       <w:r>
-        <w:t>"</w:t>
-      </w:r>
-      <w:proofErr w:type="spellStart"/>
-      <w:r>
-        <w:t>dormRoom</w:t>
-      </w:r>
-      <w:proofErr w:type="spellEnd"/>
-      <w:r>
-        <w:t>":"</w:t>
-      </w:r>
-      <w:r>
-        <w:rPr>
-          <w:rFonts w:hint="eastAsia"/>
-        </w:rPr>
-        <w:t>房间号</w:t>
+        <w:t>"homeAddress":"</w:t>
+      </w:r>
+      <w:r>
+        <w:rPr>
+          <w:rFonts w:hint="eastAsia"/>
+        </w:rPr>
+        <w:t>家庭住址</w:t>
       </w:r>
       <w:r>
         <w:t>",</w:t>
@@ -2452,21 +2226,13 @@
         <w:ind w:firstLine="420"/>
       </w:pPr>
       <w:r>
-        <w:t>"</w:t>
-      </w:r>
-      <w:proofErr w:type="spellStart"/>
-      <w:r>
-        <w:t>homeAddress</w:t>
-      </w:r>
-      <w:proofErr w:type="spellEnd"/>
-      <w:r>
-        <w:t>":"</w:t>
-      </w:r>
-      <w:r>
-        <w:rPr>
-          <w:rFonts w:hint="eastAsia"/>
-        </w:rPr>
-        <w:t>家庭住址</w:t>
+        <w:t>"homePage":"</w:t>
+      </w:r>
+      <w:r>
+        <w:rPr>
+          <w:rFonts w:hint="eastAsia"/>
+        </w:rPr>
+        <w:t>个人主页</w:t>
       </w:r>
       <w:r>
         <w:t>",</w:t>
@@ -2477,21 +2243,13 @@
         <w:ind w:firstLine="420"/>
       </w:pPr>
       <w:r>
-        <w:t>"</w:t>
-      </w:r>
-      <w:proofErr w:type="spellStart"/>
-      <w:r>
-        <w:t>homePage</w:t>
-      </w:r>
-      <w:proofErr w:type="spellEnd"/>
-      <w:r>
-        <w:t>":"</w:t>
-      </w:r>
-      <w:r>
-        <w:rPr>
-          <w:rFonts w:hint="eastAsia"/>
-        </w:rPr>
-        <w:t>个人主页</w:t>
+        <w:t>"mobile":"</w:t>
+      </w:r>
+      <w:r>
+        <w:rPr>
+          <w:rFonts w:hint="eastAsia"/>
+        </w:rPr>
+        <w:t>手机</w:t>
       </w:r>
       <w:r>
         <w:t>",</w:t>
@@ -2502,13 +2260,13 @@
         <w:ind w:firstLine="420"/>
       </w:pPr>
       <w:r>
-        <w:t>"mobile":"</w:t>
-      </w:r>
-      <w:r>
-        <w:rPr>
-          <w:rFonts w:hint="eastAsia"/>
-        </w:rPr>
-        <w:t>手机</w:t>
+        <w:t>"officePhone":"</w:t>
+      </w:r>
+      <w:r>
+        <w:rPr>
+          <w:rFonts w:hint="eastAsia"/>
+        </w:rPr>
+        <w:t>电话号码</w:t>
       </w:r>
       <w:r>
         <w:t>",</w:t>
@@ -2519,21 +2277,13 @@
         <w:ind w:firstLine="420"/>
       </w:pPr>
       <w:r>
-        <w:t>"</w:t>
-      </w:r>
-      <w:proofErr w:type="spellStart"/>
-      <w:r>
-        <w:t>officePhone</w:t>
-      </w:r>
-      <w:proofErr w:type="spellEnd"/>
-      <w:r>
-        <w:t>":"</w:t>
-      </w:r>
-      <w:r>
-        <w:rPr>
-          <w:rFonts w:hint="eastAsia"/>
-        </w:rPr>
-        <w:t>电话号码</w:t>
+        <w:t>"personalEmail":"</w:t>
+      </w:r>
+      <w:r>
+        <w:rPr>
+          <w:rFonts w:hint="eastAsia"/>
+        </w:rPr>
+        <w:t>私人邮箱</w:t>
       </w:r>
       <w:r>
         <w:t>",</w:t>
@@ -2544,21 +2294,13 @@
         <w:ind w:firstLine="420"/>
       </w:pPr>
       <w:r>
-        <w:t>"</w:t>
-      </w:r>
-      <w:proofErr w:type="spellStart"/>
-      <w:r>
-        <w:t>personalEmail</w:t>
-      </w:r>
-      <w:proofErr w:type="spellEnd"/>
-      <w:r>
-        <w:t>":"</w:t>
-      </w:r>
-      <w:r>
-        <w:rPr>
-          <w:rFonts w:hint="eastAsia"/>
-        </w:rPr>
-        <w:t>私人邮箱</w:t>
+        <w:t>"phoneShortnumber":"</w:t>
+      </w:r>
+      <w:r>
+        <w:rPr>
+          <w:rFonts w:hint="eastAsia"/>
+        </w:rPr>
+        <w:t>短号</w:t>
       </w:r>
       <w:r>
         <w:t>",</w:t>
@@ -2569,21 +2311,13 @@
         <w:ind w:firstLine="420"/>
       </w:pPr>
       <w:r>
-        <w:t>"</w:t>
-      </w:r>
-      <w:proofErr w:type="spellStart"/>
-      <w:r>
-        <w:t>phoneShortnumber</w:t>
-      </w:r>
-      <w:proofErr w:type="spellEnd"/>
-      <w:r>
-        <w:t>":"</w:t>
-      </w:r>
-      <w:r>
-        <w:rPr>
-          <w:rFonts w:hint="eastAsia"/>
-        </w:rPr>
-        <w:t>短号</w:t>
+        <w:t>"stuEmail":"</w:t>
+      </w:r>
+      <w:r>
+        <w:rPr>
+          <w:rFonts w:hint="eastAsia"/>
+        </w:rPr>
+        <w:t>电子邮件</w:t>
       </w:r>
       <w:r>
         <w:t>",</w:t>
@@ -2594,40 +2328,7 @@
         <w:ind w:firstLine="420"/>
       </w:pPr>
       <w:r>
-        <w:t>"</w:t>
-      </w:r>
-      <w:proofErr w:type="spellStart"/>
-      <w:r>
-        <w:t>stuEmail</w:t>
-      </w:r>
-      <w:proofErr w:type="spellEnd"/>
-      <w:r>
-        <w:t>":"</w:t>
-      </w:r>
-      <w:r>
-        <w:rPr>
-          <w:rFonts w:hint="eastAsia"/>
-        </w:rPr>
-        <w:t>电子邮件</w:t>
-      </w:r>
-      <w:r>
-        <w:t>",</w:t>
-      </w:r>
-    </w:p>
-    <w:p>
-      <w:pPr>
-        <w:ind w:firstLine="420"/>
-      </w:pPr>
-      <w:r>
-        <w:t>"</w:t>
-      </w:r>
-      <w:proofErr w:type="spellStart"/>
-      <w:r>
-        <w:t>userId</w:t>
-      </w:r>
-      <w:proofErr w:type="spellEnd"/>
-      <w:r>
-        <w:t>":</w:t>
+        <w:t>"userId":</w:t>
       </w:r>
       <w:r>
         <w:rPr>
@@ -2716,54 +2417,555 @@
       <w:r>
         <w:t>/</w:t>
       </w:r>
-      <w:proofErr w:type="spellStart"/>
-      <w:r>
-        <w:rPr>
-          <w:rFonts w:hint="eastAsia"/>
-        </w:rPr>
-        <w:t>api</w:t>
-      </w:r>
-      <w:proofErr w:type="spellEnd"/>
-      <w:r>
-        <w:rPr>
-          <w:rFonts w:hint="eastAsia"/>
-        </w:rPr>
+      <w:r>
+        <w:rPr>
+          <w:rFonts w:hint="eastAsia"/>
+        </w:rPr>
+        <w:t>api/</w:t>
+      </w:r>
+      <w:r>
+        <w:rPr>
+          <w:rFonts w:hint="eastAsia"/>
+        </w:rPr>
+        <w:t>rest/user-contact/{userId}</w:t>
+      </w:r>
+      <w:r>
+        <w:rPr>
+          <w:rFonts w:hint="eastAsia"/>
+        </w:rPr>
+        <w:t>.json</w:t>
+      </w:r>
+    </w:p>
+    <w:p>
+      <w:r>
+        <w:t>Method:</w:t>
+      </w:r>
+    </w:p>
+    <w:p>
+      <w:pPr>
+        <w:ind w:firstLine="420"/>
+        <w:rPr>
+          <w:color w:val="FF0000"/>
+        </w:rPr>
+      </w:pPr>
+      <w:r>
+        <w:rPr>
+          <w:color w:val="FF0000"/>
+        </w:rPr>
+        <w:t>POST</w:t>
+      </w:r>
+      <w:r>
+        <w:rPr>
+          <w:rFonts w:hint="eastAsia"/>
+          <w:color w:val="FF0000"/>
+        </w:rPr>
+        <w:t>, PUT</w:t>
+      </w:r>
+    </w:p>
+    <w:p>
+      <w:r>
+        <w:rPr>
+          <w:rFonts w:hint="eastAsia"/>
+        </w:rPr>
+        <w:t>参数</w:t>
+      </w:r>
+      <w:r>
+        <w:t>:</w:t>
+      </w:r>
+    </w:p>
+    <w:p>
+      <w:r>
+        <w:rPr>
+          <w:rFonts w:hint="eastAsia"/>
+        </w:rPr>
+        <w:tab/>
+      </w:r>
+      <w:r>
+        <w:t>stuEmail</w:t>
+      </w:r>
+      <w:r>
+        <w:rPr>
+          <w:rFonts w:hint="eastAsia"/>
+        </w:rPr>
+        <w:t xml:space="preserve"> </w:t>
+      </w:r>
+      <w:r>
+        <w:rPr>
+          <w:rFonts w:hint="eastAsia"/>
+        </w:rPr>
+        <w:t>电子邮件</w:t>
+      </w:r>
+    </w:p>
+    <w:p>
+      <w:r>
+        <w:rPr>
+          <w:rFonts w:hint="eastAsia"/>
+        </w:rPr>
+        <w:tab/>
+      </w:r>
+      <w:r>
+        <w:t>personalEmail</w:t>
+      </w:r>
+      <w:r>
+        <w:rPr>
+          <w:rFonts w:hint="eastAsia"/>
+        </w:rPr>
+        <w:t xml:space="preserve"> </w:t>
+      </w:r>
+      <w:r>
+        <w:rPr>
+          <w:rFonts w:hint="eastAsia"/>
+        </w:rPr>
+        <w:t>私人邮箱</w:t>
+      </w:r>
+    </w:p>
+    <w:p>
+      <w:r>
+        <w:rPr>
+          <w:rFonts w:hint="eastAsia"/>
+        </w:rPr>
+        <w:tab/>
+      </w:r>
+      <w:r>
+        <w:t>homeAddress</w:t>
+      </w:r>
+      <w:r>
+        <w:rPr>
+          <w:rFonts w:hint="eastAsia"/>
+        </w:rPr>
+        <w:t xml:space="preserve"> </w:t>
+      </w:r>
+      <w:r>
+        <w:rPr>
+          <w:rFonts w:hint="eastAsia"/>
+        </w:rPr>
+        <w:t>家庭住址</w:t>
+      </w:r>
+    </w:p>
+    <w:p>
+      <w:r>
+        <w:rPr>
+          <w:rFonts w:hint="eastAsia"/>
+        </w:rPr>
+        <w:tab/>
+      </w:r>
+      <w:r>
+        <w:t>dormBuildingAddress</w:t>
+      </w:r>
+      <w:r>
+        <w:rPr>
+          <w:rFonts w:hint="eastAsia"/>
+        </w:rPr>
+        <w:t xml:space="preserve"> </w:t>
+      </w:r>
+      <w:r>
+        <w:rPr>
+          <w:rFonts w:hint="eastAsia"/>
+        </w:rPr>
+        <w:t>宿舍楼地址</w:t>
+      </w:r>
+    </w:p>
+    <w:p>
+      <w:r>
+        <w:rPr>
+          <w:rFonts w:hint="eastAsia"/>
+        </w:rPr>
+        <w:tab/>
+      </w:r>
+      <w:r>
+        <w:t>dormRoom</w:t>
+      </w:r>
+      <w:r>
+        <w:rPr>
+          <w:rFonts w:hint="eastAsia"/>
+        </w:rPr>
+        <w:t xml:space="preserve"> </w:t>
+      </w:r>
+      <w:r>
+        <w:rPr>
+          <w:rFonts w:hint="eastAsia"/>
+        </w:rPr>
+        <w:t>房间号</w:t>
+      </w:r>
+    </w:p>
+    <w:p>
+      <w:r>
+        <w:rPr>
+          <w:rFonts w:hint="eastAsia"/>
+        </w:rPr>
+        <w:tab/>
+      </w:r>
+      <w:r>
+        <w:t>mobile</w:t>
+      </w:r>
+      <w:r>
+        <w:rPr>
+          <w:rFonts w:hint="eastAsia"/>
+        </w:rPr>
+        <w:t xml:space="preserve"> </w:t>
+      </w:r>
+      <w:r>
+        <w:rPr>
+          <w:rFonts w:hint="eastAsia"/>
+        </w:rPr>
+        <w:t>手机</w:t>
+      </w:r>
+    </w:p>
+    <w:p>
+      <w:r>
+        <w:rPr>
+          <w:rFonts w:hint="eastAsia"/>
+        </w:rPr>
+        <w:tab/>
+      </w:r>
+      <w:r>
+        <w:t>phoneShortnumber</w:t>
+      </w:r>
+      <w:r>
+        <w:rPr>
+          <w:rFonts w:hint="eastAsia"/>
+        </w:rPr>
+        <w:t xml:space="preserve"> </w:t>
+      </w:r>
+      <w:r>
+        <w:rPr>
+          <w:rFonts w:hint="eastAsia"/>
+        </w:rPr>
+        <w:t>短号</w:t>
+      </w:r>
+    </w:p>
+    <w:p>
+      <w:r>
+        <w:rPr>
+          <w:rFonts w:hint="eastAsia"/>
+        </w:rPr>
+        <w:tab/>
+      </w:r>
+      <w:r>
+        <w:t>officePhone</w:t>
+      </w:r>
+      <w:r>
+        <w:rPr>
+          <w:rFonts w:hint="eastAsia"/>
+        </w:rPr>
+        <w:t xml:space="preserve"> </w:t>
+      </w:r>
+      <w:r>
+        <w:rPr>
+          <w:rFonts w:hint="eastAsia"/>
+        </w:rPr>
+        <w:t>电话号码</w:t>
+      </w:r>
+    </w:p>
+    <w:p>
+      <w:r>
+        <w:rPr>
+          <w:rFonts w:hint="eastAsia"/>
+        </w:rPr>
+        <w:tab/>
+      </w:r>
+      <w:r>
+        <w:t>homePage</w:t>
+      </w:r>
+      <w:r>
+        <w:rPr>
+          <w:rFonts w:hint="eastAsia"/>
+        </w:rPr>
+        <w:t xml:space="preserve"> </w:t>
+      </w:r>
+      <w:r>
+        <w:rPr>
+          <w:rFonts w:hint="eastAsia"/>
+        </w:rPr>
+        <w:t>个人主页</w:t>
+      </w:r>
+    </w:p>
+    <w:p>
+      <w:r>
+        <w:rPr>
+          <w:rFonts w:hint="eastAsia"/>
+        </w:rPr>
+        <w:tab/>
+        <w:t>_method: "put" //</w:t>
+      </w:r>
+      <w:r>
+        <w:rPr>
+          <w:rFonts w:hint="eastAsia"/>
+        </w:rPr>
+        <w:t>如果</w:t>
+      </w:r>
+      <w:r>
+        <w:rPr>
+          <w:rFonts w:hint="eastAsia"/>
+        </w:rPr>
+        <w:t>能用</w:t>
+      </w:r>
+      <w:r>
+        <w:rPr>
+          <w:rFonts w:hint="eastAsia"/>
+        </w:rPr>
+        <w:t xml:space="preserve">HTTP PUT </w:t>
+      </w:r>
+      <w:r>
+        <w:rPr>
+          <w:rFonts w:hint="eastAsia"/>
+        </w:rPr>
+        <w:t>调用此</w:t>
+      </w:r>
+      <w:r>
+        <w:rPr>
+          <w:rFonts w:hint="eastAsia"/>
+        </w:rPr>
+        <w:t>API</w:t>
+      </w:r>
+      <w:r>
+        <w:rPr>
+          <w:rFonts w:hint="eastAsia"/>
+        </w:rPr>
+        <w:t>,</w:t>
+      </w:r>
+      <w:r>
+        <w:rPr>
+          <w:rFonts w:hint="eastAsia"/>
+        </w:rPr>
+        <w:t xml:space="preserve"> </w:t>
+      </w:r>
+      <w:r>
+        <w:rPr>
+          <w:rFonts w:hint="eastAsia"/>
+        </w:rPr>
+        <w:t>则无需传此参数，否则需带此参数</w:t>
+      </w:r>
+      <w:r>
+        <w:rPr>
+          <w:rFonts w:hint="eastAsia"/>
+        </w:rPr>
+        <w:t>_method=put</w:t>
+      </w:r>
+      <w:r>
+        <w:rPr>
+          <w:rFonts w:hint="eastAsia"/>
+        </w:rPr>
+        <w:tab/>
+      </w:r>
+      <w:r>
+        <w:rPr>
+          <w:rFonts w:hint="eastAsia"/>
+        </w:rPr>
+        <w:tab/>
+      </w:r>
+      <w:r>
+        <w:rPr>
+          <w:rFonts w:hint="eastAsia"/>
+        </w:rPr>
+        <w:tab/>
+      </w:r>
+      <w:r>
+        <w:rPr>
+          <w:rFonts w:hint="eastAsia"/>
+        </w:rPr>
+        <w:t>服务器端才能正常处理</w:t>
+      </w:r>
+    </w:p>
+    <w:p>
+      <w:r>
+        <w:rPr>
+          <w:rFonts w:hint="eastAsia"/>
+        </w:rPr>
+        <w:t>返回</w:t>
+      </w:r>
+      <w:r>
+        <w:rPr>
+          <w:rFonts w:hint="eastAsia"/>
+        </w:rPr>
+        <w:t>:</w:t>
+      </w:r>
+    </w:p>
+    <w:p>
+      <w:r>
+        <w:rPr>
+          <w:rFonts w:hint="eastAsia"/>
+        </w:rPr>
+        <w:tab/>
+        <w:t>{success:(true|false)} //</w:t>
+      </w:r>
+      <w:r>
+        <w:rPr>
+          <w:rFonts w:hint="eastAsia"/>
+        </w:rPr>
+        <w:t>成功返回</w:t>
+      </w:r>
+      <w:r>
+        <w:rPr>
+          <w:rFonts w:hint="eastAsia"/>
+        </w:rPr>
+        <w:t>true,</w:t>
+      </w:r>
+      <w:r>
+        <w:rPr>
+          <w:rFonts w:hint="eastAsia"/>
+        </w:rPr>
+        <w:t>否则</w:t>
+      </w:r>
+      <w:r>
+        <w:rPr>
+          <w:rFonts w:hint="eastAsia"/>
+        </w:rPr>
+        <w:t>false</w:t>
+      </w:r>
+    </w:p>
+    <w:p>
+      <w:r>
+        <w:rPr>
+          <w:rFonts w:hint="eastAsia"/>
+        </w:rPr>
+        <w:t>说明</w:t>
+      </w:r>
+      <w:r>
+        <w:rPr>
+          <w:rFonts w:hint="eastAsia"/>
+        </w:rPr>
+        <w:t>:</w:t>
+      </w:r>
+    </w:p>
+    <w:p>
+      <w:r>
+        <w:rPr>
+          <w:rFonts w:hint="eastAsia"/>
+        </w:rPr>
+        <w:tab/>
+      </w:r>
+      <w:r>
+        <w:rPr>
+          <w:rFonts w:hint="eastAsia"/>
+        </w:rPr>
+        <w:t>按照</w:t>
+      </w:r>
+      <w:r>
+        <w:rPr>
+          <w:rFonts w:hint="eastAsia"/>
+        </w:rPr>
+        <w:t xml:space="preserve">restful </w:t>
+      </w:r>
+      <w:r>
+        <w:rPr>
+          <w:rFonts w:hint="eastAsia"/>
+        </w:rPr>
+        <w:t>开发约定，</w:t>
+      </w:r>
+      <w:r>
+        <w:rPr>
+          <w:rFonts w:hint="eastAsia"/>
+        </w:rPr>
+        <w:t>POST</w:t>
+      </w:r>
+      <w:r>
+        <w:rPr>
+          <w:rFonts w:hint="eastAsia"/>
+        </w:rPr>
+        <w:t>用于创建，</w:t>
+      </w:r>
+      <w:r>
+        <w:rPr>
+          <w:rFonts w:hint="eastAsia"/>
+        </w:rPr>
+        <w:t>PUT</w:t>
+      </w:r>
+      <w:r>
+        <w:rPr>
+          <w:rFonts w:hint="eastAsia"/>
+        </w:rPr>
+        <w:t>用于修改。由于浏览器大部分不支持</w:t>
+      </w:r>
+      <w:r>
+        <w:rPr>
+          <w:rFonts w:hint="eastAsia"/>
+        </w:rPr>
+        <w:t>PUT</w:t>
+      </w:r>
+      <w:r>
+        <w:rPr>
+          <w:rFonts w:hint="eastAsia"/>
+        </w:rPr>
+        <w:t>，故使用在</w:t>
+      </w:r>
+      <w:r>
+        <w:rPr>
+          <w:rFonts w:hint="eastAsia"/>
+        </w:rPr>
+        <w:t>POST</w:t>
+      </w:r>
+      <w:r>
+        <w:rPr>
+          <w:rFonts w:hint="eastAsia"/>
+        </w:rPr>
+        <w:t>时带参数</w:t>
+      </w:r>
+      <w:r>
+        <w:rPr>
+          <w:rFonts w:hint="eastAsia"/>
+        </w:rPr>
+        <w:t>_method</w:t>
+      </w:r>
+      <w:r>
+        <w:rPr>
+          <w:rFonts w:hint="eastAsia"/>
+        </w:rPr>
+        <w:t>以区别于默认的</w:t>
+      </w:r>
+      <w:r>
+        <w:rPr>
+          <w:rFonts w:hint="eastAsia"/>
+        </w:rPr>
+        <w:t>POST</w:t>
+      </w:r>
+      <w:r>
+        <w:rPr>
+          <w:rFonts w:hint="eastAsia"/>
+        </w:rPr>
+        <w:t>请求</w:t>
+      </w:r>
+    </w:p>
+    <w:p>
+      <w:pPr>
+        <w:pStyle w:val="1"/>
+      </w:pPr>
+      <w:bookmarkStart w:id="7" w:name="_Toc342467861"/>
+      <w:r>
+        <w:rPr>
+          <w:rFonts w:eastAsiaTheme="minorEastAsia" w:hint="eastAsia"/>
+        </w:rPr>
+        <w:t>旋转头像</w:t>
+      </w:r>
+      <w:bookmarkEnd w:id="7"/>
+    </w:p>
+    <w:p>
+      <w:r>
+        <w:t>URL:</w:t>
+      </w:r>
+    </w:p>
+    <w:p>
+      <w:pPr>
+        <w:ind w:firstLine="420"/>
+      </w:pPr>
+      <w:r>
         <w:t>/</w:t>
       </w:r>
       <w:r>
         <w:rPr>
           <w:rFonts w:hint="eastAsia"/>
         </w:rPr>
-        <w:t>rest/user-contact/{</w:t>
-      </w:r>
-      <w:proofErr w:type="spellStart"/>
-      <w:r>
-        <w:rPr>
-          <w:rFonts w:hint="eastAsia"/>
-        </w:rPr>
-        <w:t>userId</w:t>
-      </w:r>
-      <w:proofErr w:type="spellEnd"/>
-      <w:r>
-        <w:rPr>
-          <w:rFonts w:hint="eastAsia"/>
-        </w:rPr>
-        <w:t>}</w:t>
-      </w:r>
-      <w:r>
-        <w:rPr>
-          <w:rFonts w:hint="eastAsia"/>
-        </w:rPr>
-        <w:t>.</w:t>
-      </w:r>
-      <w:proofErr w:type="spellStart"/>
-      <w:r>
-        <w:rPr>
-          <w:rFonts w:hint="eastAsia"/>
-        </w:rPr>
-        <w:t>json</w:t>
-      </w:r>
-      <w:proofErr w:type="spellEnd"/>
+        <w:t>profile</w:t>
+      </w:r>
+      <w:r>
+        <w:t>/</w:t>
+      </w:r>
+      <w:r>
+        <w:rPr>
+          <w:rFonts w:hint="eastAsia"/>
+        </w:rPr>
+        <w:t>api/rest/user-logo/{userId}/rotate.json</w:t>
+      </w:r>
     </w:p>
     <w:p>
       <w:r>
@@ -2788,7 +2990,7 @@
           <w:rFonts w:hint="eastAsia"/>
           <w:color w:val="FF0000"/>
         </w:rPr>
-        <w:t>, PUT</w:t>
+        <w:t>,PUT</w:t>
       </w:r>
     </w:p>
     <w:p>
@@ -2808,221 +3010,25 @@
           <w:rFonts w:hint="eastAsia"/>
         </w:rPr>
         <w:tab/>
-      </w:r>
-      <w:proofErr w:type="spellStart"/>
-      <w:r>
-        <w:t>stuEmail</w:t>
-      </w:r>
-      <w:proofErr w:type="spellEnd"/>
-      <w:r>
-        <w:rPr>
-          <w:rFonts w:hint="eastAsia"/>
-        </w:rPr>
-        <w:t xml:space="preserve"> </w:t>
-      </w:r>
-      <w:r>
-        <w:rPr>
-          <w:rFonts w:hint="eastAsia"/>
-        </w:rPr>
-        <w:t>电子邮件</w:t>
-      </w:r>
-    </w:p>
-    <w:p>
-      <w:r>
-        <w:rPr>
-          <w:rFonts w:hint="eastAsia"/>
-        </w:rPr>
-        <w:tab/>
-      </w:r>
-      <w:proofErr w:type="spellStart"/>
-      <w:r>
-        <w:t>personalEmail</w:t>
-      </w:r>
-      <w:proofErr w:type="spellEnd"/>
-      <w:r>
-        <w:rPr>
-          <w:rFonts w:hint="eastAsia"/>
-        </w:rPr>
-        <w:t xml:space="preserve"> </w:t>
-      </w:r>
-      <w:r>
-        <w:rPr>
-          <w:rFonts w:hint="eastAsia"/>
-        </w:rPr>
-        <w:t>私人邮箱</w:t>
-      </w:r>
-    </w:p>
-    <w:p>
-      <w:r>
-        <w:rPr>
-          <w:rFonts w:hint="eastAsia"/>
-        </w:rPr>
-        <w:tab/>
-      </w:r>
-      <w:proofErr w:type="spellStart"/>
-      <w:r>
-        <w:t>homeAddress</w:t>
-      </w:r>
-      <w:proofErr w:type="spellEnd"/>
-      <w:r>
-        <w:rPr>
-          <w:rFonts w:hint="eastAsia"/>
-        </w:rPr>
-        <w:t xml:space="preserve"> </w:t>
-      </w:r>
-      <w:r>
-        <w:rPr>
-          <w:rFonts w:hint="eastAsia"/>
-        </w:rPr>
-        <w:t>家庭住址</w:t>
-      </w:r>
-    </w:p>
-    <w:p>
-      <w:r>
-        <w:rPr>
-          <w:rFonts w:hint="eastAsia"/>
-        </w:rPr>
-        <w:tab/>
-      </w:r>
-      <w:proofErr w:type="spellStart"/>
-      <w:r>
-        <w:t>dormBuildingAddress</w:t>
-      </w:r>
-      <w:proofErr w:type="spellEnd"/>
-      <w:r>
-        <w:rPr>
-          <w:rFonts w:hint="eastAsia"/>
-        </w:rPr>
-        <w:t xml:space="preserve"> </w:t>
-      </w:r>
-      <w:r>
-        <w:rPr>
-          <w:rFonts w:hint="eastAsia"/>
-        </w:rPr>
-        <w:t>宿舍楼地址</w:t>
-      </w:r>
-    </w:p>
-    <w:p>
-      <w:r>
-        <w:rPr>
-          <w:rFonts w:hint="eastAsia"/>
-        </w:rPr>
-        <w:tab/>
-      </w:r>
-      <w:proofErr w:type="spellStart"/>
-      <w:r>
-        <w:t>dormRoom</w:t>
-      </w:r>
-      <w:proofErr w:type="spellEnd"/>
-      <w:r>
-        <w:rPr>
-          <w:rFonts w:hint="eastAsia"/>
-        </w:rPr>
-        <w:t xml:space="preserve"> </w:t>
-      </w:r>
-      <w:r>
-        <w:rPr>
-          <w:rFonts w:hint="eastAsia"/>
-        </w:rPr>
-        <w:t>房间号</w:t>
-      </w:r>
-    </w:p>
-    <w:p>
-      <w:r>
-        <w:rPr>
-          <w:rFonts w:hint="eastAsia"/>
-        </w:rPr>
-        <w:tab/>
-      </w:r>
-      <w:r>
-        <w:t>mobile</w:t>
-      </w:r>
-      <w:r>
-        <w:rPr>
-          <w:rFonts w:hint="eastAsia"/>
-        </w:rPr>
-        <w:t xml:space="preserve"> </w:t>
-      </w:r>
-      <w:r>
-        <w:rPr>
-          <w:rFonts w:hint="eastAsia"/>
-        </w:rPr>
-        <w:t>手机</w:t>
-      </w:r>
-    </w:p>
-    <w:p>
-      <w:r>
-        <w:rPr>
-          <w:rFonts w:hint="eastAsia"/>
-        </w:rPr>
-        <w:tab/>
-      </w:r>
-      <w:proofErr w:type="spellStart"/>
-      <w:r>
-        <w:t>phoneShortnumber</w:t>
-      </w:r>
-      <w:proofErr w:type="spellEnd"/>
-      <w:r>
-        <w:rPr>
-          <w:rFonts w:hint="eastAsia"/>
-        </w:rPr>
-        <w:t xml:space="preserve"> </w:t>
-      </w:r>
-      <w:r>
-        <w:rPr>
-          <w:rFonts w:hint="eastAsia"/>
-        </w:rPr>
-        <w:t>短号</w:t>
-      </w:r>
-    </w:p>
-    <w:p>
-      <w:r>
-        <w:rPr>
-          <w:rFonts w:hint="eastAsia"/>
-        </w:rPr>
-        <w:tab/>
-      </w:r>
-      <w:proofErr w:type="spellStart"/>
-      <w:r>
-        <w:t>officePhone</w:t>
-      </w:r>
-      <w:proofErr w:type="spellEnd"/>
-      <w:r>
-        <w:rPr>
-          <w:rFonts w:hint="eastAsia"/>
-        </w:rPr>
-        <w:t xml:space="preserve"> </w:t>
-      </w:r>
-      <w:r>
-        <w:rPr>
-          <w:rFonts w:hint="eastAsia"/>
-        </w:rPr>
-        <w:t>电话号码</w:t>
-      </w:r>
-    </w:p>
-    <w:p>
-      <w:r>
-        <w:rPr>
-          <w:rFonts w:hint="eastAsia"/>
-        </w:rPr>
-        <w:tab/>
-      </w:r>
-      <w:proofErr w:type="spellStart"/>
-      <w:r>
-        <w:t>homePage</w:t>
-      </w:r>
-      <w:proofErr w:type="spellEnd"/>
-      <w:r>
-        <w:rPr>
-          <w:rFonts w:hint="eastAsia"/>
-        </w:rPr>
-        <w:t xml:space="preserve"> </w:t>
-      </w:r>
-      <w:r>
-        <w:rPr>
-          <w:rFonts w:hint="eastAsia"/>
-        </w:rPr>
-        <w:t>个人主页</w:t>
+        <w:t>degree</w:t>
+      </w:r>
+      <w:r>
+        <w:rPr>
+          <w:rFonts w:hint="eastAsia"/>
+        </w:rPr>
+        <w:t>按逆时针旋转度数</w:t>
+      </w:r>
+      <w:r>
+        <w:rPr>
+          <w:rFonts w:hint="eastAsia"/>
+        </w:rPr>
+        <w:t xml:space="preserve">, </w:t>
+      </w:r>
+      <w:r>
+        <w:rPr>
+          <w:rFonts w:hint="eastAsia"/>
+        </w:rPr>
+        <w:t>负数则是顺时针转</w:t>
       </w:r>
     </w:p>
     <w:p>
@@ -3037,13 +3043,7 @@
         <w:rPr>
           <w:rFonts w:hint="eastAsia"/>
         </w:rPr>
-        <w:t>如果</w:t>
-      </w:r>
-      <w:r>
-        <w:rPr>
-          <w:rFonts w:hint="eastAsia"/>
-        </w:rPr>
-        <w:t>能用</w:t>
+        <w:t>如果能用</w:t>
       </w:r>
       <w:r>
         <w:rPr>
@@ -3061,19 +3061,7 @@
         <w:rPr>
           <w:rFonts w:hint="eastAsia"/>
         </w:rPr>
-        <w:t>API</w:t>
-      </w:r>
-      <w:r>
-        <w:rPr>
-          <w:rFonts w:hint="eastAsia"/>
-        </w:rPr>
-        <w:t>,</w:t>
-      </w:r>
-      <w:r>
-        <w:rPr>
-          <w:rFonts w:hint="eastAsia"/>
-        </w:rPr>
-        <w:t xml:space="preserve"> </w:t>
+        <w:t xml:space="preserve">API, </w:t>
       </w:r>
       <w:r>
         <w:rPr>
@@ -3097,18 +3085,6 @@
         <w:rPr>
           <w:rFonts w:hint="eastAsia"/>
         </w:rPr>
-        <w:tab/>
-      </w:r>
-      <w:r>
-        <w:rPr>
-          <w:rFonts w:hint="eastAsia"/>
-        </w:rPr>
-        <w:tab/>
-      </w:r>
-      <w:r>
-        <w:rPr>
-          <w:rFonts w:hint="eastAsia"/>
-        </w:rPr>
         <w:t>服务器端才能正常处理</w:t>
       </w:r>
     </w:p>
@@ -3132,371 +3108,6 @@
           <w:rFonts w:hint="eastAsia"/>
         </w:rPr>
         <w:tab/>
-        <w:t>{success:(</w:t>
-      </w:r>
-      <w:proofErr w:type="spellStart"/>
-      <w:r>
-        <w:rPr>
-          <w:rFonts w:hint="eastAsia"/>
-        </w:rPr>
-        <w:t>true|false</w:t>
-      </w:r>
-      <w:proofErr w:type="spellEnd"/>
-      <w:r>
-        <w:rPr>
-          <w:rFonts w:hint="eastAsia"/>
-        </w:rPr>
-        <w:t>)} //</w:t>
-      </w:r>
-      <w:r>
-        <w:rPr>
-          <w:rFonts w:hint="eastAsia"/>
-        </w:rPr>
-        <w:t>成功返回</w:t>
-      </w:r>
-      <w:r>
-        <w:rPr>
-          <w:rFonts w:hint="eastAsia"/>
-        </w:rPr>
-        <w:t>true,</w:t>
-      </w:r>
-      <w:r>
-        <w:rPr>
-          <w:rFonts w:hint="eastAsia"/>
-        </w:rPr>
-        <w:t>否则</w:t>
-      </w:r>
-      <w:r>
-        <w:rPr>
-          <w:rFonts w:hint="eastAsia"/>
-        </w:rPr>
-        <w:t>false</w:t>
-      </w:r>
-    </w:p>
-    <w:p>
-      <w:r>
-        <w:rPr>
-          <w:rFonts w:hint="eastAsia"/>
-        </w:rPr>
-        <w:t>说明</w:t>
-      </w:r>
-      <w:r>
-        <w:rPr>
-          <w:rFonts w:hint="eastAsia"/>
-        </w:rPr>
-        <w:t>:</w:t>
-      </w:r>
-    </w:p>
-    <w:p>
-      <w:r>
-        <w:rPr>
-          <w:rFonts w:hint="eastAsia"/>
-        </w:rPr>
-        <w:tab/>
-      </w:r>
-      <w:r>
-        <w:rPr>
-          <w:rFonts w:hint="eastAsia"/>
-        </w:rPr>
-        <w:t>按照</w:t>
-      </w:r>
-      <w:r>
-        <w:rPr>
-          <w:rFonts w:hint="eastAsia"/>
-        </w:rPr>
-        <w:t xml:space="preserve">restful </w:t>
-      </w:r>
-      <w:r>
-        <w:rPr>
-          <w:rFonts w:hint="eastAsia"/>
-        </w:rPr>
-        <w:t>开发约定，</w:t>
-      </w:r>
-      <w:r>
-        <w:rPr>
-          <w:rFonts w:hint="eastAsia"/>
-        </w:rPr>
-        <w:t>POST</w:t>
-      </w:r>
-      <w:r>
-        <w:rPr>
-          <w:rFonts w:hint="eastAsia"/>
-        </w:rPr>
-        <w:t>用于创建，</w:t>
-      </w:r>
-      <w:r>
-        <w:rPr>
-          <w:rFonts w:hint="eastAsia"/>
-        </w:rPr>
-        <w:t>PUT</w:t>
-      </w:r>
-      <w:r>
-        <w:rPr>
-          <w:rFonts w:hint="eastAsia"/>
-        </w:rPr>
-        <w:t>用于修改。由于浏览器大部分不支持</w:t>
-      </w:r>
-      <w:r>
-        <w:rPr>
-          <w:rFonts w:hint="eastAsia"/>
-        </w:rPr>
-        <w:t>PUT</w:t>
-      </w:r>
-      <w:r>
-        <w:rPr>
-          <w:rFonts w:hint="eastAsia"/>
-        </w:rPr>
-        <w:t>，故使用在</w:t>
-      </w:r>
-      <w:r>
-        <w:rPr>
-          <w:rFonts w:hint="eastAsia"/>
-        </w:rPr>
-        <w:t>POST</w:t>
-      </w:r>
-      <w:r>
-        <w:rPr>
-          <w:rFonts w:hint="eastAsia"/>
-        </w:rPr>
-        <w:t>时带参数</w:t>
-      </w:r>
-      <w:r>
-        <w:rPr>
-          <w:rFonts w:hint="eastAsia"/>
-        </w:rPr>
-        <w:t>_method</w:t>
-      </w:r>
-      <w:r>
-        <w:rPr>
-          <w:rFonts w:hint="eastAsia"/>
-        </w:rPr>
-        <w:t>以区别于默认的</w:t>
-      </w:r>
-      <w:r>
-        <w:rPr>
-          <w:rFonts w:hint="eastAsia"/>
-        </w:rPr>
-        <w:t>POST</w:t>
-      </w:r>
-      <w:r>
-        <w:rPr>
-          <w:rFonts w:hint="eastAsia"/>
-        </w:rPr>
-        <w:t>请求</w:t>
-      </w:r>
-    </w:p>
-    <w:p>
-      <w:pPr>
-        <w:pStyle w:val="1"/>
-      </w:pPr>
-      <w:bookmarkStart w:id="7" w:name="_Toc342467861"/>
-      <w:r>
-        <w:rPr>
-          <w:rFonts w:eastAsiaTheme="minorEastAsia" w:hint="eastAsia"/>
-        </w:rPr>
-        <w:t>旋转头像</w:t>
-      </w:r>
-      <w:bookmarkEnd w:id="7"/>
-    </w:p>
-    <w:p>
-      <w:r>
-        <w:t>URL:</w:t>
-      </w:r>
-    </w:p>
-    <w:p>
-      <w:pPr>
-        <w:ind w:firstLine="420"/>
-      </w:pPr>
-      <w:r>
-        <w:t>/</w:t>
-      </w:r>
-      <w:r>
-        <w:rPr>
-          <w:rFonts w:hint="eastAsia"/>
-        </w:rPr>
-        <w:t>profile</w:t>
-      </w:r>
-      <w:r>
-        <w:t>/</w:t>
-      </w:r>
-      <w:proofErr w:type="spellStart"/>
-      <w:r>
-        <w:rPr>
-          <w:rFonts w:hint="eastAsia"/>
-        </w:rPr>
-        <w:t>api</w:t>
-      </w:r>
-      <w:proofErr w:type="spellEnd"/>
-      <w:r>
-        <w:rPr>
-          <w:rFonts w:hint="eastAsia"/>
-        </w:rPr>
-        <w:t>/rest/user-logo/{</w:t>
-      </w:r>
-      <w:proofErr w:type="spellStart"/>
-      <w:r>
-        <w:rPr>
-          <w:rFonts w:hint="eastAsia"/>
-        </w:rPr>
-        <w:t>userId</w:t>
-      </w:r>
-      <w:proofErr w:type="spellEnd"/>
-      <w:r>
-        <w:rPr>
-          <w:rFonts w:hint="eastAsia"/>
-        </w:rPr>
-        <w:t>}/</w:t>
-      </w:r>
-      <w:proofErr w:type="spellStart"/>
-      <w:r>
-        <w:rPr>
-          <w:rFonts w:hint="eastAsia"/>
-        </w:rPr>
-        <w:t>rotate.json</w:t>
-      </w:r>
-      <w:proofErr w:type="spellEnd"/>
-    </w:p>
-    <w:p>
-      <w:r>
-        <w:t>Method:</w:t>
-      </w:r>
-    </w:p>
-    <w:p>
-      <w:pPr>
-        <w:ind w:firstLine="420"/>
-        <w:rPr>
-          <w:color w:val="FF0000"/>
-        </w:rPr>
-      </w:pPr>
-      <w:r>
-        <w:rPr>
-          <w:color w:val="FF0000"/>
-        </w:rPr>
-        <w:t>POST</w:t>
-      </w:r>
-      <w:r>
-        <w:rPr>
-          <w:rFonts w:hint="eastAsia"/>
-          <w:color w:val="FF0000"/>
-        </w:rPr>
-        <w:t>,PUT</w:t>
-      </w:r>
-    </w:p>
-    <w:p>
-      <w:r>
-        <w:rPr>
-          <w:rFonts w:hint="eastAsia"/>
-        </w:rPr>
-        <w:t>参数</w:t>
-      </w:r>
-      <w:r>
-        <w:t>:</w:t>
-      </w:r>
-    </w:p>
-    <w:p>
-      <w:r>
-        <w:rPr>
-          <w:rFonts w:hint="eastAsia"/>
-        </w:rPr>
-        <w:tab/>
-        <w:t>degree</w:t>
-      </w:r>
-      <w:r>
-        <w:rPr>
-          <w:rFonts w:hint="eastAsia"/>
-        </w:rPr>
-        <w:t>按逆时针旋转度数</w:t>
-      </w:r>
-      <w:r>
-        <w:rPr>
-          <w:rFonts w:hint="eastAsia"/>
-        </w:rPr>
-        <w:t xml:space="preserve">, </w:t>
-      </w:r>
-      <w:r>
-        <w:rPr>
-          <w:rFonts w:hint="eastAsia"/>
-        </w:rPr>
-        <w:t>负数则是顺时针转</w:t>
-      </w:r>
-    </w:p>
-    <w:p>
-      <w:r>
-        <w:rPr>
-          <w:rFonts w:hint="eastAsia"/>
-        </w:rPr>
-        <w:tab/>
-        <w:t>_method: "put" //</w:t>
-      </w:r>
-      <w:r>
-        <w:rPr>
-          <w:rFonts w:hint="eastAsia"/>
-        </w:rPr>
-        <w:t>如果能用</w:t>
-      </w:r>
-      <w:r>
-        <w:rPr>
-          <w:rFonts w:hint="eastAsia"/>
-        </w:rPr>
-        <w:t xml:space="preserve">HTTP PUT </w:t>
-      </w:r>
-      <w:r>
-        <w:rPr>
-          <w:rFonts w:hint="eastAsia"/>
-        </w:rPr>
-        <w:t>调用此</w:t>
-      </w:r>
-      <w:r>
-        <w:rPr>
-          <w:rFonts w:hint="eastAsia"/>
-        </w:rPr>
-        <w:t xml:space="preserve">API, </w:t>
-      </w:r>
-      <w:r>
-        <w:rPr>
-          <w:rFonts w:hint="eastAsia"/>
-        </w:rPr>
-        <w:t>则无需传此参数，否则需带此参数</w:t>
-      </w:r>
-      <w:r>
-        <w:rPr>
-          <w:rFonts w:hint="eastAsia"/>
-        </w:rPr>
-        <w:t>_method=put</w:t>
-      </w:r>
-      <w:r>
-        <w:rPr>
-          <w:rFonts w:hint="eastAsia"/>
-        </w:rPr>
-        <w:tab/>
-      </w:r>
-      <w:r>
-        <w:rPr>
-          <w:rFonts w:hint="eastAsia"/>
-        </w:rPr>
-        <w:t>服务器端才能正常处理</w:t>
-      </w:r>
-    </w:p>
-    <w:p>
-      <w:r>
-        <w:rPr>
-          <w:rFonts w:hint="eastAsia"/>
-        </w:rPr>
-        <w:t>返回</w:t>
-      </w:r>
-      <w:r>
-        <w:rPr>
-          <w:rFonts w:hint="eastAsia"/>
-        </w:rPr>
-        <w:t>:</w:t>
-      </w:r>
-    </w:p>
-    <w:p>
-      <w:r>
-        <w:rPr>
-          <w:rFonts w:hint="eastAsia"/>
-        </w:rPr>
-        <w:tab/>
         <w:t>{</w:t>
       </w:r>
     </w:p>
@@ -3506,21 +3117,7 @@
           <w:rFonts w:hint="eastAsia"/>
         </w:rPr>
         <w:tab/>
-        <w:t>success:(</w:t>
-      </w:r>
-      <w:proofErr w:type="spellStart"/>
-      <w:r>
-        <w:rPr>
-          <w:rFonts w:hint="eastAsia"/>
-        </w:rPr>
-        <w:t>true|false</w:t>
-      </w:r>
-      <w:proofErr w:type="spellEnd"/>
-      <w:r>
-        <w:rPr>
-          <w:rFonts w:hint="eastAsia"/>
-        </w:rPr>
-        <w:t>) //</w:t>
+        <w:t>success:(true|false) //</w:t>
       </w:r>
       <w:r>
         <w:rPr>
@@ -3624,437 +3221,382 @@
       <w:r>
         <w:t>/</w:t>
       </w:r>
-      <w:proofErr w:type="spellStart"/>
-      <w:r>
-        <w:rPr>
-          <w:rFonts w:hint="eastAsia"/>
-        </w:rPr>
-        <w:t>api</w:t>
-      </w:r>
-      <w:proofErr w:type="spellEnd"/>
-      <w:r>
-        <w:rPr>
-          <w:rFonts w:hint="eastAsia"/>
-        </w:rPr>
-        <w:t>/rest/user-logo/{</w:t>
-      </w:r>
-      <w:proofErr w:type="spellStart"/>
-      <w:r>
-        <w:rPr>
-          <w:rFonts w:hint="eastAsia"/>
-        </w:rPr>
-        <w:t>userId</w:t>
-      </w:r>
-      <w:proofErr w:type="spellEnd"/>
-      <w:r>
-        <w:rPr>
-          <w:rFonts w:hint="eastAsia"/>
-        </w:rPr>
+      <w:r>
+        <w:rPr>
+          <w:rFonts w:hint="eastAsia"/>
+        </w:rPr>
+        <w:t>api/rest/user-logo/{userId}</w:t>
+      </w:r>
+      <w:r>
+        <w:rPr>
+          <w:rFonts w:hint="eastAsia"/>
+        </w:rPr>
+        <w:t>/crop</w:t>
+      </w:r>
+      <w:r>
+        <w:rPr>
+          <w:rFonts w:hint="eastAsia"/>
+        </w:rPr>
+        <w:t>.json</w:t>
+      </w:r>
+    </w:p>
+    <w:p>
+      <w:r>
+        <w:t>Method:</w:t>
+      </w:r>
+    </w:p>
+    <w:p>
+      <w:pPr>
+        <w:ind w:firstLine="420"/>
+        <w:rPr>
+          <w:color w:val="FF0000"/>
+        </w:rPr>
+      </w:pPr>
+      <w:r>
+        <w:rPr>
+          <w:color w:val="FF0000"/>
+        </w:rPr>
+        <w:t>POST</w:t>
+      </w:r>
+      <w:r>
+        <w:rPr>
+          <w:rFonts w:hint="eastAsia"/>
+          <w:color w:val="FF0000"/>
+        </w:rPr>
+        <w:t>,PUT</w:t>
+      </w:r>
+    </w:p>
+    <w:p>
+      <w:r>
+        <w:rPr>
+          <w:rFonts w:hint="eastAsia"/>
+        </w:rPr>
+        <w:t>参数</w:t>
+      </w:r>
+      <w:r>
+        <w:t>:</w:t>
+      </w:r>
+    </w:p>
+    <w:p>
+      <w:r>
+        <w:rPr>
+          <w:rFonts w:hint="eastAsia"/>
+        </w:rPr>
+        <w:tab/>
+        <w:t xml:space="preserve">scaledWidth </w:t>
+      </w:r>
+      <w:r>
+        <w:rPr>
+          <w:rFonts w:hint="eastAsia"/>
+        </w:rPr>
+        <w:t>图片缩放后的宽度</w:t>
+      </w:r>
+    </w:p>
+    <w:p>
+      <w:r>
+        <w:rPr>
+          <w:rFonts w:hint="eastAsia"/>
+        </w:rPr>
+        <w:tab/>
+        <w:t>scaledHeight</w:t>
+      </w:r>
+      <w:r>
+        <w:rPr>
+          <w:rFonts w:hint="eastAsia"/>
+        </w:rPr>
+        <w:t>图片缩放后的高度</w:t>
+      </w:r>
+    </w:p>
+    <w:p>
+      <w:r>
+        <w:rPr>
+          <w:rFonts w:hint="eastAsia"/>
+        </w:rPr>
+        <w:tab/>
+        <w:t xml:space="preserve">x </w:t>
+      </w:r>
+      <w:r>
+        <w:rPr>
+          <w:rFonts w:hint="eastAsia"/>
+        </w:rPr>
+        <w:t>开始位置的</w:t>
+      </w:r>
+      <w:r>
+        <w:rPr>
+          <w:rFonts w:hint="eastAsia"/>
+        </w:rPr>
+        <w:t>x</w:t>
+      </w:r>
+      <w:r>
+        <w:rPr>
+          <w:rFonts w:hint="eastAsia"/>
+        </w:rPr>
+        <w:t>坐标</w:t>
+      </w:r>
+    </w:p>
+    <w:p>
+      <w:r>
+        <w:rPr>
+          <w:rFonts w:hint="eastAsia"/>
+        </w:rPr>
+        <w:tab/>
+        <w:t>y</w:t>
+      </w:r>
+      <w:r>
+        <w:rPr>
+          <w:rFonts w:hint="eastAsia"/>
+        </w:rPr>
+        <w:t>开始位置的</w:t>
+      </w:r>
+      <w:r>
+        <w:rPr>
+          <w:rFonts w:hint="eastAsia"/>
+        </w:rPr>
+        <w:t>y</w:t>
+      </w:r>
+      <w:r>
+        <w:rPr>
+          <w:rFonts w:hint="eastAsia"/>
+        </w:rPr>
+        <w:t>坐标</w:t>
+      </w:r>
+    </w:p>
+    <w:p>
+      <w:r>
+        <w:rPr>
+          <w:rFonts w:hint="eastAsia"/>
+        </w:rPr>
+        <w:tab/>
+        <w:t xml:space="preserve">width </w:t>
+      </w:r>
+      <w:r>
+        <w:rPr>
+          <w:rFonts w:hint="eastAsia"/>
+        </w:rPr>
+        <w:t>裁切宽度</w:t>
+      </w:r>
+    </w:p>
+    <w:p>
+      <w:r>
+        <w:rPr>
+          <w:rFonts w:hint="eastAsia"/>
+        </w:rPr>
+        <w:tab/>
+        <w:t xml:space="preserve">height </w:t>
+      </w:r>
+      <w:r>
+        <w:rPr>
+          <w:rFonts w:hint="eastAsia"/>
+        </w:rPr>
+        <w:t>裁切高度</w:t>
+      </w:r>
+    </w:p>
+    <w:p>
+      <w:r>
+        <w:rPr>
+          <w:rFonts w:hint="eastAsia"/>
+        </w:rPr>
+        <w:tab/>
+        <w:t>_method: "put" //</w:t>
+      </w:r>
+      <w:r>
+        <w:rPr>
+          <w:rFonts w:hint="eastAsia"/>
+        </w:rPr>
+        <w:t>如果能用</w:t>
+      </w:r>
+      <w:r>
+        <w:rPr>
+          <w:rFonts w:hint="eastAsia"/>
+        </w:rPr>
+        <w:t xml:space="preserve">HTTP PUT </w:t>
+      </w:r>
+      <w:r>
+        <w:rPr>
+          <w:rFonts w:hint="eastAsia"/>
+        </w:rPr>
+        <w:t>调用此</w:t>
+      </w:r>
+      <w:r>
+        <w:rPr>
+          <w:rFonts w:hint="eastAsia"/>
+        </w:rPr>
+        <w:t xml:space="preserve">API, </w:t>
+      </w:r>
+      <w:r>
+        <w:rPr>
+          <w:rFonts w:hint="eastAsia"/>
+        </w:rPr>
+        <w:t>则无需传此参数，否则需带此参数</w:t>
+      </w:r>
+      <w:r>
+        <w:rPr>
+          <w:rFonts w:hint="eastAsia"/>
+        </w:rPr>
+        <w:t>_method=put</w:t>
+      </w:r>
+      <w:r>
+        <w:rPr>
+          <w:rFonts w:hint="eastAsia"/>
+        </w:rPr>
+        <w:tab/>
+      </w:r>
+      <w:r>
+        <w:rPr>
+          <w:rFonts w:hint="eastAsia"/>
+        </w:rPr>
+        <w:t>服务器端才能正常处理</w:t>
+      </w:r>
+    </w:p>
+    <w:p>
+      <w:r>
+        <w:rPr>
+          <w:rFonts w:hint="eastAsia"/>
+        </w:rPr>
+        <w:t>返回</w:t>
+      </w:r>
+      <w:r>
+        <w:rPr>
+          <w:rFonts w:hint="eastAsia"/>
+        </w:rPr>
+        <w:t>:</w:t>
+      </w:r>
+    </w:p>
+    <w:p>
+      <w:r>
+        <w:rPr>
+          <w:rFonts w:hint="eastAsia"/>
+        </w:rPr>
+        <w:tab/>
+      </w:r>
+      <w:r>
+        <w:rPr>
+          <w:rFonts w:hint="eastAsia"/>
+        </w:rPr>
+        <w:t>{</w:t>
+      </w:r>
+    </w:p>
+    <w:p>
+      <w:r>
+        <w:rPr>
+          <w:rFonts w:hint="eastAsia"/>
+        </w:rPr>
+        <w:tab/>
+        <w:t>success:(true|false) //</w:t>
+      </w:r>
+      <w:r>
+        <w:rPr>
+          <w:rFonts w:hint="eastAsia"/>
+        </w:rPr>
+        <w:t>成功返回</w:t>
+      </w:r>
+      <w:r>
+        <w:rPr>
+          <w:rFonts w:hint="eastAsia"/>
+        </w:rPr>
+        <w:t>true,</w:t>
+      </w:r>
+      <w:r>
+        <w:rPr>
+          <w:rFonts w:hint="eastAsia"/>
+        </w:rPr>
+        <w:t>否则</w:t>
+      </w:r>
+      <w:r>
+        <w:rPr>
+          <w:rFonts w:hint="eastAsia"/>
+        </w:rPr>
+        <w:t>false</w:t>
+      </w:r>
+    </w:p>
+    <w:p>
+      <w:r>
+        <w:rPr>
+          <w:rFonts w:hint="eastAsia"/>
+        </w:rPr>
+        <w:tab/>
+        <w:t>url:"</w:t>
+      </w:r>
+      <w:r>
+        <w:rPr>
+          <w:rFonts w:hint="eastAsia"/>
+        </w:rPr>
+        <w:t>结果片</w:t>
+      </w:r>
+      <w:r>
+        <w:rPr>
+          <w:rFonts w:hint="eastAsia"/>
+        </w:rPr>
+        <w:t>URL</w:t>
+      </w:r>
+      <w:r>
+        <w:rPr>
+          <w:rFonts w:hint="eastAsia"/>
+        </w:rPr>
+        <w:t>地址</w:t>
+      </w:r>
+      <w:r>
+        <w:rPr>
+          <w:rFonts w:hint="eastAsia"/>
+        </w:rPr>
+        <w:t>"</w:t>
+      </w:r>
+    </w:p>
+    <w:p>
+      <w:r>
+        <w:rPr>
+          <w:rFonts w:hint="eastAsia"/>
+        </w:rPr>
+        <w:tab/>
         <w:t>}</w:t>
       </w:r>
-      <w:r>
-        <w:rPr>
-          <w:rFonts w:hint="eastAsia"/>
-        </w:rPr>
+    </w:p>
+    <w:p>
+      <w:r>
+        <w:rPr>
+          <w:rFonts w:hint="eastAsia"/>
+        </w:rPr>
+        <w:t>说明</w:t>
+      </w:r>
+      <w:r>
+        <w:rPr>
+          <w:rFonts w:hint="eastAsia"/>
+        </w:rPr>
+        <w:t>:</w:t>
+      </w:r>
+    </w:p>
+    <w:p/>
+    <w:p>
+      <w:pPr>
+        <w:pStyle w:val="1"/>
+      </w:pPr>
+      <w:bookmarkStart w:id="9" w:name="_Toc342467863"/>
+      <w:r>
+        <w:rPr>
+          <w:rFonts w:eastAsiaTheme="minorEastAsia" w:hint="eastAsia"/>
+        </w:rPr>
+        <w:t>获取用户可选封面列表</w:t>
+      </w:r>
+      <w:bookmarkEnd w:id="9"/>
+    </w:p>
+    <w:p>
+      <w:r>
+        <w:t>URL:</w:t>
+      </w:r>
+    </w:p>
+    <w:p>
+      <w:pPr>
+        <w:ind w:firstLine="420"/>
+      </w:pPr>
+      <w:r>
         <w:t>/</w:t>
       </w:r>
-      <w:proofErr w:type="spellStart"/>
-      <w:r>
-        <w:rPr>
-          <w:rFonts w:hint="eastAsia"/>
-        </w:rPr>
-        <w:t>crop</w:t>
-      </w:r>
-      <w:r>
-        <w:rPr>
-          <w:rFonts w:hint="eastAsia"/>
-        </w:rPr>
-        <w:t>.json</w:t>
-      </w:r>
-      <w:proofErr w:type="spellEnd"/>
-    </w:p>
-    <w:p>
-      <w:r>
-        <w:t>Method:</w:t>
-      </w:r>
-    </w:p>
-    <w:p>
-      <w:pPr>
-        <w:ind w:firstLine="420"/>
-        <w:rPr>
-          <w:color w:val="FF0000"/>
-        </w:rPr>
-      </w:pPr>
-      <w:r>
-        <w:rPr>
-          <w:color w:val="FF0000"/>
-        </w:rPr>
-        <w:t>POST</w:t>
-      </w:r>
-      <w:r>
-        <w:rPr>
-          <w:rFonts w:hint="eastAsia"/>
-          <w:color w:val="FF0000"/>
-        </w:rPr>
-        <w:t>,PUT</w:t>
-      </w:r>
-    </w:p>
-    <w:p>
-      <w:r>
-        <w:rPr>
-          <w:rFonts w:hint="eastAsia"/>
-        </w:rPr>
-        <w:t>参数</w:t>
-      </w:r>
-      <w:r>
-        <w:t>:</w:t>
-      </w:r>
-    </w:p>
-    <w:p>
-      <w:r>
-        <w:rPr>
-          <w:rFonts w:hint="eastAsia"/>
-        </w:rPr>
-        <w:tab/>
-      </w:r>
-      <w:proofErr w:type="spellStart"/>
-      <w:r>
-        <w:rPr>
-          <w:rFonts w:hint="eastAsia"/>
-        </w:rPr>
-        <w:t>scaledWidth</w:t>
-      </w:r>
-      <w:proofErr w:type="spellEnd"/>
-      <w:r>
-        <w:rPr>
-          <w:rFonts w:hint="eastAsia"/>
-        </w:rPr>
-        <w:t xml:space="preserve"> </w:t>
-      </w:r>
-      <w:r>
-        <w:rPr>
-          <w:rFonts w:hint="eastAsia"/>
-        </w:rPr>
-        <w:t>图片缩放后的宽度</w:t>
-      </w:r>
-    </w:p>
-    <w:p>
-      <w:r>
-        <w:rPr>
-          <w:rFonts w:hint="eastAsia"/>
-        </w:rPr>
-        <w:tab/>
-      </w:r>
-      <w:proofErr w:type="spellStart"/>
-      <w:r>
-        <w:rPr>
-          <w:rFonts w:hint="eastAsia"/>
-        </w:rPr>
-        <w:t>scaledHeight</w:t>
-      </w:r>
-      <w:proofErr w:type="spellEnd"/>
-      <w:r>
-        <w:rPr>
-          <w:rFonts w:hint="eastAsia"/>
-        </w:rPr>
-        <w:t>图片缩放后的高度</w:t>
-      </w:r>
-    </w:p>
-    <w:p>
-      <w:r>
-        <w:rPr>
-          <w:rFonts w:hint="eastAsia"/>
-        </w:rPr>
-        <w:tab/>
-        <w:t xml:space="preserve">x </w:t>
-      </w:r>
-      <w:r>
-        <w:rPr>
-          <w:rFonts w:hint="eastAsia"/>
-        </w:rPr>
-        <w:t>开始位置的</w:t>
-      </w:r>
-      <w:r>
-        <w:rPr>
-          <w:rFonts w:hint="eastAsia"/>
-        </w:rPr>
-        <w:t>x</w:t>
-      </w:r>
-      <w:r>
-        <w:rPr>
-          <w:rFonts w:hint="eastAsia"/>
-        </w:rPr>
-        <w:t>坐标</w:t>
-      </w:r>
-    </w:p>
-    <w:p>
-      <w:r>
-        <w:rPr>
-          <w:rFonts w:hint="eastAsia"/>
-        </w:rPr>
-        <w:tab/>
-        <w:t>y</w:t>
-      </w:r>
-      <w:r>
-        <w:rPr>
-          <w:rFonts w:hint="eastAsia"/>
-        </w:rPr>
-        <w:t>开始位置的</w:t>
-      </w:r>
-      <w:r>
-        <w:rPr>
-          <w:rFonts w:hint="eastAsia"/>
-        </w:rPr>
-        <w:t>y</w:t>
-      </w:r>
-      <w:r>
-        <w:rPr>
-          <w:rFonts w:hint="eastAsia"/>
-        </w:rPr>
-        <w:t>坐标</w:t>
-      </w:r>
-    </w:p>
-    <w:p>
-      <w:r>
-        <w:rPr>
-          <w:rFonts w:hint="eastAsia"/>
-        </w:rPr>
-        <w:tab/>
-        <w:t xml:space="preserve">width </w:t>
-      </w:r>
-      <w:r>
-        <w:rPr>
-          <w:rFonts w:hint="eastAsia"/>
-        </w:rPr>
-        <w:t>裁切宽度</w:t>
-      </w:r>
-    </w:p>
-    <w:p>
-      <w:r>
-        <w:rPr>
-          <w:rFonts w:hint="eastAsia"/>
-        </w:rPr>
-        <w:tab/>
-        <w:t xml:space="preserve">height </w:t>
-      </w:r>
-      <w:r>
-        <w:rPr>
-          <w:rFonts w:hint="eastAsia"/>
-        </w:rPr>
-        <w:t>裁切高度</w:t>
-      </w:r>
-    </w:p>
-    <w:p>
-      <w:r>
-        <w:rPr>
-          <w:rFonts w:hint="eastAsia"/>
-        </w:rPr>
-        <w:tab/>
-        <w:t>_method: "put" //</w:t>
-      </w:r>
-      <w:r>
-        <w:rPr>
-          <w:rFonts w:hint="eastAsia"/>
-        </w:rPr>
-        <w:t>如果能用</w:t>
-      </w:r>
-      <w:r>
-        <w:rPr>
-          <w:rFonts w:hint="eastAsia"/>
-        </w:rPr>
-        <w:t xml:space="preserve">HTTP PUT </w:t>
-      </w:r>
-      <w:r>
-        <w:rPr>
-          <w:rFonts w:hint="eastAsia"/>
-        </w:rPr>
-        <w:t>调用此</w:t>
-      </w:r>
-      <w:r>
-        <w:rPr>
-          <w:rFonts w:hint="eastAsia"/>
-        </w:rPr>
-        <w:t xml:space="preserve">API, </w:t>
-      </w:r>
-      <w:r>
-        <w:rPr>
-          <w:rFonts w:hint="eastAsia"/>
-        </w:rPr>
-        <w:t>则无需传此参数，否则需带此参数</w:t>
-      </w:r>
-      <w:r>
-        <w:rPr>
-          <w:rFonts w:hint="eastAsia"/>
-        </w:rPr>
-        <w:t>_method=put</w:t>
-      </w:r>
-      <w:r>
-        <w:rPr>
-          <w:rFonts w:hint="eastAsia"/>
-        </w:rPr>
-        <w:tab/>
-      </w:r>
-      <w:r>
-        <w:rPr>
-          <w:rFonts w:hint="eastAsia"/>
-        </w:rPr>
-        <w:t>服务器端才能正常处理</w:t>
-      </w:r>
-    </w:p>
-    <w:p>
-      <w:r>
-        <w:rPr>
-          <w:rFonts w:hint="eastAsia"/>
-        </w:rPr>
-        <w:t>返回</w:t>
-      </w:r>
-      <w:r>
-        <w:rPr>
-          <w:rFonts w:hint="eastAsia"/>
-        </w:rPr>
-        <w:t>:</w:t>
-      </w:r>
-    </w:p>
-    <w:p>
-      <w:r>
-        <w:rPr>
-          <w:rFonts w:hint="eastAsia"/>
-        </w:rPr>
-        <w:tab/>
-      </w:r>
-      <w:r>
-        <w:rPr>
-          <w:rFonts w:hint="eastAsia"/>
-        </w:rPr>
-        <w:t>{</w:t>
-      </w:r>
-    </w:p>
-    <w:p>
-      <w:r>
-        <w:rPr>
-          <w:rFonts w:hint="eastAsia"/>
-        </w:rPr>
-        <w:tab/>
-        <w:t>success:(</w:t>
-      </w:r>
-      <w:proofErr w:type="spellStart"/>
-      <w:r>
-        <w:rPr>
-          <w:rFonts w:hint="eastAsia"/>
-        </w:rPr>
-        <w:t>true|false</w:t>
-      </w:r>
-      <w:proofErr w:type="spellEnd"/>
-      <w:r>
-        <w:rPr>
-          <w:rFonts w:hint="eastAsia"/>
-        </w:rPr>
-        <w:t>) //</w:t>
-      </w:r>
-      <w:r>
-        <w:rPr>
-          <w:rFonts w:hint="eastAsia"/>
-        </w:rPr>
-        <w:t>成功返回</w:t>
-      </w:r>
-      <w:r>
-        <w:rPr>
-          <w:rFonts w:hint="eastAsia"/>
-        </w:rPr>
-        <w:t>true,</w:t>
-      </w:r>
-      <w:r>
-        <w:rPr>
-          <w:rFonts w:hint="eastAsia"/>
-        </w:rPr>
-        <w:t>否则</w:t>
-      </w:r>
-      <w:r>
-        <w:rPr>
-          <w:rFonts w:hint="eastAsia"/>
-        </w:rPr>
-        <w:t>false</w:t>
-      </w:r>
-    </w:p>
-    <w:p>
-      <w:r>
-        <w:rPr>
-          <w:rFonts w:hint="eastAsia"/>
-        </w:rPr>
-        <w:tab/>
-        <w:t>url:"</w:t>
-      </w:r>
-      <w:r>
-        <w:rPr>
-          <w:rFonts w:hint="eastAsia"/>
-        </w:rPr>
-        <w:t>结果片</w:t>
-      </w:r>
-      <w:r>
-        <w:rPr>
-          <w:rFonts w:hint="eastAsia"/>
-        </w:rPr>
-        <w:t>URL</w:t>
-      </w:r>
-      <w:r>
-        <w:rPr>
-          <w:rFonts w:hint="eastAsia"/>
-        </w:rPr>
-        <w:t>地址</w:t>
-      </w:r>
-      <w:r>
-        <w:rPr>
-          <w:rFonts w:hint="eastAsia"/>
-        </w:rPr>
-        <w:t>"</w:t>
-      </w:r>
-    </w:p>
-    <w:p>
-      <w:r>
-        <w:rPr>
-          <w:rFonts w:hint="eastAsia"/>
-        </w:rPr>
-        <w:tab/>
-        <w:t>}</w:t>
-      </w:r>
-    </w:p>
-    <w:p>
-      <w:r>
-        <w:rPr>
-          <w:rFonts w:hint="eastAsia"/>
-        </w:rPr>
-        <w:t>说明</w:t>
-      </w:r>
-      <w:r>
-        <w:rPr>
-          <w:rFonts w:hint="eastAsia"/>
-        </w:rPr>
-        <w:t>:</w:t>
-      </w:r>
-    </w:p>
-    <w:p/>
-    <w:p>
-      <w:pPr>
-        <w:pStyle w:val="1"/>
-      </w:pPr>
-      <w:bookmarkStart w:id="9" w:name="_Toc342467863"/>
-      <w:r>
-        <w:rPr>
-          <w:rFonts w:eastAsiaTheme="minorEastAsia" w:hint="eastAsia"/>
-        </w:rPr>
-        <w:t>获取用户可选封面列表</w:t>
-      </w:r>
-      <w:bookmarkEnd w:id="9"/>
-    </w:p>
-    <w:p>
-      <w:r>
-        <w:t>URL:</w:t>
-      </w:r>
-    </w:p>
-    <w:p>
-      <w:pPr>
-        <w:ind w:firstLine="420"/>
-      </w:pPr>
+      <w:r>
+        <w:rPr>
+          <w:rFonts w:hint="eastAsia"/>
+        </w:rPr>
+        <w:t>profile</w:t>
+      </w:r>
       <w:r>
         <w:t>/</w:t>
       </w:r>
@@ -4062,47 +3604,8 @@
         <w:rPr>
           <w:rFonts w:hint="eastAsia"/>
         </w:rPr>
-        <w:t>profile</w:t>
-      </w:r>
-      <w:r>
-        <w:t>/</w:t>
-      </w:r>
-      <w:proofErr w:type="spellStart"/>
-      <w:r>
-        <w:rPr>
-          <w:rFonts w:hint="eastAsia"/>
-        </w:rPr>
-        <w:t>api</w:t>
-      </w:r>
-      <w:proofErr w:type="spellEnd"/>
-      <w:r>
-        <w:rPr>
-          <w:rFonts w:hint="eastAsia"/>
-        </w:rPr>
-        <w:t>/rest/user-cover/{</w:t>
-      </w:r>
-      <w:proofErr w:type="spellStart"/>
-      <w:r>
-        <w:rPr>
-          <w:rFonts w:hint="eastAsia"/>
-        </w:rPr>
-        <w:t>userId</w:t>
-      </w:r>
-      <w:proofErr w:type="spellEnd"/>
-      <w:r>
-        <w:rPr>
-          <w:rFonts w:hint="eastAsia"/>
-        </w:rPr>
-        <w:t>}/</w:t>
-      </w:r>
-      <w:proofErr w:type="spellStart"/>
-      <w:r>
-        <w:rPr>
-          <w:rFonts w:hint="eastAsia"/>
-        </w:rPr>
-        <w:t>list.json</w:t>
-      </w:r>
-      <w:proofErr w:type="spellEnd"/>
+        <w:t>api/rest/user-cover/{userId}/list.json</w:t>
+      </w:r>
     </w:p>
     <w:p>
       <w:r>
@@ -4280,42 +3783,12 @@
       <w:r>
         <w:t>/</w:t>
       </w:r>
-      <w:proofErr w:type="spellStart"/>
-      <w:r>
-        <w:rPr>
-          <w:rFonts w:hint="eastAsia"/>
-        </w:rPr>
-        <w:t>api</w:t>
-      </w:r>
-      <w:proofErr w:type="spellEnd"/>
-      <w:r>
-        <w:rPr>
-          <w:rFonts w:hint="eastAsia"/>
-        </w:rPr>
-        <w:t>/rest/user-cover/{</w:t>
-      </w:r>
-      <w:proofErr w:type="spellStart"/>
-      <w:r>
-        <w:rPr>
-          <w:rFonts w:hint="eastAsia"/>
-        </w:rPr>
-        <w:t>userId</w:t>
-      </w:r>
-      <w:proofErr w:type="spellEnd"/>
-      <w:r>
-        <w:rPr>
-          <w:rFonts w:hint="eastAsia"/>
-        </w:rPr>
-        <w:t>}/</w:t>
-      </w:r>
-      <w:proofErr w:type="spellStart"/>
-      <w:r>
-        <w:rPr>
-          <w:rFonts w:hint="eastAsia"/>
-        </w:rPr>
-        <w:t>rotate.json</w:t>
-      </w:r>
-      <w:proofErr w:type="spellEnd"/>
+      <w:r>
+        <w:rPr>
+          <w:rFonts w:hint="eastAsia"/>
+        </w:rPr>
+        <w:t>api/rest/user-cover/{userId}/rotate.json</w:t>
+      </w:r>
     </w:p>
     <w:p>
       <w:r>
@@ -4467,21 +3940,7 @@
           <w:rFonts w:hint="eastAsia"/>
         </w:rPr>
         <w:tab/>
-        <w:t>success:(</w:t>
-      </w:r>
-      <w:proofErr w:type="spellStart"/>
-      <w:r>
-        <w:rPr>
-          <w:rFonts w:hint="eastAsia"/>
-        </w:rPr>
-        <w:t>true|false</w:t>
-      </w:r>
-      <w:proofErr w:type="spellEnd"/>
-      <w:r>
-        <w:rPr>
-          <w:rFonts w:hint="eastAsia"/>
-        </w:rPr>
-        <w:t>) //</w:t>
+        <w:t>success:(true|false) //</w:t>
       </w:r>
       <w:r>
         <w:rPr>
@@ -4597,19 +4056,11 @@
       <w:r>
         <w:t>/</w:t>
       </w:r>
-      <w:proofErr w:type="spellStart"/>
-      <w:r>
-        <w:rPr>
-          <w:rFonts w:hint="eastAsia"/>
-        </w:rPr>
-        <w:t>api</w:t>
-      </w:r>
-      <w:proofErr w:type="spellEnd"/>
-      <w:r>
-        <w:rPr>
-          <w:rFonts w:hint="eastAsia"/>
-        </w:rPr>
-        <w:t>/rest/user-</w:t>
+      <w:r>
+        <w:rPr>
+          <w:rFonts w:hint="eastAsia"/>
+        </w:rPr>
+        <w:t>api/rest/user-</w:t>
       </w:r>
       <w:r>
         <w:rPr>
@@ -4621,64 +4072,301 @@
         <w:rPr>
           <w:rFonts w:hint="eastAsia"/>
         </w:rPr>
-        <w:t>/{</w:t>
-      </w:r>
-      <w:proofErr w:type="spellStart"/>
-      <w:r>
-        <w:rPr>
-          <w:rFonts w:hint="eastAsia"/>
-        </w:rPr>
-        <w:t>userId</w:t>
-      </w:r>
-      <w:proofErr w:type="spellEnd"/>
+        <w:t>/{userId}</w:t>
+      </w:r>
+      <w:r>
+        <w:rPr>
+          <w:rFonts w:hint="eastAsia"/>
+        </w:rPr>
+        <w:t>/crop</w:t>
+      </w:r>
+      <w:r>
+        <w:rPr>
+          <w:rFonts w:hint="eastAsia"/>
+        </w:rPr>
+        <w:t>.json</w:t>
+      </w:r>
+    </w:p>
+    <w:p>
+      <w:r>
+        <w:t>Method:</w:t>
+      </w:r>
+    </w:p>
+    <w:p>
+      <w:pPr>
+        <w:ind w:firstLine="420"/>
+      </w:pPr>
+      <w:r>
+        <w:t>POST</w:t>
+      </w:r>
+    </w:p>
+    <w:p>
+      <w:r>
+        <w:rPr>
+          <w:rFonts w:hint="eastAsia"/>
+        </w:rPr>
+        <w:t>参数</w:t>
+      </w:r>
+      <w:r>
+        <w:t>:</w:t>
+      </w:r>
+    </w:p>
+    <w:p>
+      <w:r>
+        <w:rPr>
+          <w:rFonts w:hint="eastAsia"/>
+        </w:rPr>
+        <w:tab/>
+        <w:t xml:space="preserve">scaledWidth </w:t>
+      </w:r>
+      <w:r>
+        <w:rPr>
+          <w:rFonts w:hint="eastAsia"/>
+        </w:rPr>
+        <w:t>图片缩放后的宽度</w:t>
+      </w:r>
+    </w:p>
+    <w:p>
+      <w:r>
+        <w:rPr>
+          <w:rFonts w:hint="eastAsia"/>
+        </w:rPr>
+        <w:tab/>
+        <w:t>scaledHeight</w:t>
+      </w:r>
+      <w:r>
+        <w:rPr>
+          <w:rFonts w:hint="eastAsia"/>
+        </w:rPr>
+        <w:t>图片缩放后的高度</w:t>
+      </w:r>
+    </w:p>
+    <w:p>
+      <w:r>
+        <w:rPr>
+          <w:rFonts w:hint="eastAsia"/>
+        </w:rPr>
+        <w:tab/>
+      </w:r>
+      <w:r>
+        <w:rPr>
+          <w:rFonts w:hint="eastAsia"/>
+        </w:rPr>
+        <w:t xml:space="preserve">x </w:t>
+      </w:r>
+      <w:r>
+        <w:rPr>
+          <w:rFonts w:hint="eastAsia"/>
+        </w:rPr>
+        <w:t>开始位置的</w:t>
+      </w:r>
+      <w:r>
+        <w:rPr>
+          <w:rFonts w:hint="eastAsia"/>
+        </w:rPr>
+        <w:t>x</w:t>
+      </w:r>
+      <w:r>
+        <w:rPr>
+          <w:rFonts w:hint="eastAsia"/>
+        </w:rPr>
+        <w:t>坐标</w:t>
+      </w:r>
+    </w:p>
+    <w:p>
+      <w:r>
+        <w:rPr>
+          <w:rFonts w:hint="eastAsia"/>
+        </w:rPr>
+        <w:tab/>
+        <w:t>y</w:t>
+      </w:r>
+      <w:r>
+        <w:rPr>
+          <w:rFonts w:hint="eastAsia"/>
+        </w:rPr>
+        <w:t>开始位置的</w:t>
+      </w:r>
+      <w:r>
+        <w:rPr>
+          <w:rFonts w:hint="eastAsia"/>
+        </w:rPr>
+        <w:t>y</w:t>
+      </w:r>
+      <w:r>
+        <w:rPr>
+          <w:rFonts w:hint="eastAsia"/>
+        </w:rPr>
+        <w:t>坐标</w:t>
+      </w:r>
+    </w:p>
+    <w:p>
+      <w:r>
+        <w:rPr>
+          <w:rFonts w:hint="eastAsia"/>
+        </w:rPr>
+        <w:tab/>
+        <w:t xml:space="preserve">width </w:t>
+      </w:r>
+      <w:r>
+        <w:rPr>
+          <w:rFonts w:hint="eastAsia"/>
+        </w:rPr>
+        <w:t>裁切宽度</w:t>
+      </w:r>
+    </w:p>
+    <w:p>
+      <w:r>
+        <w:rPr>
+          <w:rFonts w:hint="eastAsia"/>
+        </w:rPr>
+        <w:tab/>
+        <w:t xml:space="preserve">height </w:t>
+      </w:r>
+      <w:r>
+        <w:rPr>
+          <w:rFonts w:hint="eastAsia"/>
+        </w:rPr>
+        <w:t>裁切高度</w:t>
+      </w:r>
+    </w:p>
+    <w:p>
+      <w:r>
+        <w:rPr>
+          <w:rFonts w:hint="eastAsia"/>
+        </w:rPr>
+        <w:t>返回</w:t>
+      </w:r>
+      <w:r>
+        <w:rPr>
+          <w:rFonts w:hint="eastAsia"/>
+        </w:rPr>
+        <w:t>:</w:t>
+      </w:r>
+    </w:p>
+    <w:p>
+      <w:r>
+        <w:rPr>
+          <w:rFonts w:hint="eastAsia"/>
+        </w:rPr>
+        <w:tab/>
+        <w:t>{</w:t>
+      </w:r>
+    </w:p>
+    <w:p>
+      <w:r>
+        <w:rPr>
+          <w:rFonts w:hint="eastAsia"/>
+        </w:rPr>
+        <w:tab/>
+      </w:r>
+      <w:r>
+        <w:rPr>
+          <w:rFonts w:hint="eastAsia"/>
+        </w:rPr>
+        <w:t>success:(true|false)</w:t>
+      </w:r>
+      <w:r>
+        <w:rPr>
+          <w:rFonts w:hint="eastAsia"/>
+        </w:rPr>
+        <w:t xml:space="preserve"> //</w:t>
+      </w:r>
+      <w:r>
+        <w:rPr>
+          <w:rFonts w:hint="eastAsia"/>
+        </w:rPr>
+        <w:t>成功返回</w:t>
+      </w:r>
+      <w:r>
+        <w:rPr>
+          <w:rFonts w:hint="eastAsia"/>
+        </w:rPr>
+        <w:t>true,</w:t>
+      </w:r>
+      <w:r>
+        <w:rPr>
+          <w:rFonts w:hint="eastAsia"/>
+        </w:rPr>
+        <w:t>否则</w:t>
+      </w:r>
+      <w:r>
+        <w:rPr>
+          <w:rFonts w:hint="eastAsia"/>
+        </w:rPr>
+        <w:t>false</w:t>
+      </w:r>
+    </w:p>
+    <w:p>
+      <w:r>
+        <w:rPr>
+          <w:rFonts w:hint="eastAsia"/>
+        </w:rPr>
+        <w:tab/>
+        <w:t>url:"</w:t>
+      </w:r>
+      <w:r>
+        <w:rPr>
+          <w:rFonts w:hint="eastAsia"/>
+        </w:rPr>
+        <w:t>结果</w:t>
+      </w:r>
+      <w:r>
+        <w:rPr>
+          <w:rFonts w:hint="eastAsia"/>
+        </w:rPr>
+        <w:t>png</w:t>
+      </w:r>
+      <w:r>
+        <w:rPr>
+          <w:rFonts w:hint="eastAsia"/>
+        </w:rPr>
+        <w:t>图片</w:t>
+      </w:r>
+      <w:r>
+        <w:rPr>
+          <w:rFonts w:hint="eastAsia"/>
+        </w:rPr>
+        <w:t>URL</w:t>
+      </w:r>
+      <w:r>
+        <w:rPr>
+          <w:rFonts w:hint="eastAsia"/>
+        </w:rPr>
+        <w:t>地址</w:t>
+      </w:r>
+      <w:r>
+        <w:rPr>
+          <w:rFonts w:hint="eastAsia"/>
+        </w:rPr>
+        <w:t>"</w:t>
+      </w:r>
+    </w:p>
+    <w:p>
+      <w:r>
+        <w:rPr>
+          <w:rFonts w:hint="eastAsia"/>
+        </w:rPr>
+        <w:tab/>
+      </w:r>
       <w:r>
         <w:rPr>
           <w:rFonts w:hint="eastAsia"/>
         </w:rPr>
         <w:t>}</w:t>
       </w:r>
-      <w:r>
-        <w:rPr>
-          <w:rFonts w:hint="eastAsia"/>
-        </w:rPr>
-        <w:t>/</w:t>
-      </w:r>
-      <w:proofErr w:type="spellStart"/>
-      <w:r>
-        <w:rPr>
-          <w:rFonts w:hint="eastAsia"/>
-        </w:rPr>
-        <w:t>crop</w:t>
-      </w:r>
-      <w:r>
-        <w:rPr>
-          <w:rFonts w:hint="eastAsia"/>
-        </w:rPr>
-        <w:t>.json</w:t>
-      </w:r>
-      <w:proofErr w:type="spellEnd"/>
-    </w:p>
-    <w:p>
-      <w:r>
-        <w:t>Method:</w:t>
-      </w:r>
-    </w:p>
-    <w:p>
-      <w:pPr>
-        <w:ind w:firstLine="420"/>
-      </w:pPr>
-      <w:r>
-        <w:t>POST</w:t>
-      </w:r>
-    </w:p>
-    <w:p>
-      <w:r>
-        <w:rPr>
-          <w:rFonts w:hint="eastAsia"/>
-        </w:rPr>
-        <w:t>参数</w:t>
-      </w:r>
-      <w:r>
+    </w:p>
+    <w:p>
+      <w:r>
+        <w:rPr>
+          <w:rFonts w:hint="eastAsia"/>
+        </w:rPr>
+        <w:t>说明</w:t>
+      </w:r>
+      <w:r>
+        <w:rPr>
+          <w:rFonts w:hint="eastAsia"/>
+        </w:rPr>
         <w:t>:</w:t>
       </w:r>
     </w:p>
@@ -4688,326 +4376,19 @@
           <w:rFonts w:hint="eastAsia"/>
         </w:rPr>
         <w:tab/>
-      </w:r>
-      <w:proofErr w:type="spellStart"/>
-      <w:r>
-        <w:rPr>
-          <w:rFonts w:hint="eastAsia"/>
-        </w:rPr>
-        <w:t>scaledWidth</w:t>
-      </w:r>
-      <w:proofErr w:type="spellEnd"/>
-      <w:r>
-        <w:rPr>
-          <w:rFonts w:hint="eastAsia"/>
-        </w:rPr>
-        <w:t xml:space="preserve"> </w:t>
-      </w:r>
-      <w:r>
-        <w:rPr>
-          <w:rFonts w:hint="eastAsia"/>
-        </w:rPr>
-        <w:t>图片缩放后的宽度</w:t>
-      </w:r>
-    </w:p>
-    <w:p>
-      <w:r>
-        <w:rPr>
-          <w:rFonts w:hint="eastAsia"/>
-        </w:rPr>
-        <w:tab/>
-      </w:r>
-      <w:proofErr w:type="spellStart"/>
-      <w:r>
-        <w:rPr>
-          <w:rFonts w:hint="eastAsia"/>
-        </w:rPr>
-        <w:t>scaledHeight</w:t>
-      </w:r>
-      <w:proofErr w:type="spellEnd"/>
-      <w:r>
-        <w:rPr>
-          <w:rFonts w:hint="eastAsia"/>
-        </w:rPr>
-        <w:t>图片缩放后的高度</w:t>
-      </w:r>
-    </w:p>
-    <w:p>
-      <w:r>
-        <w:rPr>
-          <w:rFonts w:hint="eastAsia"/>
-        </w:rPr>
-        <w:tab/>
-      </w:r>
-      <w:r>
-        <w:rPr>
-          <w:rFonts w:hint="eastAsia"/>
-        </w:rPr>
-        <w:t xml:space="preserve">x </w:t>
-      </w:r>
-      <w:r>
-        <w:rPr>
-          <w:rFonts w:hint="eastAsia"/>
-        </w:rPr>
-        <w:t>开始位置的</w:t>
-      </w:r>
-      <w:r>
-        <w:rPr>
-          <w:rFonts w:hint="eastAsia"/>
-        </w:rPr>
-        <w:t>x</w:t>
-      </w:r>
-      <w:r>
-        <w:rPr>
-          <w:rFonts w:hint="eastAsia"/>
-        </w:rPr>
-        <w:t>坐标</w:t>
-      </w:r>
-    </w:p>
-    <w:p>
-      <w:r>
-        <w:rPr>
-          <w:rFonts w:hint="eastAsia"/>
-        </w:rPr>
-        <w:tab/>
-        <w:t>y</w:t>
-      </w:r>
-      <w:r>
-        <w:rPr>
-          <w:rFonts w:hint="eastAsia"/>
-        </w:rPr>
-        <w:t>开始位置的</w:t>
-      </w:r>
-      <w:r>
-        <w:rPr>
-          <w:rFonts w:hint="eastAsia"/>
-        </w:rPr>
-        <w:t>y</w:t>
-      </w:r>
-      <w:r>
-        <w:rPr>
-          <w:rFonts w:hint="eastAsia"/>
-        </w:rPr>
-        <w:t>坐标</w:t>
-      </w:r>
-    </w:p>
-    <w:p>
-      <w:r>
-        <w:rPr>
-          <w:rFonts w:hint="eastAsia"/>
-        </w:rPr>
-        <w:tab/>
-        <w:t xml:space="preserve">width </w:t>
-      </w:r>
-      <w:r>
-        <w:rPr>
-          <w:rFonts w:hint="eastAsia"/>
-        </w:rPr>
-        <w:t>裁切宽度</w:t>
-      </w:r>
-    </w:p>
-    <w:p>
-      <w:r>
-        <w:rPr>
-          <w:rFonts w:hint="eastAsia"/>
-        </w:rPr>
-        <w:tab/>
-        <w:t xml:space="preserve">height </w:t>
-      </w:r>
-      <w:r>
-        <w:rPr>
-          <w:rFonts w:hint="eastAsia"/>
-        </w:rPr>
-        <w:t>裁切高度</w:t>
-      </w:r>
-    </w:p>
-    <w:p>
-      <w:r>
-        <w:rPr>
-          <w:rFonts w:hint="eastAsia"/>
-        </w:rPr>
-        <w:t>返回</w:t>
-      </w:r>
-      <w:r>
-        <w:rPr>
-          <w:rFonts w:hint="eastAsia"/>
-        </w:rPr>
-        <w:t>:</w:t>
-      </w:r>
-    </w:p>
-    <w:p>
-      <w:r>
-        <w:rPr>
-          <w:rFonts w:hint="eastAsia"/>
-        </w:rPr>
-        <w:tab/>
-        <w:t>{</w:t>
-      </w:r>
-    </w:p>
-    <w:p>
-      <w:r>
-        <w:rPr>
-          <w:rFonts w:hint="eastAsia"/>
-        </w:rPr>
-        <w:tab/>
-      </w:r>
-      <w:r>
-        <w:rPr>
-          <w:rFonts w:hint="eastAsia"/>
-        </w:rPr>
-        <w:t>success:(</w:t>
-      </w:r>
-      <w:proofErr w:type="spellStart"/>
-      <w:r>
-        <w:rPr>
-          <w:rFonts w:hint="eastAsia"/>
-        </w:rPr>
-        <w:t>true|false</w:t>
-      </w:r>
-      <w:proofErr w:type="spellEnd"/>
-      <w:r>
-        <w:rPr>
-          <w:rFonts w:hint="eastAsia"/>
-        </w:rPr>
-        <w:t>)</w:t>
-      </w:r>
-      <w:r>
-        <w:rPr>
-          <w:rFonts w:hint="eastAsia"/>
-        </w:rPr>
-        <w:t xml:space="preserve"> //</w:t>
-      </w:r>
-      <w:r>
-        <w:rPr>
-          <w:rFonts w:hint="eastAsia"/>
-        </w:rPr>
-        <w:t>成功返回</w:t>
-      </w:r>
-      <w:r>
-        <w:rPr>
-          <w:rFonts w:hint="eastAsia"/>
-        </w:rPr>
-        <w:t>true,</w:t>
-      </w:r>
-      <w:r>
-        <w:rPr>
-          <w:rFonts w:hint="eastAsia"/>
-        </w:rPr>
-        <w:t>否则</w:t>
-      </w:r>
-      <w:r>
-        <w:rPr>
-          <w:rFonts w:hint="eastAsia"/>
-        </w:rPr>
-        <w:t>false</w:t>
-      </w:r>
-    </w:p>
-    <w:p>
-      <w:r>
-        <w:rPr>
-          <w:rFonts w:hint="eastAsia"/>
-        </w:rPr>
-        <w:tab/>
-        <w:t>url:"</w:t>
-      </w:r>
-      <w:r>
-        <w:rPr>
-          <w:rFonts w:hint="eastAsia"/>
-        </w:rPr>
-        <w:t>结果</w:t>
-      </w:r>
-      <w:r>
-        <w:rPr>
-          <w:rFonts w:hint="eastAsia"/>
-        </w:rPr>
-        <w:t>png</w:t>
-      </w:r>
-      <w:r>
-        <w:rPr>
-          <w:rFonts w:hint="eastAsia"/>
-        </w:rPr>
-        <w:t>图片</w:t>
-      </w:r>
-      <w:r>
-        <w:rPr>
-          <w:rFonts w:hint="eastAsia"/>
-        </w:rPr>
         <w:t>URL</w:t>
       </w:r>
       <w:r>
         <w:rPr>
           <w:rFonts w:hint="eastAsia"/>
         </w:rPr>
-        <w:t>地址</w:t>
-      </w:r>
-      <w:r>
-        <w:rPr>
-          <w:rFonts w:hint="eastAsia"/>
-        </w:rPr>
-        <w:t>"</w:t>
-      </w:r>
-    </w:p>
-    <w:p>
-      <w:r>
-        <w:rPr>
-          <w:rFonts w:hint="eastAsia"/>
-        </w:rPr>
-        <w:tab/>
-      </w:r>
-      <w:r>
-        <w:rPr>
-          <w:rFonts w:hint="eastAsia"/>
-        </w:rPr>
-        <w:t>}</w:t>
-      </w:r>
-    </w:p>
-    <w:p>
-      <w:r>
-        <w:rPr>
-          <w:rFonts w:hint="eastAsia"/>
-        </w:rPr>
-        <w:t>说明</w:t>
-      </w:r>
-      <w:r>
-        <w:rPr>
-          <w:rFonts w:hint="eastAsia"/>
-        </w:rPr>
-        <w:t>:</w:t>
-      </w:r>
-    </w:p>
-    <w:p>
-      <w:r>
-        <w:rPr>
-          <w:rFonts w:hint="eastAsia"/>
-        </w:rPr>
-        <w:tab/>
-        <w:t>URL</w:t>
-      </w:r>
-      <w:r>
-        <w:rPr>
-          <w:rFonts w:hint="eastAsia"/>
-        </w:rPr>
         <w:t>里的</w:t>
       </w:r>
       <w:r>
         <w:rPr>
           <w:rFonts w:hint="eastAsia"/>
         </w:rPr>
-        <w:t>{</w:t>
-      </w:r>
-      <w:proofErr w:type="spellStart"/>
-      <w:r>
-        <w:rPr>
-          <w:rFonts w:hint="eastAsia"/>
-        </w:rPr>
-        <w:t>userId</w:t>
-      </w:r>
-      <w:proofErr w:type="spellEnd"/>
-      <w:r>
-        <w:rPr>
-          <w:rFonts w:hint="eastAsia"/>
-        </w:rPr>
-        <w:t>}</w:t>
+        <w:t>{userId}</w:t>
       </w:r>
       <w:r>
         <w:rPr>
@@ -5074,48 +4455,18 @@
       <w:r>
         <w:t>/</w:t>
       </w:r>
-      <w:proofErr w:type="spellStart"/>
-      <w:r>
-        <w:rPr>
-          <w:rFonts w:hint="eastAsia"/>
-        </w:rPr>
-        <w:t>api</w:t>
-      </w:r>
-      <w:proofErr w:type="spellEnd"/>
-      <w:r>
-        <w:rPr>
-          <w:rFonts w:hint="eastAsia"/>
-        </w:rPr>
-        <w:t>/rest/user-cover/{</w:t>
-      </w:r>
-      <w:proofErr w:type="spellStart"/>
-      <w:r>
-        <w:rPr>
-          <w:rFonts w:hint="eastAsia"/>
-        </w:rPr>
-        <w:t>userId</w:t>
-      </w:r>
-      <w:proofErr w:type="spellEnd"/>
-      <w:r>
-        <w:rPr>
-          <w:rFonts w:hint="eastAsia"/>
-        </w:rPr>
-        <w:t>}</w:t>
-      </w:r>
-      <w:r>
-        <w:rPr>
-          <w:rFonts w:hint="eastAsia"/>
-        </w:rPr>
-        <w:t>.</w:t>
-      </w:r>
-      <w:proofErr w:type="spellStart"/>
-      <w:r>
-        <w:rPr>
-          <w:rFonts w:hint="eastAsia"/>
-        </w:rPr>
-        <w:t>json</w:t>
-      </w:r>
-      <w:proofErr w:type="spellEnd"/>
+      <w:r>
+        <w:rPr>
+          <w:rFonts w:hint="eastAsia"/>
+        </w:rPr>
+        <w:t>api/rest/user-cover/{userId}</w:t>
+      </w:r>
+      <w:r>
+        <w:rPr>
+          <w:rFonts w:hint="eastAsia"/>
+        </w:rPr>
+        <w:t>.json</w:t>
+      </w:r>
     </w:p>
     <w:p>
       <w:r>
@@ -5161,7 +4512,6 @@
         </w:rPr>
         <w:tab/>
       </w:r>
-      <w:proofErr w:type="spellStart"/>
       <w:r>
         <w:rPr>
           <w:rFonts w:hint="eastAsia"/>
@@ -5172,14 +4522,7 @@
         <w:rPr>
           <w:rFonts w:hint="eastAsia"/>
         </w:rPr>
-        <w:t>rl</w:t>
-      </w:r>
-      <w:proofErr w:type="spellEnd"/>
-      <w:r>
-        <w:rPr>
-          <w:rFonts w:hint="eastAsia"/>
-        </w:rPr>
-        <w:t xml:space="preserve"> "</w:t>
+        <w:t>rl "</w:t>
       </w:r>
       <w:r>
         <w:rPr>
@@ -5187,19 +4530,11 @@
         </w:rPr>
         <w:t>图片文件</w:t>
       </w:r>
-      <w:proofErr w:type="spellStart"/>
-      <w:r>
-        <w:rPr>
-          <w:rFonts w:hint="eastAsia"/>
-        </w:rPr>
-        <w:t>url</w:t>
-      </w:r>
-      <w:proofErr w:type="spellEnd"/>
-      <w:r>
-        <w:rPr>
-          <w:rFonts w:hint="eastAsia"/>
-        </w:rPr>
-        <w:t>"</w:t>
+      <w:r>
+        <w:rPr>
+          <w:rFonts w:hint="eastAsia"/>
+        </w:rPr>
+        <w:t>url"</w:t>
       </w:r>
     </w:p>
     <w:p>
@@ -5329,21 +4664,7 @@
         <w:rPr>
           <w:rFonts w:hint="eastAsia"/>
         </w:rPr>
-        <w:t>success:(</w:t>
-      </w:r>
-      <w:proofErr w:type="spellStart"/>
-      <w:r>
-        <w:rPr>
-          <w:rFonts w:hint="eastAsia"/>
-        </w:rPr>
-        <w:t>true|false</w:t>
-      </w:r>
-      <w:proofErr w:type="spellEnd"/>
-      <w:r>
-        <w:rPr>
-          <w:rFonts w:hint="eastAsia"/>
-        </w:rPr>
-        <w:t>)} //</w:t>
+        <w:t>success:(true|false)} //</w:t>
       </w:r>
       <w:r>
         <w:rPr>
@@ -5574,48 +4895,18 @@
       <w:r>
         <w:t>/</w:t>
       </w:r>
-      <w:proofErr w:type="spellStart"/>
-      <w:r>
-        <w:rPr>
-          <w:rFonts w:hint="eastAsia"/>
-        </w:rPr>
-        <w:t>api</w:t>
-      </w:r>
-      <w:proofErr w:type="spellEnd"/>
-      <w:r>
-        <w:rPr>
-          <w:rFonts w:hint="eastAsia"/>
-        </w:rPr>
-        <w:t>/rest/user-status/{</w:t>
-      </w:r>
-      <w:proofErr w:type="spellStart"/>
-      <w:r>
-        <w:rPr>
-          <w:rFonts w:hint="eastAsia"/>
-        </w:rPr>
-        <w:t>userId</w:t>
-      </w:r>
-      <w:proofErr w:type="spellEnd"/>
-      <w:r>
-        <w:rPr>
-          <w:rFonts w:hint="eastAsia"/>
-        </w:rPr>
-        <w:t>}</w:t>
-      </w:r>
-      <w:r>
-        <w:rPr>
-          <w:rFonts w:hint="eastAsia"/>
-        </w:rPr>
-        <w:t>.</w:t>
-      </w:r>
-      <w:proofErr w:type="spellStart"/>
-      <w:r>
-        <w:rPr>
-          <w:rFonts w:hint="eastAsia"/>
-        </w:rPr>
-        <w:t>json</w:t>
-      </w:r>
-      <w:proofErr w:type="spellEnd"/>
+      <w:r>
+        <w:rPr>
+          <w:rFonts w:hint="eastAsia"/>
+        </w:rPr>
+        <w:t>api/rest/user-status/{userId}</w:t>
+      </w:r>
+      <w:r>
+        <w:rPr>
+          <w:rFonts w:hint="eastAsia"/>
+        </w:rPr>
+        <w:t>.json</w:t>
+      </w:r>
     </w:p>
     <w:p>
       <w:r>
@@ -5752,21 +5043,7 @@
           <w:rFonts w:hint="eastAsia"/>
         </w:rPr>
         <w:tab/>
-        <w:t>{success:(</w:t>
-      </w:r>
-      <w:proofErr w:type="spellStart"/>
-      <w:r>
-        <w:rPr>
-          <w:rFonts w:hint="eastAsia"/>
-        </w:rPr>
-        <w:t>true|false</w:t>
-      </w:r>
-      <w:proofErr w:type="spellEnd"/>
-      <w:r>
-        <w:rPr>
-          <w:rFonts w:hint="eastAsia"/>
-        </w:rPr>
-        <w:t>)} //</w:t>
+        <w:t>{success:(true|false)} //</w:t>
       </w:r>
       <w:r>
         <w:rPr>
@@ -5948,48 +5225,18 @@
       <w:r>
         <w:t>/</w:t>
       </w:r>
-      <w:proofErr w:type="spellStart"/>
-      <w:r>
-        <w:rPr>
-          <w:rFonts w:hint="eastAsia"/>
-        </w:rPr>
-        <w:t>api</w:t>
-      </w:r>
-      <w:proofErr w:type="spellEnd"/>
-      <w:r>
-        <w:rPr>
-          <w:rFonts w:hint="eastAsia"/>
-        </w:rPr>
-        <w:t>/rest/user-status/{</w:t>
-      </w:r>
-      <w:proofErr w:type="spellStart"/>
-      <w:r>
-        <w:rPr>
-          <w:rFonts w:hint="eastAsia"/>
-        </w:rPr>
-        <w:t>userId</w:t>
-      </w:r>
-      <w:proofErr w:type="spellEnd"/>
-      <w:r>
-        <w:rPr>
-          <w:rFonts w:hint="eastAsia"/>
-        </w:rPr>
-        <w:t>}</w:t>
-      </w:r>
-      <w:r>
-        <w:rPr>
-          <w:rFonts w:hint="eastAsia"/>
-        </w:rPr>
-        <w:t>.</w:t>
-      </w:r>
-      <w:proofErr w:type="spellStart"/>
-      <w:r>
-        <w:rPr>
-          <w:rFonts w:hint="eastAsia"/>
-        </w:rPr>
-        <w:t>json</w:t>
-      </w:r>
-      <w:proofErr w:type="spellEnd"/>
+      <w:r>
+        <w:rPr>
+          <w:rFonts w:hint="eastAsia"/>
+        </w:rPr>
+        <w:t>api/rest/user-status/{userId}</w:t>
+      </w:r>
+      <w:r>
+        <w:rPr>
+          <w:rFonts w:hint="eastAsia"/>
+        </w:rPr>
+        <w:t>.json</w:t>
+      </w:r>
     </w:p>
     <w:p>
       <w:r>
@@ -6108,6 +5355,12 @@
         <w:t>获得用户状态话语</w:t>
       </w:r>
       <w:bookmarkEnd w:id="15"/>
+      <w:r>
+        <w:rPr>
+          <w:rFonts w:eastAsiaTheme="minorEastAsia" w:hint="eastAsia"/>
+        </w:rPr>
+        <w:t>列表</w:t>
+      </w:r>
     </w:p>
     <w:p>
       <w:r>
@@ -6130,42 +5383,12 @@
       <w:r>
         <w:t>/</w:t>
       </w:r>
-      <w:proofErr w:type="spellStart"/>
-      <w:r>
-        <w:rPr>
-          <w:rFonts w:hint="eastAsia"/>
-        </w:rPr>
-        <w:t>api</w:t>
-      </w:r>
-      <w:proofErr w:type="spellEnd"/>
-      <w:r>
-        <w:rPr>
-          <w:rFonts w:hint="eastAsia"/>
-        </w:rPr>
-        <w:t>/rest/user-status/{</w:t>
-      </w:r>
-      <w:proofErr w:type="spellStart"/>
-      <w:r>
-        <w:rPr>
-          <w:rFonts w:hint="eastAsia"/>
-        </w:rPr>
-        <w:t>userId</w:t>
-      </w:r>
-      <w:proofErr w:type="spellEnd"/>
-      <w:r>
-        <w:rPr>
-          <w:rFonts w:hint="eastAsia"/>
-        </w:rPr>
-        <w:t>}/</w:t>
-      </w:r>
-      <w:proofErr w:type="spellStart"/>
-      <w:r>
-        <w:rPr>
-          <w:rFonts w:hint="eastAsia"/>
-        </w:rPr>
-        <w:t>list.json</w:t>
-      </w:r>
-      <w:proofErr w:type="spellEnd"/>
+      <w:r>
+        <w:rPr>
+          <w:rFonts w:hint="eastAsia"/>
+        </w:rPr>
+        <w:t>api/rest/user-status/{userId}/list.json</w:t>
+      </w:r>
     </w:p>
     <w:p>
       <w:r>
@@ -7023,7 +6246,7 @@
 </file>
 
 <file path=customXml/itemProps1.xml><?xml version="1.0" encoding="utf-8"?>
-<ds:datastoreItem xmlns:ds="http://schemas.openxmlformats.org/officeDocument/2006/customXml" ds:itemID="{F8AC1914-D0D8-4AF4-930B-7BA5C3E317B5}">
+<ds:datastoreItem xmlns:ds="http://schemas.openxmlformats.org/officeDocument/2006/customXml" ds:itemID="{C9F8588F-B5C0-4AF6-858C-5A00D40AF14C}">
   <ds:schemaRefs>
     <ds:schemaRef ds:uri="http://schemas.openxmlformats.org/officeDocument/2006/bibliography"/>
   </ds:schemaRefs>

</xml_diff>

<commit_message>
add contact visibility controll
</commit_message>
<xml_diff>
--- a/docs/api.docx
+++ b/docs/api.docx
@@ -79,7 +79,7 @@
           <w:r>
             <w:fldChar w:fldCharType="separate"/>
           </w:r>
-          <w:hyperlink w:anchor="_Toc342467855" w:history="1">
+          <w:hyperlink w:anchor="_Toc347164811" w:history="1">
             <w:r>
               <w:rPr>
                 <w:rStyle w:val="a3"/>
@@ -107,7 +107,7 @@
                 <w:noProof/>
                 <w:webHidden/>
               </w:rPr>
-              <w:instrText xml:space="preserve"> PAGEREF _Toc342467855 \h </w:instrText>
+              <w:instrText xml:space="preserve"> PAGEREF _Toc347164811 \h </w:instrText>
             </w:r>
             <w:r>
               <w:rPr>
@@ -148,7 +148,7 @@
               <w:noProof/>
             </w:rPr>
           </w:pPr>
-          <w:hyperlink w:anchor="_Toc342467856" w:history="1">
+          <w:hyperlink w:anchor="_Toc347164812" w:history="1">
             <w:r>
               <w:rPr>
                 <w:rStyle w:val="a3"/>
@@ -176,7 +176,7 @@
                 <w:noProof/>
                 <w:webHidden/>
               </w:rPr>
-              <w:instrText xml:space="preserve"> PAGEREF _Toc342467856 \h </w:instrText>
+              <w:instrText xml:space="preserve"> PAGEREF _Toc347164812 \h </w:instrText>
             </w:r>
             <w:r>
               <w:rPr>
@@ -217,7 +217,7 @@
               <w:noProof/>
             </w:rPr>
           </w:pPr>
-          <w:hyperlink w:anchor="_Toc342467857" w:history="1">
+          <w:hyperlink w:anchor="_Toc347164813" w:history="1">
             <w:r>
               <w:rPr>
                 <w:rStyle w:val="a3"/>
@@ -245,7 +245,7 @@
                 <w:noProof/>
                 <w:webHidden/>
               </w:rPr>
-              <w:instrText xml:space="preserve"> PAGEREF _Toc342467857 \h </w:instrText>
+              <w:instrText xml:space="preserve"> PAGEREF _Toc347164813 \h </w:instrText>
             </w:r>
             <w:r>
               <w:rPr>
@@ -286,7 +286,7 @@
               <w:noProof/>
             </w:rPr>
           </w:pPr>
-          <w:hyperlink w:anchor="_Toc342467858" w:history="1">
+          <w:hyperlink w:anchor="_Toc347164814" w:history="1">
             <w:r>
               <w:rPr>
                 <w:rStyle w:val="a3"/>
@@ -314,7 +314,7 @@
                 <w:noProof/>
                 <w:webHidden/>
               </w:rPr>
-              <w:instrText xml:space="preserve"> PAGEREF _Toc342467858 \h </w:instrText>
+              <w:instrText xml:space="preserve"> PAGEREF _Toc347164814 \h </w:instrText>
             </w:r>
             <w:r>
               <w:rPr>
@@ -355,14 +355,14 @@
               <w:noProof/>
             </w:rPr>
           </w:pPr>
-          <w:hyperlink w:anchor="_Toc342467859" w:history="1">
+          <w:hyperlink w:anchor="_Toc347164815" w:history="1">
             <w:r>
               <w:rPr>
                 <w:rStyle w:val="a3"/>
                 <w:rFonts w:hint="eastAsia"/>
                 <w:noProof/>
               </w:rPr>
-              <w:t>获取用户联系方式</w:t>
+              <w:t>获取用户资料</w:t>
             </w:r>
             <w:r>
               <w:rPr>
@@ -383,7 +383,7 @@
                 <w:noProof/>
                 <w:webHidden/>
               </w:rPr>
-              <w:instrText xml:space="preserve"> PAGEREF _Toc342467859 \h </w:instrText>
+              <w:instrText xml:space="preserve"> PAGEREF _Toc347164815 \h </w:instrText>
             </w:r>
             <w:r>
               <w:rPr>
@@ -424,14 +424,14 @@
               <w:noProof/>
             </w:rPr>
           </w:pPr>
-          <w:hyperlink w:anchor="_Toc342467860" w:history="1">
+          <w:hyperlink w:anchor="_Toc347164816" w:history="1">
             <w:r>
               <w:rPr>
                 <w:rStyle w:val="a3"/>
                 <w:rFonts w:hint="eastAsia"/>
                 <w:noProof/>
               </w:rPr>
-              <w:t>更新联系方式</w:t>
+              <w:t>获取用户联系方式</w:t>
             </w:r>
             <w:r>
               <w:rPr>
@@ -452,7 +452,7 @@
                 <w:noProof/>
                 <w:webHidden/>
               </w:rPr>
-              <w:instrText xml:space="preserve"> PAGEREF _Toc342467860 \h </w:instrText>
+              <w:instrText xml:space="preserve"> PAGEREF _Toc347164816 \h </w:instrText>
             </w:r>
             <w:r>
               <w:rPr>
@@ -493,14 +493,14 @@
               <w:noProof/>
             </w:rPr>
           </w:pPr>
-          <w:hyperlink w:anchor="_Toc342467861" w:history="1">
+          <w:hyperlink w:anchor="_Toc347164817" w:history="1">
             <w:r>
               <w:rPr>
                 <w:rStyle w:val="a3"/>
                 <w:rFonts w:hint="eastAsia"/>
                 <w:noProof/>
               </w:rPr>
-              <w:t>旋转头像</w:t>
+              <w:t>更新联系方式</w:t>
             </w:r>
             <w:r>
               <w:rPr>
@@ -521,7 +521,7 @@
                 <w:noProof/>
                 <w:webHidden/>
               </w:rPr>
-              <w:instrText xml:space="preserve"> PAGEREF _Toc342467861 \h </w:instrText>
+              <w:instrText xml:space="preserve"> PAGEREF _Toc347164817 \h </w:instrText>
             </w:r>
             <w:r>
               <w:rPr>
@@ -562,14 +562,14 @@
               <w:noProof/>
             </w:rPr>
           </w:pPr>
-          <w:hyperlink w:anchor="_Toc342467862" w:history="1">
+          <w:hyperlink w:anchor="_Toc347164818" w:history="1">
             <w:r>
               <w:rPr>
                 <w:rStyle w:val="a3"/>
                 <w:rFonts w:hint="eastAsia"/>
                 <w:noProof/>
               </w:rPr>
-              <w:t>裁剪头像</w:t>
+              <w:t>旋转头像</w:t>
             </w:r>
             <w:r>
               <w:rPr>
@@ -590,7 +590,7 @@
                 <w:noProof/>
                 <w:webHidden/>
               </w:rPr>
-              <w:instrText xml:space="preserve"> PAGEREF _Toc342467862 \h </w:instrText>
+              <w:instrText xml:space="preserve"> PAGEREF _Toc347164818 \h </w:instrText>
             </w:r>
             <w:r>
               <w:rPr>
@@ -610,7 +610,7 @@
                 <w:noProof/>
                 <w:webHidden/>
               </w:rPr>
-              <w:t>4</w:t>
+              <w:t>5</w:t>
             </w:r>
             <w:r>
               <w:rPr>
@@ -631,14 +631,14 @@
               <w:noProof/>
             </w:rPr>
           </w:pPr>
-          <w:hyperlink w:anchor="_Toc342467863" w:history="1">
+          <w:hyperlink w:anchor="_Toc347164819" w:history="1">
             <w:r>
               <w:rPr>
                 <w:rStyle w:val="a3"/>
                 <w:rFonts w:hint="eastAsia"/>
                 <w:noProof/>
               </w:rPr>
-              <w:t>获取用户可选封面列表</w:t>
+              <w:t>裁剪头像</w:t>
             </w:r>
             <w:r>
               <w:rPr>
@@ -659,7 +659,7 @@
                 <w:noProof/>
                 <w:webHidden/>
               </w:rPr>
-              <w:instrText xml:space="preserve"> PAGEREF _Toc342467863 \h </w:instrText>
+              <w:instrText xml:space="preserve"> PAGEREF _Toc347164819 \h </w:instrText>
             </w:r>
             <w:r>
               <w:rPr>
@@ -679,7 +679,7 @@
                 <w:noProof/>
                 <w:webHidden/>
               </w:rPr>
-              <w:t>5</w:t>
+              <w:t>6</w:t>
             </w:r>
             <w:r>
               <w:rPr>
@@ -700,14 +700,14 @@
               <w:noProof/>
             </w:rPr>
           </w:pPr>
-          <w:hyperlink w:anchor="_Toc342467864" w:history="1">
+          <w:hyperlink w:anchor="_Toc347164820" w:history="1">
             <w:r>
               <w:rPr>
                 <w:rStyle w:val="a3"/>
                 <w:rFonts w:hint="eastAsia"/>
                 <w:noProof/>
               </w:rPr>
-              <w:t>旋转封面</w:t>
+              <w:t>获取用户可选封面列表</w:t>
             </w:r>
             <w:r>
               <w:rPr>
@@ -728,7 +728,7 @@
                 <w:noProof/>
                 <w:webHidden/>
               </w:rPr>
-              <w:instrText xml:space="preserve"> PAGEREF _Toc342467864 \h </w:instrText>
+              <w:instrText xml:space="preserve"> PAGEREF _Toc347164820 \h </w:instrText>
             </w:r>
             <w:r>
               <w:rPr>
@@ -748,7 +748,7 @@
                 <w:noProof/>
                 <w:webHidden/>
               </w:rPr>
-              <w:t>5</w:t>
+              <w:t>6</w:t>
             </w:r>
             <w:r>
               <w:rPr>
@@ -769,14 +769,14 @@
               <w:noProof/>
             </w:rPr>
           </w:pPr>
-          <w:hyperlink w:anchor="_Toc342467865" w:history="1">
+          <w:hyperlink w:anchor="_Toc347164821" w:history="1">
             <w:r>
               <w:rPr>
                 <w:rStyle w:val="a3"/>
                 <w:rFonts w:hint="eastAsia"/>
                 <w:noProof/>
               </w:rPr>
-              <w:t>裁剪并添加两侧透明效果到封面</w:t>
+              <w:t>旋转封面</w:t>
             </w:r>
             <w:r>
               <w:rPr>
@@ -797,7 +797,7 @@
                 <w:noProof/>
                 <w:webHidden/>
               </w:rPr>
-              <w:instrText xml:space="preserve"> PAGEREF _Toc342467865 \h </w:instrText>
+              <w:instrText xml:space="preserve"> PAGEREF _Toc347164821 \h </w:instrText>
             </w:r>
             <w:r>
               <w:rPr>
@@ -817,7 +817,7 @@
                 <w:noProof/>
                 <w:webHidden/>
               </w:rPr>
-              <w:t>6</w:t>
+              <w:t>7</w:t>
             </w:r>
             <w:r>
               <w:rPr>
@@ -838,14 +838,14 @@
               <w:noProof/>
             </w:rPr>
           </w:pPr>
-          <w:hyperlink w:anchor="_Toc342467866" w:history="1">
+          <w:hyperlink w:anchor="_Toc347164822" w:history="1">
             <w:r>
               <w:rPr>
                 <w:rStyle w:val="a3"/>
                 <w:rFonts w:hint="eastAsia"/>
                 <w:noProof/>
               </w:rPr>
-              <w:t>直接设置用户封面图片地址</w:t>
+              <w:t>裁剪并添加两侧透明效果到封面</w:t>
             </w:r>
             <w:r>
               <w:rPr>
@@ -866,7 +866,7 @@
                 <w:noProof/>
                 <w:webHidden/>
               </w:rPr>
-              <w:instrText xml:space="preserve"> PAGEREF _Toc342467866 \h </w:instrText>
+              <w:instrText xml:space="preserve"> PAGEREF _Toc347164822 \h </w:instrText>
             </w:r>
             <w:r>
               <w:rPr>
@@ -886,7 +886,7 @@
                 <w:noProof/>
                 <w:webHidden/>
               </w:rPr>
-              <w:t>6</w:t>
+              <w:t>7</w:t>
             </w:r>
             <w:r>
               <w:rPr>
@@ -907,14 +907,14 @@
               <w:noProof/>
             </w:rPr>
           </w:pPr>
-          <w:hyperlink w:anchor="_Toc342467867" w:history="1">
+          <w:hyperlink w:anchor="_Toc347164823" w:history="1">
             <w:r>
               <w:rPr>
                 <w:rStyle w:val="a3"/>
                 <w:rFonts w:hint="eastAsia"/>
                 <w:noProof/>
               </w:rPr>
-              <w:t>更新用户状态</w:t>
+              <w:t>直接设置用户封面图片地址</w:t>
             </w:r>
             <w:r>
               <w:rPr>
@@ -935,7 +935,7 @@
                 <w:noProof/>
                 <w:webHidden/>
               </w:rPr>
-              <w:instrText xml:space="preserve"> PAGEREF _Toc342467867 \h </w:instrText>
+              <w:instrText xml:space="preserve"> PAGEREF _Toc347164823 \h </w:instrText>
             </w:r>
             <w:r>
               <w:rPr>
@@ -955,7 +955,7 @@
                 <w:noProof/>
                 <w:webHidden/>
               </w:rPr>
-              <w:t>7</w:t>
+              <w:t>8</w:t>
             </w:r>
             <w:r>
               <w:rPr>
@@ -976,14 +976,14 @@
               <w:noProof/>
             </w:rPr>
           </w:pPr>
-          <w:hyperlink w:anchor="_Toc342467868" w:history="1">
+          <w:hyperlink w:anchor="_Toc347164824" w:history="1">
             <w:r>
               <w:rPr>
                 <w:rStyle w:val="a3"/>
                 <w:rFonts w:hint="eastAsia"/>
                 <w:noProof/>
               </w:rPr>
-              <w:t>获得用户状态话语</w:t>
+              <w:t>更新用户状态</w:t>
             </w:r>
             <w:r>
               <w:rPr>
@@ -1004,7 +1004,7 @@
                 <w:noProof/>
                 <w:webHidden/>
               </w:rPr>
-              <w:instrText xml:space="preserve"> PAGEREF _Toc342467868 \h </w:instrText>
+              <w:instrText xml:space="preserve"> PAGEREF _Toc347164824 \h </w:instrText>
             </w:r>
             <w:r>
               <w:rPr>
@@ -1024,7 +1024,7 @@
                 <w:noProof/>
                 <w:webHidden/>
               </w:rPr>
-              <w:t>7</w:t>
+              <w:t>8</w:t>
             </w:r>
             <w:r>
               <w:rPr>
@@ -1045,7 +1045,7 @@
               <w:noProof/>
             </w:rPr>
           </w:pPr>
-          <w:hyperlink w:anchor="_Toc342467869" w:history="1">
+          <w:hyperlink w:anchor="_Toc347164825" w:history="1">
             <w:r>
               <w:rPr>
                 <w:rStyle w:val="a3"/>
@@ -1073,7 +1073,7 @@
                 <w:noProof/>
                 <w:webHidden/>
               </w:rPr>
-              <w:instrText xml:space="preserve"> PAGEREF _Toc342467869 \h </w:instrText>
+              <w:instrText xml:space="preserve"> PAGEREF _Toc347164825 \h </w:instrText>
             </w:r>
             <w:r>
               <w:rPr>
@@ -1093,7 +1093,76 @@
                 <w:noProof/>
                 <w:webHidden/>
               </w:rPr>
-              <w:t>7</w:t>
+              <w:t>8</w:t>
+            </w:r>
+            <w:r>
+              <w:rPr>
+                <w:noProof/>
+                <w:webHidden/>
+              </w:rPr>
+              <w:fldChar w:fldCharType="end"/>
+            </w:r>
+          </w:hyperlink>
+        </w:p>
+        <w:p>
+          <w:pPr>
+            <w:pStyle w:val="10"/>
+            <w:tabs>
+              <w:tab w:val="right" w:leader="dot" w:pos="8296"/>
+            </w:tabs>
+            <w:rPr>
+              <w:noProof/>
+            </w:rPr>
+          </w:pPr>
+          <w:hyperlink w:anchor="_Toc347164826" w:history="1">
+            <w:r>
+              <w:rPr>
+                <w:rStyle w:val="a3"/>
+                <w:rFonts w:hint="eastAsia"/>
+                <w:noProof/>
+              </w:rPr>
+              <w:t>获得用户状态话语列表</w:t>
+            </w:r>
+            <w:r>
+              <w:rPr>
+                <w:noProof/>
+                <w:webHidden/>
+              </w:rPr>
+              <w:tab/>
+            </w:r>
+            <w:r>
+              <w:rPr>
+                <w:noProof/>
+                <w:webHidden/>
+              </w:rPr>
+              <w:fldChar w:fldCharType="begin"/>
+            </w:r>
+            <w:r>
+              <w:rPr>
+                <w:noProof/>
+                <w:webHidden/>
+              </w:rPr>
+              <w:instrText xml:space="preserve"> PAGEREF _Toc347164826 \h </w:instrText>
+            </w:r>
+            <w:r>
+              <w:rPr>
+                <w:noProof/>
+                <w:webHidden/>
+              </w:rPr>
+            </w:r>
+            <w:r>
+              <w:rPr>
+                <w:noProof/>
+                <w:webHidden/>
+              </w:rPr>
+              <w:fldChar w:fldCharType="separate"/>
+            </w:r>
+            <w:r>
+              <w:rPr>
+                <w:noProof/>
+                <w:webHidden/>
+              </w:rPr>
+              <w:t>9</w:t>
             </w:r>
             <w:r>
               <w:rPr>
@@ -1130,7 +1199,7 @@
           <w:rFonts w:eastAsiaTheme="minorEastAsia"/>
         </w:rPr>
       </w:pPr>
-      <w:bookmarkStart w:id="0" w:name="_Toc342467855"/>
+      <w:bookmarkStart w:id="0" w:name="_Toc347164811"/>
       <w:r>
         <w:rPr>
           <w:rFonts w:eastAsiaTheme="minorEastAsia" w:hint="eastAsia"/>
@@ -1319,7 +1388,7 @@
       <w:pPr>
         <w:pStyle w:val="1"/>
       </w:pPr>
-      <w:bookmarkStart w:id="1" w:name="_Toc342467856"/>
+      <w:bookmarkStart w:id="1" w:name="_Toc347164812"/>
       <w:r>
         <w:rPr>
           <w:rFonts w:eastAsiaTheme="minorEastAsia" w:hint="eastAsia"/>
@@ -1556,7 +1625,7 @@
       <w:pPr>
         <w:pStyle w:val="1"/>
       </w:pPr>
-      <w:bookmarkStart w:id="2" w:name="_Toc342467857"/>
+      <w:bookmarkStart w:id="2" w:name="_Toc347164813"/>
       <w:r>
         <w:rPr>
           <w:rFonts w:eastAsiaTheme="minorEastAsia" w:hint="eastAsia"/>
@@ -1809,7 +1878,7 @@
       <w:pPr>
         <w:pStyle w:val="1"/>
       </w:pPr>
-      <w:bookmarkStart w:id="3" w:name="_Toc342467858"/>
+      <w:bookmarkStart w:id="3" w:name="_Toc347164814"/>
       <w:r>
         <w:rPr>
           <w:rFonts w:eastAsiaTheme="minorEastAsia" w:hint="eastAsia"/>
@@ -2039,19 +2108,1751 @@
         <w:t>:</w:t>
       </w:r>
     </w:p>
+    <w:p>
+      <w:pPr>
+        <w:pStyle w:val="1"/>
+      </w:pPr>
+      <w:bookmarkStart w:id="4" w:name="_Toc347164815"/>
+      <w:r>
+        <w:rPr>
+          <w:rFonts w:eastAsiaTheme="minorEastAsia" w:hint="eastAsia"/>
+        </w:rPr>
+        <w:t>获取用户资料</w:t>
+      </w:r>
+      <w:bookmarkEnd w:id="4"/>
+    </w:p>
+    <w:p>
+      <w:r>
+        <w:t>URL:</w:t>
+      </w:r>
+    </w:p>
+    <w:p>
+      <w:pPr>
+        <w:ind w:firstLine="420"/>
+      </w:pPr>
+      <w:r>
+        <w:t>/</w:t>
+      </w:r>
+      <w:r>
+        <w:rPr>
+          <w:rFonts w:hint="eastAsia"/>
+        </w:rPr>
+        <w:t>profile/api/rest/user-profile/{username}.json</w:t>
+      </w:r>
+    </w:p>
+    <w:p>
+      <w:r>
+        <w:t>Method:</w:t>
+      </w:r>
+    </w:p>
+    <w:p>
+      <w:pPr>
+        <w:ind w:firstLine="420"/>
+        <w:rPr>
+          <w:color w:val="FF0000"/>
+        </w:rPr>
+      </w:pPr>
+      <w:r>
+        <w:rPr>
+          <w:rFonts w:hint="eastAsia"/>
+          <w:color w:val="FF0000"/>
+        </w:rPr>
+        <w:t>GET</w:t>
+      </w:r>
+    </w:p>
+    <w:p>
+      <w:r>
+        <w:rPr>
+          <w:rFonts w:hint="eastAsia"/>
+        </w:rPr>
+        <w:t>参数</w:t>
+      </w:r>
+      <w:r>
+        <w:t>:</w:t>
+      </w:r>
+    </w:p>
+    <w:p>
+      <w:r>
+        <w:rPr>
+          <w:rFonts w:hint="eastAsia"/>
+        </w:rPr>
+        <w:tab/>
+        <w:t>{username}</w:t>
+      </w:r>
+      <w:r>
+        <w:rPr>
+          <w:rFonts w:hint="eastAsia"/>
+        </w:rPr>
+        <w:t>替换成真实的用户名</w:t>
+      </w:r>
+    </w:p>
+    <w:p>
+      <w:r>
+        <w:rPr>
+          <w:rFonts w:hint="eastAsia"/>
+        </w:rPr>
+        <w:t>返回</w:t>
+      </w:r>
+      <w:r>
+        <w:t>:</w:t>
+      </w:r>
+      <w:r>
+        <w:tab/>
+      </w:r>
+    </w:p>
+    <w:p>
+      <w:pPr>
+        <w:ind w:firstLine="420"/>
+      </w:pPr>
+      <w:r>
+        <w:t>{</w:t>
+      </w:r>
+    </w:p>
+    <w:p>
+      <w:pPr>
+        <w:ind w:firstLine="420"/>
+      </w:pPr>
+      <w:r>
+        <w:t>userId</w:t>
+      </w:r>
+      <w:r>
+        <w:rPr>
+          <w:rFonts w:hint="eastAsia"/>
+        </w:rPr>
+        <w:t>:"</w:t>
+      </w:r>
+      <w:r>
+        <w:rPr>
+          <w:rFonts w:hint="eastAsia"/>
+        </w:rPr>
+        <w:t>用户</w:t>
+      </w:r>
+      <w:r>
+        <w:rPr>
+          <w:rFonts w:hint="eastAsia"/>
+        </w:rPr>
+        <w:t>Id"</w:t>
+      </w:r>
+    </w:p>
+    <w:p>
+      <w:pPr>
+        <w:ind w:firstLine="420"/>
+      </w:pPr>
+      <w:r>
+        <w:t>name</w:t>
+      </w:r>
+      <w:r>
+        <w:rPr>
+          <w:rFonts w:hint="eastAsia"/>
+        </w:rPr>
+        <w:t>:"</w:t>
+      </w:r>
+      <w:r>
+        <w:rPr>
+          <w:rFonts w:hint="eastAsia"/>
+        </w:rPr>
+        <w:t>姓名</w:t>
+      </w:r>
+      <w:r>
+        <w:rPr>
+          <w:rFonts w:hint="eastAsia"/>
+        </w:rPr>
+        <w:t>"</w:t>
+      </w:r>
+      <w:r>
+        <w:t xml:space="preserve"> </w:t>
+      </w:r>
+    </w:p>
+    <w:p>
+      <w:pPr>
+        <w:ind w:firstLine="420"/>
+      </w:pPr>
+      <w:r>
+        <w:t>nameEn</w:t>
+      </w:r>
+      <w:r>
+        <w:rPr>
+          <w:rFonts w:hint="eastAsia"/>
+        </w:rPr>
+        <w:t>:"</w:t>
+      </w:r>
+      <w:r>
+        <w:rPr>
+          <w:rFonts w:hint="eastAsia"/>
+        </w:rPr>
+        <w:t>英文名</w:t>
+      </w:r>
+      <w:r>
+        <w:rPr>
+          <w:rFonts w:hint="eastAsia"/>
+        </w:rPr>
+        <w:t>"</w:t>
+      </w:r>
+      <w:r>
+        <w:t xml:space="preserve"> </w:t>
+      </w:r>
+    </w:p>
+    <w:p>
+      <w:pPr>
+        <w:ind w:firstLine="420"/>
+      </w:pPr>
+      <w:r>
+        <w:t>coverImage</w:t>
+      </w:r>
+      <w:r>
+        <w:rPr>
+          <w:rFonts w:hint="eastAsia"/>
+        </w:rPr>
+        <w:t>:"</w:t>
+      </w:r>
+      <w:r>
+        <w:rPr>
+          <w:rFonts w:hint="eastAsia"/>
+        </w:rPr>
+        <w:t>当前封面</w:t>
+      </w:r>
+      <w:r>
+        <w:rPr>
+          <w:rFonts w:hint="eastAsia"/>
+        </w:rPr>
+        <w:t>"</w:t>
+      </w:r>
+      <w:r>
+        <w:t xml:space="preserve"> </w:t>
+      </w:r>
+    </w:p>
+    <w:p>
+      <w:pPr>
+        <w:ind w:firstLine="420"/>
+      </w:pPr>
+      <w:r>
+        <w:t>profilePic</w:t>
+      </w:r>
+      <w:r>
+        <w:rPr>
+          <w:rFonts w:hint="eastAsia"/>
+        </w:rPr>
+        <w:t>:"</w:t>
+      </w:r>
+      <w:r>
+        <w:rPr>
+          <w:rFonts w:hint="eastAsia"/>
+        </w:rPr>
+        <w:t>当前头像</w:t>
+      </w:r>
+      <w:r>
+        <w:rPr>
+          <w:rFonts w:hint="eastAsia"/>
+        </w:rPr>
+        <w:t>"</w:t>
+      </w:r>
+      <w:r>
+        <w:t xml:space="preserve"> </w:t>
+      </w:r>
+    </w:p>
+    <w:p>
+      <w:pPr>
+        <w:ind w:firstLine="420"/>
+      </w:pPr>
+      <w:r>
+        <w:t>school</w:t>
+      </w:r>
+      <w:r>
+        <w:rPr>
+          <w:rFonts w:hint="eastAsia"/>
+        </w:rPr>
+        <w:t>:"</w:t>
+      </w:r>
+      <w:r>
+        <w:rPr>
+          <w:rFonts w:hint="eastAsia"/>
+        </w:rPr>
+        <w:t>学院</w:t>
+      </w:r>
+      <w:r>
+        <w:rPr>
+          <w:rFonts w:hint="eastAsia"/>
+        </w:rPr>
+        <w:t>"</w:t>
+      </w:r>
+      <w:r>
+        <w:t xml:space="preserve"> </w:t>
+      </w:r>
+    </w:p>
+    <w:p>
+      <w:pPr>
+        <w:ind w:firstLine="420"/>
+      </w:pPr>
+      <w:r>
+        <w:rPr>
+          <w:rFonts w:hint="eastAsia"/>
+        </w:rPr>
+        <w:t>yearOfAttendance:2012 //</w:t>
+      </w:r>
+      <w:r>
+        <w:rPr>
+          <w:rFonts w:hint="eastAsia"/>
+        </w:rPr>
+        <w:t>入学年分</w:t>
+      </w:r>
+      <w:r>
+        <w:rPr>
+          <w:rFonts w:hint="eastAsia"/>
+        </w:rPr>
+        <w:t xml:space="preserve">, </w:t>
+      </w:r>
+      <w:r>
+        <w:rPr>
+          <w:rFonts w:hint="eastAsia"/>
+        </w:rPr>
+        <w:t>可能为</w:t>
+      </w:r>
+      <w:r>
+        <w:rPr>
+          <w:rFonts w:hint="eastAsia"/>
+        </w:rPr>
+        <w:t>null</w:t>
+      </w:r>
+    </w:p>
+    <w:p>
+      <w:pPr>
+        <w:ind w:firstLine="420"/>
+      </w:pPr>
+      <w:r>
+        <w:rPr>
+          <w:rFonts w:hint="eastAsia"/>
+        </w:rPr>
+        <w:t>status:""//</w:t>
+      </w:r>
+      <w:r>
+        <w:rPr>
+          <w:rFonts w:hint="eastAsia"/>
+        </w:rPr>
+        <w:t>状态，已毕业，在校</w:t>
+      </w:r>
+      <w:r>
+        <w:rPr>
+          <w:rFonts w:hint="eastAsia"/>
+        </w:rPr>
+        <w:t xml:space="preserve">  </w:t>
+      </w:r>
+    </w:p>
+    <w:p>
+      <w:pPr>
+        <w:ind w:firstLine="420"/>
+      </w:pPr>
+      <w:r>
+        <w:rPr>
+          <w:rFonts w:hint="eastAsia"/>
+        </w:rPr>
+        <w:t>position:""//</w:t>
+      </w:r>
+      <w:r>
+        <w:rPr>
+          <w:rFonts w:hint="eastAsia"/>
+        </w:rPr>
+        <w:t>本科，研究生，博士</w:t>
+      </w:r>
+    </w:p>
+    <w:p>
+      <w:pPr>
+        <w:ind w:firstLine="420"/>
+      </w:pPr>
+      <w:r>
+        <w:t>}</w:t>
+      </w:r>
+      <w:r>
+        <w:rPr>
+          <w:rFonts w:hint="eastAsia"/>
+        </w:rPr>
+        <w:t xml:space="preserve"> </w:t>
+      </w:r>
+    </w:p>
+    <w:p>
+      <w:r>
+        <w:rPr>
+          <w:rFonts w:hint="eastAsia"/>
+        </w:rPr>
+        <w:t>说明</w:t>
+      </w:r>
+      <w:r>
+        <w:t>:</w:t>
+      </w:r>
+    </w:p>
+    <w:p>
+      <w:r>
+        <w:rPr>
+          <w:rFonts w:hint="eastAsia"/>
+        </w:rPr>
+        <w:tab/>
+      </w:r>
+      <w:r>
+        <w:rPr>
+          <w:rFonts w:hint="eastAsia"/>
+        </w:rPr>
+        <w:t>用户不存在返回</w:t>
+      </w:r>
+      <w:r>
+        <w:rPr>
+          <w:rFonts w:hint="eastAsia"/>
+        </w:rPr>
+        <w:t>404</w:t>
+      </w:r>
+    </w:p>
+    <w:p>
+      <w:pPr>
+        <w:pStyle w:val="1"/>
+      </w:pPr>
+      <w:bookmarkStart w:id="5" w:name="_Toc347164816"/>
+      <w:r>
+        <w:rPr>
+          <w:rFonts w:eastAsiaTheme="minorEastAsia" w:hint="eastAsia"/>
+        </w:rPr>
+        <w:lastRenderedPageBreak/>
+        <w:t>获取用户联系方式</w:t>
+      </w:r>
+      <w:bookmarkEnd w:id="5"/>
+    </w:p>
+    <w:p>
+      <w:r>
+        <w:t>URL:</w:t>
+      </w:r>
+    </w:p>
+    <w:p>
+      <w:pPr>
+        <w:ind w:firstLine="420"/>
+      </w:pPr>
+      <w:r>
+        <w:t>/</w:t>
+      </w:r>
+      <w:r>
+        <w:rPr>
+          <w:rFonts w:hint="eastAsia"/>
+        </w:rPr>
+        <w:t>profile/api</w:t>
+      </w:r>
+      <w:r>
+        <w:rPr>
+          <w:rFonts w:hint="eastAsia"/>
+        </w:rPr>
+        <w:t>/rest</w:t>
+      </w:r>
+      <w:r>
+        <w:rPr>
+          <w:rFonts w:hint="eastAsia"/>
+        </w:rPr>
+        <w:t>/</w:t>
+      </w:r>
+      <w:r>
+        <w:rPr>
+          <w:rFonts w:hint="eastAsia"/>
+        </w:rPr>
+        <w:t>user-contact/{userId}</w:t>
+      </w:r>
+      <w:r>
+        <w:rPr>
+          <w:rFonts w:hint="eastAsia"/>
+        </w:rPr>
+        <w:t>.json</w:t>
+      </w:r>
+    </w:p>
+    <w:p>
+      <w:r>
+        <w:t>Method:</w:t>
+      </w:r>
+    </w:p>
+    <w:p>
+      <w:pPr>
+        <w:ind w:firstLine="420"/>
+        <w:rPr>
+          <w:color w:val="FF0000"/>
+        </w:rPr>
+      </w:pPr>
+      <w:r>
+        <w:rPr>
+          <w:rFonts w:hint="eastAsia"/>
+          <w:color w:val="FF0000"/>
+        </w:rPr>
+        <w:t>GET</w:t>
+      </w:r>
+    </w:p>
+    <w:p>
+      <w:r>
+        <w:rPr>
+          <w:rFonts w:hint="eastAsia"/>
+        </w:rPr>
+        <w:t>参数</w:t>
+      </w:r>
+      <w:r>
+        <w:t>:</w:t>
+      </w:r>
+    </w:p>
+    <w:p>
+      <w:r>
+        <w:rPr>
+          <w:rFonts w:hint="eastAsia"/>
+        </w:rPr>
+        <w:tab/>
+        <w:t>{userId}</w:t>
+      </w:r>
+      <w:r>
+        <w:rPr>
+          <w:rFonts w:hint="eastAsia"/>
+        </w:rPr>
+        <w:t>替换成真实的用户</w:t>
+      </w:r>
+      <w:r>
+        <w:rPr>
+          <w:rFonts w:hint="eastAsia"/>
+        </w:rPr>
+        <w:t>id</w:t>
+      </w:r>
+    </w:p>
+    <w:p>
+      <w:r>
+        <w:rPr>
+          <w:rFonts w:hint="eastAsia"/>
+        </w:rPr>
+        <w:t>返回</w:t>
+      </w:r>
+      <w:r>
+        <w:t>:</w:t>
+      </w:r>
+      <w:r>
+        <w:tab/>
+      </w:r>
+    </w:p>
+    <w:p>
+      <w:pPr>
+        <w:ind w:firstLine="420"/>
+      </w:pPr>
+      <w:r>
+        <w:t>{</w:t>
+      </w:r>
+    </w:p>
+    <w:p>
+      <w:pPr>
+        <w:ind w:firstLine="420"/>
+      </w:pPr>
+      <w:r>
+        <w:t>"dormBuildingAddress":"</w:t>
+      </w:r>
+      <w:r>
+        <w:rPr>
+          <w:rFonts w:hint="eastAsia"/>
+        </w:rPr>
+        <w:t>宿舍楼地址</w:t>
+      </w:r>
+      <w:r>
+        <w:t>",</w:t>
+      </w:r>
+    </w:p>
+    <w:p>
+      <w:pPr>
+        <w:ind w:firstLine="420"/>
+      </w:pPr>
+      <w:r>
+        <w:t>"dormRoom":"</w:t>
+      </w:r>
+      <w:r>
+        <w:rPr>
+          <w:rFonts w:hint="eastAsia"/>
+        </w:rPr>
+        <w:t>房间号</w:t>
+      </w:r>
+      <w:r>
+        <w:t>",</w:t>
+      </w:r>
+    </w:p>
+    <w:p>
+      <w:pPr>
+        <w:ind w:firstLine="420"/>
+      </w:pPr>
+      <w:r>
+        <w:t>"homeAddress":"</w:t>
+      </w:r>
+      <w:r>
+        <w:rPr>
+          <w:rFonts w:hint="eastAsia"/>
+        </w:rPr>
+        <w:t>家庭住址</w:t>
+      </w:r>
+      <w:r>
+        <w:t>",</w:t>
+      </w:r>
+    </w:p>
+    <w:p>
+      <w:pPr>
+        <w:ind w:firstLine="420"/>
+      </w:pPr>
+      <w:r>
+        <w:t>"homePage":"</w:t>
+      </w:r>
+      <w:r>
+        <w:rPr>
+          <w:rFonts w:hint="eastAsia"/>
+        </w:rPr>
+        <w:t>个人主页</w:t>
+      </w:r>
+      <w:r>
+        <w:t>",</w:t>
+      </w:r>
+    </w:p>
+    <w:p>
+      <w:pPr>
+        <w:ind w:firstLine="420"/>
+      </w:pPr>
+      <w:r>
+        <w:t>"mobile":"</w:t>
+      </w:r>
+      <w:r>
+        <w:rPr>
+          <w:rFonts w:hint="eastAsia"/>
+        </w:rPr>
+        <w:t>手机</w:t>
+      </w:r>
+      <w:r>
+        <w:t>",</w:t>
+      </w:r>
+    </w:p>
+    <w:p>
+      <w:pPr>
+        <w:ind w:firstLine="420"/>
+      </w:pPr>
+      <w:r>
+        <w:t>"officePhone":"</w:t>
+      </w:r>
+      <w:r>
+        <w:rPr>
+          <w:rFonts w:hint="eastAsia"/>
+        </w:rPr>
+        <w:t>电话号码</w:t>
+      </w:r>
+      <w:r>
+        <w:t>",</w:t>
+      </w:r>
+    </w:p>
+    <w:p>
+      <w:pPr>
+        <w:ind w:firstLine="420"/>
+      </w:pPr>
+      <w:r>
+        <w:t>"personalEmail":"</w:t>
+      </w:r>
+      <w:r>
+        <w:rPr>
+          <w:rFonts w:hint="eastAsia"/>
+        </w:rPr>
+        <w:t>私人邮箱</w:t>
+      </w:r>
+      <w:r>
+        <w:t>",</w:t>
+      </w:r>
+    </w:p>
+    <w:p>
+      <w:pPr>
+        <w:ind w:firstLine="420"/>
+      </w:pPr>
+      <w:r>
+        <w:t>"phoneShortnumber":"</w:t>
+      </w:r>
+      <w:r>
+        <w:rPr>
+          <w:rFonts w:hint="eastAsia"/>
+        </w:rPr>
+        <w:t>短号</w:t>
+      </w:r>
+      <w:r>
+        <w:t>",</w:t>
+      </w:r>
+    </w:p>
+    <w:p>
+      <w:pPr>
+        <w:ind w:firstLine="420"/>
+      </w:pPr>
+      <w:r>
+        <w:t>"stuEmail":"</w:t>
+      </w:r>
+      <w:r>
+        <w:rPr>
+          <w:rFonts w:hint="eastAsia"/>
+        </w:rPr>
+        <w:t>电子邮件</w:t>
+      </w:r>
+      <w:r>
+        <w:t>",</w:t>
+      </w:r>
+    </w:p>
+    <w:p>
+      <w:pPr>
+        <w:ind w:firstLine="420"/>
+      </w:pPr>
+      <w:r>
+        <w:t>"userId":</w:t>
+      </w:r>
+      <w:r>
+        <w:rPr>
+          <w:rFonts w:hint="eastAsia"/>
+        </w:rPr>
+        <w:t>用户</w:t>
+      </w:r>
+      <w:r>
+        <w:rPr>
+          <w:rFonts w:hint="eastAsia"/>
+        </w:rPr>
+        <w:t>id</w:t>
+      </w:r>
+    </w:p>
+    <w:p>
+      <w:r>
+        <w:rPr>
+          <w:rFonts w:hint="eastAsia"/>
+        </w:rPr>
+        <w:tab/>
+        <w:t>"stuEmailVisible":"stu</w:t>
+      </w:r>
+      <w:r>
+        <w:rPr>
+          <w:rFonts w:hint="eastAsia"/>
+        </w:rPr>
+        <w:t>邮箱是否公开，</w:t>
+      </w:r>
+      <w:r>
+        <w:rPr>
+          <w:rFonts w:hint="eastAsia"/>
+        </w:rPr>
+        <w:t>true</w:t>
+      </w:r>
+      <w:r>
+        <w:rPr>
+          <w:rFonts w:hint="eastAsia"/>
+        </w:rPr>
+        <w:t>或</w:t>
+      </w:r>
+      <w:r>
+        <w:rPr>
+          <w:rFonts w:hint="eastAsia"/>
+        </w:rPr>
+        <w:t>false"</w:t>
+      </w:r>
+    </w:p>
+    <w:p>
+      <w:r>
+        <w:rPr>
+          <w:rFonts w:hint="eastAsia"/>
+        </w:rPr>
+        <w:tab/>
+        <w:t>"</w:t>
+      </w:r>
+      <w:r>
+        <w:t>homeAddress</w:t>
+      </w:r>
+      <w:r>
+        <w:rPr>
+          <w:rFonts w:hint="eastAsia"/>
+        </w:rPr>
+        <w:t>Visible":"</w:t>
+      </w:r>
+      <w:r>
+        <w:rPr>
+          <w:rFonts w:hint="eastAsia"/>
+        </w:rPr>
+        <w:t>家庭住址</w:t>
+      </w:r>
+      <w:r>
+        <w:rPr>
+          <w:rFonts w:hint="eastAsia"/>
+        </w:rPr>
+        <w:t>是否公开</w:t>
+      </w:r>
+      <w:r>
+        <w:rPr>
+          <w:rFonts w:hint="eastAsia"/>
+        </w:rPr>
+        <w:t>"</w:t>
+      </w:r>
+    </w:p>
+    <w:p>
+      <w:r>
+        <w:rPr>
+          <w:rFonts w:hint="eastAsia"/>
+        </w:rPr>
+        <w:tab/>
+        <w:t>"a</w:t>
+      </w:r>
+      <w:r>
+        <w:t>ddress</w:t>
+      </w:r>
+      <w:r>
+        <w:rPr>
+          <w:rFonts w:hint="eastAsia"/>
+        </w:rPr>
+        <w:t>Visible</w:t>
+      </w:r>
+      <w:r>
+        <w:rPr>
+          <w:rFonts w:hint="eastAsia"/>
+        </w:rPr>
+        <w:t>":"</w:t>
+      </w:r>
+      <w:r>
+        <w:rPr>
+          <w:rFonts w:hint="eastAsia"/>
+        </w:rPr>
+        <w:t>宿舍地址是否公开</w:t>
+      </w:r>
+      <w:r>
+        <w:rPr>
+          <w:rFonts w:hint="eastAsia"/>
+        </w:rPr>
+        <w:t>"</w:t>
+      </w:r>
+    </w:p>
+    <w:p>
+      <w:r>
+        <w:rPr>
+          <w:rFonts w:hint="eastAsia"/>
+        </w:rPr>
+        <w:tab/>
+        <w:t>"</w:t>
+      </w:r>
+      <w:r>
+        <w:t>mobile</w:t>
+      </w:r>
+      <w:r>
+        <w:rPr>
+          <w:rFonts w:hint="eastAsia"/>
+        </w:rPr>
+        <w:t>Visible</w:t>
+      </w:r>
+      <w:r>
+        <w:rPr>
+          <w:rFonts w:hint="eastAsia"/>
+        </w:rPr>
+        <w:t>":"</w:t>
+      </w:r>
+      <w:r>
+        <w:rPr>
+          <w:rFonts w:hint="eastAsia"/>
+        </w:rPr>
+        <w:t>手机是否公开</w:t>
+      </w:r>
+      <w:r>
+        <w:rPr>
+          <w:rFonts w:hint="eastAsia"/>
+        </w:rPr>
+        <w:t>"</w:t>
+      </w:r>
+    </w:p>
+    <w:p>
+      <w:r>
+        <w:rPr>
+          <w:rFonts w:hint="eastAsia"/>
+        </w:rPr>
+        <w:tab/>
+        <w:t>"</w:t>
+      </w:r>
+      <w:r>
+        <w:t>phoneShortnumber</w:t>
+      </w:r>
+      <w:r>
+        <w:rPr>
+          <w:rFonts w:hint="eastAsia"/>
+        </w:rPr>
+        <w:t>Visible":"</w:t>
+      </w:r>
+      <w:r>
+        <w:rPr>
+          <w:rFonts w:hint="eastAsia"/>
+        </w:rPr>
+        <w:t>短号是否公开</w:t>
+      </w:r>
+      <w:r>
+        <w:rPr>
+          <w:rFonts w:hint="eastAsia"/>
+        </w:rPr>
+        <w:t>"</w:t>
+      </w:r>
+    </w:p>
+    <w:p>
+      <w:r>
+        <w:rPr>
+          <w:rFonts w:hint="eastAsia"/>
+        </w:rPr>
+        <w:tab/>
+        <w:t>"</w:t>
+      </w:r>
+      <w:r>
+        <w:t>officePhone</w:t>
+      </w:r>
+      <w:r>
+        <w:rPr>
+          <w:rFonts w:hint="eastAsia"/>
+        </w:rPr>
+        <w:t>Visible</w:t>
+      </w:r>
+      <w:r>
+        <w:rPr>
+          <w:rFonts w:hint="eastAsia"/>
+        </w:rPr>
+        <w:t>":"</w:t>
+      </w:r>
+      <w:r>
+        <w:rPr>
+          <w:rFonts w:hint="eastAsia"/>
+        </w:rPr>
+        <w:t>电话号码是否公开</w:t>
+      </w:r>
+      <w:r>
+        <w:rPr>
+          <w:rFonts w:hint="eastAsia"/>
+        </w:rPr>
+        <w:t>"</w:t>
+      </w:r>
+    </w:p>
+    <w:p>
+      <w:r>
+        <w:rPr>
+          <w:rFonts w:hint="eastAsia"/>
+        </w:rPr>
+        <w:tab/>
+        <w:t>"</w:t>
+      </w:r>
+      <w:r>
+        <w:t>homePage</w:t>
+      </w:r>
+      <w:r>
+        <w:rPr>
+          <w:rFonts w:hint="eastAsia"/>
+        </w:rPr>
+        <w:t>Visible</w:t>
+      </w:r>
+      <w:r>
+        <w:rPr>
+          <w:rFonts w:hint="eastAsia"/>
+        </w:rPr>
+        <w:t>":"</w:t>
+      </w:r>
+      <w:r>
+        <w:rPr>
+          <w:rFonts w:hint="eastAsia"/>
+        </w:rPr>
+        <w:t>个人主页是否公开</w:t>
+      </w:r>
+      <w:r>
+        <w:rPr>
+          <w:rFonts w:hint="eastAsia"/>
+        </w:rPr>
+        <w:t>"</w:t>
+      </w:r>
+    </w:p>
+    <w:p>
+      <w:pPr>
+        <w:ind w:firstLine="420"/>
+      </w:pPr>
+    </w:p>
+    <w:p>
+      <w:pPr>
+        <w:ind w:firstLine="420"/>
+      </w:pPr>
+      <w:r>
+        <w:t>}</w:t>
+      </w:r>
+      <w:r>
+        <w:rPr>
+          <w:rFonts w:hint="eastAsia"/>
+        </w:rPr>
+        <w:t xml:space="preserve"> </w:t>
+      </w:r>
+    </w:p>
+    <w:p>
+      <w:r>
+        <w:rPr>
+          <w:rFonts w:hint="eastAsia"/>
+        </w:rPr>
+        <w:t>说明</w:t>
+      </w:r>
+      <w:r>
+        <w:t>:</w:t>
+      </w:r>
+    </w:p>
+    <w:p>
+      <w:r>
+        <w:rPr>
+          <w:rFonts w:hint="eastAsia"/>
+        </w:rPr>
+        <w:tab/>
+      </w:r>
+      <w:r>
+        <w:rPr>
+          <w:rFonts w:hint="eastAsia"/>
+        </w:rPr>
+        <w:t>当字段被限制为不公开时，值为</w:t>
+      </w:r>
+      <w:r>
+        <w:rPr>
+          <w:rFonts w:hint="eastAsia"/>
+        </w:rPr>
+        <w:t>null</w:t>
+      </w:r>
+      <w:r>
+        <w:rPr>
+          <w:rFonts w:hint="eastAsia"/>
+        </w:rPr>
+        <w:t>，</w:t>
+      </w:r>
+    </w:p>
+    <w:p>
+      <w:pPr>
+        <w:pStyle w:val="1"/>
+      </w:pPr>
+      <w:bookmarkStart w:id="6" w:name="_Toc335121920"/>
+      <w:bookmarkStart w:id="7" w:name="_Toc347164817"/>
+      <w:r>
+        <w:rPr>
+          <w:rFonts w:eastAsiaTheme="minorEastAsia" w:hint="eastAsia"/>
+        </w:rPr>
+        <w:t>更</w:t>
+      </w:r>
+      <w:bookmarkEnd w:id="6"/>
+      <w:r>
+        <w:rPr>
+          <w:rFonts w:eastAsiaTheme="minorEastAsia" w:hint="eastAsia"/>
+        </w:rPr>
+        <w:t>新</w:t>
+      </w:r>
+      <w:r>
+        <w:rPr>
+          <w:rFonts w:eastAsiaTheme="minorEastAsia" w:hint="eastAsia"/>
+        </w:rPr>
+        <w:t>联系方式</w:t>
+      </w:r>
+      <w:bookmarkEnd w:id="7"/>
+    </w:p>
+    <w:p>
+      <w:r>
+        <w:t>URL:</w:t>
+      </w:r>
+    </w:p>
+    <w:p>
+      <w:pPr>
+        <w:ind w:firstLine="420"/>
+      </w:pPr>
+      <w:r>
+        <w:t>/</w:t>
+      </w:r>
+      <w:r>
+        <w:rPr>
+          <w:rFonts w:hint="eastAsia"/>
+        </w:rPr>
+        <w:t>profile</w:t>
+      </w:r>
+      <w:r>
+        <w:t>/</w:t>
+      </w:r>
+      <w:r>
+        <w:rPr>
+          <w:rFonts w:hint="eastAsia"/>
+        </w:rPr>
+        <w:t>api/</w:t>
+      </w:r>
+      <w:r>
+        <w:rPr>
+          <w:rFonts w:hint="eastAsia"/>
+        </w:rPr>
+        <w:t>rest/user-contact/{userId}</w:t>
+      </w:r>
+      <w:r>
+        <w:rPr>
+          <w:rFonts w:hint="eastAsia"/>
+        </w:rPr>
+        <w:t>.json</w:t>
+      </w:r>
+    </w:p>
+    <w:p>
+      <w:r>
+        <w:t>Method:</w:t>
+      </w:r>
+    </w:p>
+    <w:p>
+      <w:pPr>
+        <w:ind w:firstLine="420"/>
+        <w:rPr>
+          <w:color w:val="FF0000"/>
+        </w:rPr>
+      </w:pPr>
+      <w:r>
+        <w:rPr>
+          <w:color w:val="FF0000"/>
+        </w:rPr>
+        <w:t>POST</w:t>
+      </w:r>
+      <w:r>
+        <w:rPr>
+          <w:rFonts w:hint="eastAsia"/>
+          <w:color w:val="FF0000"/>
+        </w:rPr>
+        <w:t>, PUT</w:t>
+      </w:r>
+    </w:p>
+    <w:p>
+      <w:r>
+        <w:rPr>
+          <w:rFonts w:hint="eastAsia"/>
+        </w:rPr>
+        <w:t>参数</w:t>
+      </w:r>
+      <w:r>
+        <w:t>:</w:t>
+      </w:r>
+    </w:p>
+    <w:p>
+      <w:r>
+        <w:rPr>
+          <w:rFonts w:hint="eastAsia"/>
+        </w:rPr>
+        <w:tab/>
+      </w:r>
+      <w:r>
+        <w:t>personalEmail</w:t>
+      </w:r>
+      <w:r>
+        <w:rPr>
+          <w:rFonts w:hint="eastAsia"/>
+        </w:rPr>
+        <w:t xml:space="preserve"> </w:t>
+      </w:r>
+      <w:r>
+        <w:rPr>
+          <w:rFonts w:hint="eastAsia"/>
+        </w:rPr>
+        <w:t>私人邮箱</w:t>
+      </w:r>
+    </w:p>
+    <w:p>
+      <w:r>
+        <w:rPr>
+          <w:rFonts w:hint="eastAsia"/>
+        </w:rPr>
+        <w:tab/>
+      </w:r>
+      <w:r>
+        <w:t>homeAddress</w:t>
+      </w:r>
+      <w:r>
+        <w:rPr>
+          <w:rFonts w:hint="eastAsia"/>
+        </w:rPr>
+        <w:t xml:space="preserve"> </w:t>
+      </w:r>
+      <w:r>
+        <w:rPr>
+          <w:rFonts w:hint="eastAsia"/>
+        </w:rPr>
+        <w:t>家庭住址</w:t>
+      </w:r>
+    </w:p>
+    <w:p>
+      <w:r>
+        <w:rPr>
+          <w:rFonts w:hint="eastAsia"/>
+        </w:rPr>
+        <w:lastRenderedPageBreak/>
+        <w:tab/>
+      </w:r>
+      <w:r>
+        <w:t>dormBuildingAddress</w:t>
+      </w:r>
+      <w:r>
+        <w:rPr>
+          <w:rFonts w:hint="eastAsia"/>
+        </w:rPr>
+        <w:t xml:space="preserve"> </w:t>
+      </w:r>
+      <w:r>
+        <w:rPr>
+          <w:rFonts w:hint="eastAsia"/>
+        </w:rPr>
+        <w:t>宿舍楼地址</w:t>
+      </w:r>
+    </w:p>
+    <w:p>
+      <w:r>
+        <w:rPr>
+          <w:rFonts w:hint="eastAsia"/>
+        </w:rPr>
+        <w:tab/>
+      </w:r>
+      <w:r>
+        <w:t>dormRoom</w:t>
+      </w:r>
+      <w:r>
+        <w:rPr>
+          <w:rFonts w:hint="eastAsia"/>
+        </w:rPr>
+        <w:t xml:space="preserve"> </w:t>
+      </w:r>
+      <w:r>
+        <w:rPr>
+          <w:rFonts w:hint="eastAsia"/>
+        </w:rPr>
+        <w:t>房间号</w:t>
+      </w:r>
+    </w:p>
+    <w:p>
+      <w:r>
+        <w:rPr>
+          <w:rFonts w:hint="eastAsia"/>
+        </w:rPr>
+        <w:tab/>
+      </w:r>
+      <w:r>
+        <w:t>mobile</w:t>
+      </w:r>
+      <w:r>
+        <w:rPr>
+          <w:rFonts w:hint="eastAsia"/>
+        </w:rPr>
+        <w:t xml:space="preserve"> </w:t>
+      </w:r>
+      <w:r>
+        <w:rPr>
+          <w:rFonts w:hint="eastAsia"/>
+        </w:rPr>
+        <w:t>手机</w:t>
+      </w:r>
+    </w:p>
+    <w:p>
+      <w:r>
+        <w:rPr>
+          <w:rFonts w:hint="eastAsia"/>
+        </w:rPr>
+        <w:tab/>
+      </w:r>
+      <w:r>
+        <w:t>phoneShortnumber</w:t>
+      </w:r>
+      <w:r>
+        <w:rPr>
+          <w:rFonts w:hint="eastAsia"/>
+        </w:rPr>
+        <w:t xml:space="preserve"> </w:t>
+      </w:r>
+      <w:r>
+        <w:rPr>
+          <w:rFonts w:hint="eastAsia"/>
+        </w:rPr>
+        <w:t>短号</w:t>
+      </w:r>
+    </w:p>
+    <w:p>
+      <w:r>
+        <w:rPr>
+          <w:rFonts w:hint="eastAsia"/>
+        </w:rPr>
+        <w:tab/>
+      </w:r>
+      <w:r>
+        <w:t>officePhone</w:t>
+      </w:r>
+      <w:r>
+        <w:rPr>
+          <w:rFonts w:hint="eastAsia"/>
+        </w:rPr>
+        <w:t xml:space="preserve"> </w:t>
+      </w:r>
+      <w:r>
+        <w:rPr>
+          <w:rFonts w:hint="eastAsia"/>
+        </w:rPr>
+        <w:t>电话号码</w:t>
+      </w:r>
+    </w:p>
+    <w:p>
+      <w:r>
+        <w:rPr>
+          <w:rFonts w:hint="eastAsia"/>
+        </w:rPr>
+        <w:tab/>
+      </w:r>
+      <w:r>
+        <w:t>homePage</w:t>
+      </w:r>
+      <w:r>
+        <w:rPr>
+          <w:rFonts w:hint="eastAsia"/>
+        </w:rPr>
+        <w:t xml:space="preserve"> </w:t>
+      </w:r>
+      <w:r>
+        <w:rPr>
+          <w:rFonts w:hint="eastAsia"/>
+        </w:rPr>
+        <w:t>个人主页</w:t>
+      </w:r>
+    </w:p>
     <w:p/>
     <w:p>
+      <w:r>
+        <w:rPr>
+          <w:rFonts w:hint="eastAsia"/>
+        </w:rPr>
+        <w:tab/>
+        <w:t>stuEmailVisible</w:t>
+      </w:r>
+      <w:r>
+        <w:rPr>
+          <w:rFonts w:hint="eastAsia"/>
+        </w:rPr>
+        <w:t xml:space="preserve"> stu</w:t>
+      </w:r>
+      <w:r>
+        <w:rPr>
+          <w:rFonts w:hint="eastAsia"/>
+        </w:rPr>
+        <w:t>邮箱是否公开，</w:t>
+      </w:r>
+      <w:r>
+        <w:rPr>
+          <w:rFonts w:hint="eastAsia"/>
+        </w:rPr>
+        <w:t>true</w:t>
+      </w:r>
+      <w:r>
+        <w:rPr>
+          <w:rFonts w:hint="eastAsia"/>
+        </w:rPr>
+        <w:t>或</w:t>
+      </w:r>
+      <w:r>
+        <w:rPr>
+          <w:rFonts w:hint="eastAsia"/>
+        </w:rPr>
+        <w:t>false</w:t>
+      </w:r>
+    </w:p>
+    <w:p>
+      <w:r>
+        <w:rPr>
+          <w:rFonts w:hint="eastAsia"/>
+        </w:rPr>
+        <w:tab/>
+      </w:r>
+      <w:r>
+        <w:t>homeAddress</w:t>
+      </w:r>
+      <w:r>
+        <w:rPr>
+          <w:rFonts w:hint="eastAsia"/>
+        </w:rPr>
+        <w:t>Visible</w:t>
+      </w:r>
+      <w:r>
+        <w:rPr>
+          <w:rFonts w:hint="eastAsia"/>
+        </w:rPr>
+        <w:t xml:space="preserve"> </w:t>
+      </w:r>
+      <w:r>
+        <w:rPr>
+          <w:rFonts w:hint="eastAsia"/>
+        </w:rPr>
+        <w:t>家庭住址</w:t>
+      </w:r>
+      <w:r>
+        <w:rPr>
+          <w:rFonts w:hint="eastAsia"/>
+        </w:rPr>
+        <w:t>是否公开</w:t>
+      </w:r>
+    </w:p>
+    <w:p>
+      <w:r>
+        <w:rPr>
+          <w:rFonts w:hint="eastAsia"/>
+        </w:rPr>
+        <w:tab/>
+        <w:t>a</w:t>
+      </w:r>
+      <w:r>
+        <w:t>ddress</w:t>
+      </w:r>
+      <w:r>
+        <w:rPr>
+          <w:rFonts w:hint="eastAsia"/>
+        </w:rPr>
+        <w:t xml:space="preserve">Visible </w:t>
+      </w:r>
+      <w:r>
+        <w:rPr>
+          <w:rFonts w:hint="eastAsia"/>
+        </w:rPr>
+        <w:t>宿舍地址是否公开</w:t>
+      </w:r>
+    </w:p>
+    <w:p>
+      <w:r>
+        <w:rPr>
+          <w:rFonts w:hint="eastAsia"/>
+        </w:rPr>
+        <w:tab/>
+      </w:r>
+      <w:r>
+        <w:t>mobile</w:t>
+      </w:r>
+      <w:r>
+        <w:rPr>
+          <w:rFonts w:hint="eastAsia"/>
+        </w:rPr>
+        <w:t xml:space="preserve">Visible </w:t>
+      </w:r>
+      <w:r>
+        <w:rPr>
+          <w:rFonts w:hint="eastAsia"/>
+        </w:rPr>
+        <w:t>手机是否公开</w:t>
+      </w:r>
+    </w:p>
+    <w:p>
+      <w:r>
+        <w:rPr>
+          <w:rFonts w:hint="eastAsia"/>
+        </w:rPr>
+        <w:tab/>
+      </w:r>
+      <w:r>
+        <w:t>phoneShortnumber</w:t>
+      </w:r>
+      <w:r>
+        <w:rPr>
+          <w:rFonts w:hint="eastAsia"/>
+        </w:rPr>
+        <w:t>Visible</w:t>
+      </w:r>
+      <w:r>
+        <w:rPr>
+          <w:rFonts w:hint="eastAsia"/>
+        </w:rPr>
+        <w:t xml:space="preserve"> </w:t>
+      </w:r>
+      <w:r>
+        <w:rPr>
+          <w:rFonts w:hint="eastAsia"/>
+        </w:rPr>
+        <w:t>短号是否公开</w:t>
+      </w:r>
+    </w:p>
+    <w:p>
+      <w:r>
+        <w:rPr>
+          <w:rFonts w:hint="eastAsia"/>
+        </w:rPr>
+        <w:tab/>
+      </w:r>
+      <w:r>
+        <w:t>officePhone</w:t>
+      </w:r>
+      <w:r>
+        <w:rPr>
+          <w:rFonts w:hint="eastAsia"/>
+        </w:rPr>
+        <w:t xml:space="preserve">Visible </w:t>
+      </w:r>
+      <w:r>
+        <w:rPr>
+          <w:rFonts w:hint="eastAsia"/>
+        </w:rPr>
+        <w:t>电话号码是否公开</w:t>
+      </w:r>
+    </w:p>
+    <w:p>
+      <w:r>
+        <w:rPr>
+          <w:rFonts w:hint="eastAsia"/>
+        </w:rPr>
+        <w:tab/>
+      </w:r>
+      <w:r>
+        <w:t>homePage</w:t>
+      </w:r>
+      <w:r>
+        <w:rPr>
+          <w:rFonts w:hint="eastAsia"/>
+        </w:rPr>
+        <w:t>Visible</w:t>
+      </w:r>
+      <w:r>
+        <w:rPr>
+          <w:rFonts w:hint="eastAsia"/>
+        </w:rPr>
+        <w:t xml:space="preserve"> </w:t>
+      </w:r>
+      <w:r>
+        <w:rPr>
+          <w:rFonts w:hint="eastAsia"/>
+        </w:rPr>
+        <w:t>个人主页是否公开</w:t>
+      </w:r>
+    </w:p>
+    <w:p/>
+    <w:p>
+      <w:r>
+        <w:rPr>
+          <w:rFonts w:hint="eastAsia"/>
+        </w:rPr>
+        <w:tab/>
+        <w:t>_method: "put" //</w:t>
+      </w:r>
+      <w:r>
+        <w:rPr>
+          <w:rFonts w:hint="eastAsia"/>
+        </w:rPr>
+        <w:t>如果</w:t>
+      </w:r>
+      <w:r>
+        <w:rPr>
+          <w:rFonts w:hint="eastAsia"/>
+        </w:rPr>
+        <w:t>能用</w:t>
+      </w:r>
+      <w:r>
+        <w:rPr>
+          <w:rFonts w:hint="eastAsia"/>
+        </w:rPr>
+        <w:t xml:space="preserve">HTTP PUT </w:t>
+      </w:r>
+      <w:r>
+        <w:rPr>
+          <w:rFonts w:hint="eastAsia"/>
+        </w:rPr>
+        <w:t>调用此</w:t>
+      </w:r>
+      <w:r>
+        <w:rPr>
+          <w:rFonts w:hint="eastAsia"/>
+        </w:rPr>
+        <w:t>API</w:t>
+      </w:r>
+      <w:r>
+        <w:rPr>
+          <w:rFonts w:hint="eastAsia"/>
+        </w:rPr>
+        <w:t>,</w:t>
+      </w:r>
+      <w:r>
+        <w:rPr>
+          <w:rFonts w:hint="eastAsia"/>
+        </w:rPr>
+        <w:t xml:space="preserve"> </w:t>
+      </w:r>
+      <w:r>
+        <w:rPr>
+          <w:rFonts w:hint="eastAsia"/>
+        </w:rPr>
+        <w:t>则无需传此参数，否则需带此参数</w:t>
+      </w:r>
+      <w:r>
+        <w:rPr>
+          <w:rFonts w:hint="eastAsia"/>
+        </w:rPr>
+        <w:t>_method=put</w:t>
+      </w:r>
+      <w:r>
+        <w:rPr>
+          <w:rFonts w:hint="eastAsia"/>
+        </w:rPr>
+        <w:tab/>
+      </w:r>
+      <w:r>
+        <w:rPr>
+          <w:rFonts w:hint="eastAsia"/>
+        </w:rPr>
+        <w:tab/>
+      </w:r>
+      <w:r>
+        <w:rPr>
+          <w:rFonts w:hint="eastAsia"/>
+        </w:rPr>
+        <w:tab/>
+      </w:r>
+      <w:r>
+        <w:rPr>
+          <w:rFonts w:hint="eastAsia"/>
+        </w:rPr>
+        <w:t>服务器端才能正常处理</w:t>
+      </w:r>
+    </w:p>
+    <w:p>
+      <w:r>
+        <w:rPr>
+          <w:rFonts w:hint="eastAsia"/>
+        </w:rPr>
+        <w:t>返回</w:t>
+      </w:r>
+      <w:r>
+        <w:rPr>
+          <w:rFonts w:hint="eastAsia"/>
+        </w:rPr>
+        <w:t>:</w:t>
+      </w:r>
+    </w:p>
+    <w:p>
+      <w:r>
+        <w:rPr>
+          <w:rFonts w:hint="eastAsia"/>
+        </w:rPr>
+        <w:tab/>
+        <w:t>{success:(true|false)} //</w:t>
+      </w:r>
+      <w:r>
+        <w:rPr>
+          <w:rFonts w:hint="eastAsia"/>
+        </w:rPr>
+        <w:t>成功返回</w:t>
+      </w:r>
+      <w:r>
+        <w:rPr>
+          <w:rFonts w:hint="eastAsia"/>
+        </w:rPr>
+        <w:t>true,</w:t>
+      </w:r>
+      <w:r>
+        <w:rPr>
+          <w:rFonts w:hint="eastAsia"/>
+        </w:rPr>
+        <w:t>否则</w:t>
+      </w:r>
+      <w:r>
+        <w:rPr>
+          <w:rFonts w:hint="eastAsia"/>
+        </w:rPr>
+        <w:t>false</w:t>
+      </w:r>
+    </w:p>
+    <w:p>
+      <w:r>
+        <w:rPr>
+          <w:rFonts w:hint="eastAsia"/>
+        </w:rPr>
+        <w:t>说明</w:t>
+      </w:r>
+      <w:r>
+        <w:rPr>
+          <w:rFonts w:hint="eastAsia"/>
+        </w:rPr>
+        <w:t>:</w:t>
+      </w:r>
+    </w:p>
+    <w:p>
+      <w:r>
+        <w:rPr>
+          <w:rFonts w:hint="eastAsia"/>
+        </w:rPr>
+        <w:tab/>
+      </w:r>
+      <w:r>
+        <w:rPr>
+          <w:rFonts w:hint="eastAsia"/>
+        </w:rPr>
+        <w:t>按照</w:t>
+      </w:r>
+      <w:r>
+        <w:rPr>
+          <w:rFonts w:hint="eastAsia"/>
+        </w:rPr>
+        <w:t xml:space="preserve">restful </w:t>
+      </w:r>
+      <w:r>
+        <w:rPr>
+          <w:rFonts w:hint="eastAsia"/>
+        </w:rPr>
+        <w:t>开发约定，</w:t>
+      </w:r>
+      <w:r>
+        <w:rPr>
+          <w:rFonts w:hint="eastAsia"/>
+        </w:rPr>
+        <w:t>POST</w:t>
+      </w:r>
+      <w:r>
+        <w:rPr>
+          <w:rFonts w:hint="eastAsia"/>
+        </w:rPr>
+        <w:t>用于创建，</w:t>
+      </w:r>
+      <w:r>
+        <w:rPr>
+          <w:rFonts w:hint="eastAsia"/>
+        </w:rPr>
+        <w:t>PUT</w:t>
+      </w:r>
+      <w:r>
+        <w:rPr>
+          <w:rFonts w:hint="eastAsia"/>
+        </w:rPr>
+        <w:t>用于修改。由于浏览器大部分不支持</w:t>
+      </w:r>
+      <w:r>
+        <w:rPr>
+          <w:rFonts w:hint="eastAsia"/>
+        </w:rPr>
+        <w:t>PUT</w:t>
+      </w:r>
+      <w:r>
+        <w:rPr>
+          <w:rFonts w:hint="eastAsia"/>
+        </w:rPr>
+        <w:t>，故使用在</w:t>
+      </w:r>
+      <w:r>
+        <w:rPr>
+          <w:rFonts w:hint="eastAsia"/>
+        </w:rPr>
+        <w:t>POST</w:t>
+      </w:r>
+      <w:r>
+        <w:rPr>
+          <w:rFonts w:hint="eastAsia"/>
+        </w:rPr>
+        <w:t>时带参数</w:t>
+      </w:r>
+      <w:r>
+        <w:rPr>
+          <w:rFonts w:hint="eastAsia"/>
+        </w:rPr>
+        <w:t>_method</w:t>
+      </w:r>
+      <w:r>
+        <w:rPr>
+          <w:rFonts w:hint="eastAsia"/>
+        </w:rPr>
+        <w:t>以区别于默认的</w:t>
+      </w:r>
+      <w:r>
+        <w:rPr>
+          <w:rFonts w:hint="eastAsia"/>
+        </w:rPr>
+        <w:t>POST</w:t>
+      </w:r>
+      <w:r>
+        <w:rPr>
+          <w:rFonts w:hint="eastAsia"/>
+        </w:rPr>
+        <w:t>请求</w:t>
+      </w:r>
+    </w:p>
+    <w:p>
       <w:pPr>
         <w:pStyle w:val="1"/>
       </w:pPr>
-      <w:bookmarkStart w:id="4" w:name="_Toc342467859"/>
+      <w:bookmarkStart w:id="8" w:name="_Toc347164818"/>
       <w:r>
         <w:rPr>
           <w:rFonts w:eastAsiaTheme="minorEastAsia" w:hint="eastAsia"/>
         </w:rPr>
-        <w:t>获取用户联系方式</w:t>
-      </w:r>
-      <w:bookmarkEnd w:id="4"/>
+        <w:t>旋转头像</w:t>
+      </w:r>
+      <w:bookmarkEnd w:id="8"/>
     </w:p>
     <w:p>
       <w:r>
@@ -2069,31 +3870,16 @@
         <w:rPr>
           <w:rFonts w:hint="eastAsia"/>
         </w:rPr>
-        <w:t>profile/api</w:t>
-      </w:r>
-      <w:r>
-        <w:rPr>
-          <w:rFonts w:hint="eastAsia"/>
-        </w:rPr>
-        <w:t>/rest</w:t>
-      </w:r>
-      <w:r>
-        <w:rPr>
-          <w:rFonts w:hint="eastAsia"/>
-        </w:rPr>
+        <w:t>profile</w:t>
+      </w:r>
+      <w:r>
         <w:t>/</w:t>
       </w:r>
       <w:r>
         <w:rPr>
           <w:rFonts w:hint="eastAsia"/>
         </w:rPr>
-        <w:t>user-contact/{userId}</w:t>
-      </w:r>
-      <w:r>
-        <w:rPr>
-          <w:rFonts w:hint="eastAsia"/>
-        </w:rPr>
-        <w:t>.json</w:t>
+        <w:t>api/rest/user-logo/{userId}/rotate.json</w:t>
       </w:r>
     </w:p>
     <w:p>
@@ -2110,10 +3896,16 @@
       </w:pPr>
       <w:r>
         <w:rPr>
-          <w:rFonts w:hint="eastAsia"/>
           <w:color w:val="FF0000"/>
         </w:rPr>
-        <w:t>GET</w:t>
+        <w:t>POST</w:t>
+      </w:r>
+      <w:r>
+        <w:rPr>
+          <w:rFonts w:hint="eastAsia"/>
+          <w:color w:val="FF0000"/>
+        </w:rPr>
+        <w:t>,PUT</w:t>
       </w:r>
     </w:p>
     <w:p>
@@ -2133,19 +3925,82 @@
           <w:rFonts w:hint="eastAsia"/>
         </w:rPr>
         <w:tab/>
-        <w:t>{userId}</w:t>
-      </w:r>
-      <w:r>
-        <w:rPr>
-          <w:rFonts w:hint="eastAsia"/>
-        </w:rPr>
-        <w:t>替换成真实的用户</w:t>
-      </w:r>
-      <w:r>
-        <w:rPr>
-          <w:rFonts w:hint="eastAsia"/>
-        </w:rPr>
-        <w:t>id</w:t>
+        <w:t>degree</w:t>
+      </w:r>
+      <w:r>
+        <w:rPr>
+          <w:rFonts w:hint="eastAsia"/>
+        </w:rPr>
+        <w:t>按逆时针旋转度数</w:t>
+      </w:r>
+      <w:r>
+        <w:rPr>
+          <w:rFonts w:hint="eastAsia"/>
+        </w:rPr>
+        <w:t xml:space="preserve">, </w:t>
+      </w:r>
+      <w:r>
+        <w:rPr>
+          <w:rFonts w:hint="eastAsia"/>
+        </w:rPr>
+        <w:t>负数则是顺时针转</w:t>
+      </w:r>
+    </w:p>
+    <w:p>
+      <w:r>
+        <w:rPr>
+          <w:rFonts w:hint="eastAsia"/>
+        </w:rPr>
+        <w:tab/>
+        <w:t>_method: "put" //</w:t>
+      </w:r>
+      <w:r>
+        <w:rPr>
+          <w:rFonts w:hint="eastAsia"/>
+        </w:rPr>
+        <w:t>如果能用</w:t>
+      </w:r>
+      <w:r>
+        <w:rPr>
+          <w:rFonts w:hint="eastAsia"/>
+        </w:rPr>
+        <w:t xml:space="preserve">HTTP PUT </w:t>
+      </w:r>
+      <w:r>
+        <w:rPr>
+          <w:rFonts w:hint="eastAsia"/>
+        </w:rPr>
+        <w:t>调用此</w:t>
+      </w:r>
+      <w:r>
+        <w:rPr>
+          <w:rFonts w:hint="eastAsia"/>
+        </w:rPr>
+        <w:t xml:space="preserve">API, </w:t>
+      </w:r>
+      <w:r>
+        <w:rPr>
+          <w:rFonts w:hint="eastAsia"/>
+        </w:rPr>
+        <w:t>则无需传此参数，否则需带此参数</w:t>
+      </w:r>
+      <w:r>
+        <w:rPr>
+          <w:rFonts w:hint="eastAsia"/>
+        </w:rPr>
+        <w:t>_method=put</w:t>
+      </w:r>
+      <w:r>
+        <w:rPr>
+          <w:rFonts w:hint="eastAsia"/>
+        </w:rPr>
+        <w:tab/>
+      </w:r>
+      <w:r>
+        <w:rPr>
+          <w:rFonts w:hint="eastAsia"/>
+        </w:rPr>
+        <w:t>服务器端才能正常处理</w:t>
       </w:r>
     </w:p>
     <w:p>
@@ -2156,1041 +4011,101 @@
         <w:t>返回</w:t>
       </w:r>
       <w:r>
+        <w:rPr>
+          <w:rFonts w:hint="eastAsia"/>
+        </w:rPr>
         <w:t>:</w:t>
       </w:r>
-      <w:r>
-        <w:tab/>
-      </w:r>
-    </w:p>
-    <w:p>
-      <w:pPr>
-        <w:ind w:firstLine="420"/>
-      </w:pPr>
-      <w:r>
+    </w:p>
+    <w:p>
+      <w:r>
+        <w:rPr>
+          <w:rFonts w:hint="eastAsia"/>
+        </w:rPr>
+        <w:tab/>
         <w:t>{</w:t>
       </w:r>
     </w:p>
     <w:p>
-      <w:pPr>
-        <w:ind w:firstLine="420"/>
-      </w:pPr>
-      <w:r>
-        <w:t>"dormBuildingAddress":"</w:t>
-      </w:r>
-      <w:r>
-        <w:rPr>
-          <w:rFonts w:hint="eastAsia"/>
-        </w:rPr>
-        <w:t>宿舍楼地址</w:t>
-      </w:r>
-      <w:r>
-        <w:t>",</w:t>
-      </w:r>
-    </w:p>
-    <w:p>
-      <w:pPr>
-        <w:ind w:firstLine="420"/>
-      </w:pPr>
-      <w:r>
-        <w:t>"dormRoom":"</w:t>
-      </w:r>
-      <w:r>
-        <w:rPr>
-          <w:rFonts w:hint="eastAsia"/>
-        </w:rPr>
-        <w:t>房间号</w:t>
-      </w:r>
-      <w:r>
-        <w:t>",</w:t>
-      </w:r>
-    </w:p>
-    <w:p>
-      <w:pPr>
-        <w:ind w:firstLine="420"/>
-      </w:pPr>
-      <w:r>
-        <w:t>"homeAddress":"</w:t>
-      </w:r>
-      <w:r>
-        <w:rPr>
-          <w:rFonts w:hint="eastAsia"/>
-        </w:rPr>
-        <w:t>家庭住址</w:t>
-      </w:r>
-      <w:r>
-        <w:t>",</w:t>
-      </w:r>
-    </w:p>
-    <w:p>
-      <w:pPr>
-        <w:ind w:firstLine="420"/>
-      </w:pPr>
-      <w:r>
-        <w:t>"homePage":"</w:t>
-      </w:r>
-      <w:r>
-        <w:rPr>
-          <w:rFonts w:hint="eastAsia"/>
-        </w:rPr>
-        <w:t>个人主页</w:t>
-      </w:r>
-      <w:r>
-        <w:t>",</w:t>
-      </w:r>
-    </w:p>
-    <w:p>
-      <w:pPr>
-        <w:ind w:firstLine="420"/>
-      </w:pPr>
-      <w:r>
-        <w:t>"mobile":"</w:t>
-      </w:r>
-      <w:r>
-        <w:rPr>
-          <w:rFonts w:hint="eastAsia"/>
-        </w:rPr>
-        <w:t>手机</w:t>
-      </w:r>
-      <w:r>
-        <w:t>",</w:t>
-      </w:r>
-    </w:p>
-    <w:p>
-      <w:pPr>
-        <w:ind w:firstLine="420"/>
-      </w:pPr>
-      <w:r>
-        <w:t>"officePhone":"</w:t>
-      </w:r>
-      <w:r>
-        <w:rPr>
-          <w:rFonts w:hint="eastAsia"/>
-        </w:rPr>
-        <w:t>电话号码</w:t>
-      </w:r>
-      <w:r>
-        <w:t>",</w:t>
-      </w:r>
-    </w:p>
-    <w:p>
-      <w:pPr>
-        <w:ind w:firstLine="420"/>
-      </w:pPr>
-      <w:r>
-        <w:t>"personalEmail":"</w:t>
-      </w:r>
-      <w:r>
-        <w:rPr>
-          <w:rFonts w:hint="eastAsia"/>
-        </w:rPr>
-        <w:t>私人邮箱</w:t>
-      </w:r>
-      <w:r>
-        <w:t>",</w:t>
-      </w:r>
-    </w:p>
-    <w:p>
-      <w:pPr>
-        <w:ind w:firstLine="420"/>
-      </w:pPr>
-      <w:r>
-        <w:t>"phoneShortnumber":"</w:t>
-      </w:r>
-      <w:r>
-        <w:rPr>
-          <w:rFonts w:hint="eastAsia"/>
-        </w:rPr>
-        <w:t>短号</w:t>
-      </w:r>
-      <w:r>
-        <w:t>",</w:t>
-      </w:r>
-    </w:p>
-    <w:p>
-      <w:pPr>
-        <w:ind w:firstLine="420"/>
-      </w:pPr>
-      <w:r>
-        <w:t>"stuEmail":"</w:t>
-      </w:r>
-      <w:r>
-        <w:rPr>
-          <w:rFonts w:hint="eastAsia"/>
-        </w:rPr>
-        <w:t>电子邮件</w:t>
-      </w:r>
-      <w:r>
-        <w:t>",</w:t>
-      </w:r>
-    </w:p>
-    <w:p>
-      <w:pPr>
-        <w:ind w:firstLine="420"/>
-      </w:pPr>
-      <w:r>
-        <w:t>"userId":</w:t>
-      </w:r>
-      <w:r>
-        <w:rPr>
-          <w:rFonts w:hint="eastAsia"/>
-        </w:rPr>
-        <w:t>用户</w:t>
-      </w:r>
-      <w:r>
-        <w:rPr>
-          <w:rFonts w:hint="eastAsia"/>
-        </w:rPr>
-        <w:t>id</w:t>
-      </w:r>
-    </w:p>
-    <w:p>
-      <w:pPr>
-        <w:ind w:firstLine="420"/>
-      </w:pPr>
-      <w:r>
+      <w:r>
+        <w:rPr>
+          <w:rFonts w:hint="eastAsia"/>
+        </w:rPr>
+        <w:tab/>
+        <w:t>success:(true|false) //</w:t>
+      </w:r>
+      <w:r>
+        <w:rPr>
+          <w:rFonts w:hint="eastAsia"/>
+        </w:rPr>
+        <w:t>成功返回</w:t>
+      </w:r>
+      <w:r>
+        <w:rPr>
+          <w:rFonts w:hint="eastAsia"/>
+        </w:rPr>
+        <w:t>true,</w:t>
+      </w:r>
+      <w:r>
+        <w:rPr>
+          <w:rFonts w:hint="eastAsia"/>
+        </w:rPr>
+        <w:t>否则</w:t>
+      </w:r>
+      <w:r>
+        <w:rPr>
+          <w:rFonts w:hint="eastAsia"/>
+        </w:rPr>
+        <w:t>false</w:t>
+      </w:r>
+    </w:p>
+    <w:p>
+      <w:r>
+        <w:rPr>
+          <w:rFonts w:hint="eastAsia"/>
+        </w:rPr>
+        <w:tab/>
+        <w:t>url:"</w:t>
+      </w:r>
+      <w:r>
+        <w:rPr>
+          <w:rFonts w:hint="eastAsia"/>
+        </w:rPr>
+        <w:t>结果片</w:t>
+      </w:r>
+      <w:r>
+        <w:rPr>
+          <w:rFonts w:hint="eastAsia"/>
+        </w:rPr>
+        <w:t>URL</w:t>
+      </w:r>
+      <w:r>
+        <w:rPr>
+          <w:rFonts w:hint="eastAsia"/>
+        </w:rPr>
+        <w:t>地址</w:t>
+      </w:r>
+      <w:r>
+        <w:rPr>
+          <w:rFonts w:hint="eastAsia"/>
+        </w:rPr>
+        <w:t>"</w:t>
+      </w:r>
+    </w:p>
+    <w:p>
+      <w:r>
+        <w:rPr>
+          <w:rFonts w:hint="eastAsia"/>
+        </w:rPr>
+        <w:tab/>
         <w:t>}</w:t>
       </w:r>
-      <w:r>
-        <w:rPr>
-          <w:rFonts w:hint="eastAsia"/>
-        </w:rPr>
-        <w:t xml:space="preserve"> </w:t>
-      </w:r>
-    </w:p>
-    <w:p>
-      <w:r>
-        <w:rPr>
-          <w:rFonts w:hint="eastAsia"/>
-        </w:rPr>
-        <w:t>说明</w:t>
-      </w:r>
-      <w:r>
-        <w:t>:</w:t>
-      </w:r>
     </w:p>
     <w:p>
       <w:pPr>
         <w:pStyle w:val="1"/>
       </w:pPr>
-      <w:bookmarkStart w:id="5" w:name="_Toc335121920"/>
-      <w:bookmarkStart w:id="6" w:name="_Toc342467860"/>
-      <w:r>
-        <w:rPr>
-          <w:rFonts w:eastAsiaTheme="minorEastAsia" w:hint="eastAsia"/>
-        </w:rPr>
-        <w:lastRenderedPageBreak/>
-        <w:t>更</w:t>
-      </w:r>
-      <w:bookmarkEnd w:id="5"/>
-      <w:r>
-        <w:rPr>
-          <w:rFonts w:eastAsiaTheme="minorEastAsia" w:hint="eastAsia"/>
-        </w:rPr>
-        <w:t>新</w:t>
-      </w:r>
-      <w:r>
-        <w:rPr>
-          <w:rFonts w:eastAsiaTheme="minorEastAsia" w:hint="eastAsia"/>
-        </w:rPr>
-        <w:t>联系方式</w:t>
-      </w:r>
-      <w:bookmarkEnd w:id="6"/>
-    </w:p>
-    <w:p>
-      <w:r>
-        <w:t>URL:</w:t>
-      </w:r>
-    </w:p>
-    <w:p>
-      <w:pPr>
-        <w:ind w:firstLine="420"/>
-      </w:pPr>
-      <w:r>
-        <w:t>/</w:t>
-      </w:r>
-      <w:r>
-        <w:rPr>
-          <w:rFonts w:hint="eastAsia"/>
-        </w:rPr>
-        <w:t>profile</w:t>
-      </w:r>
-      <w:r>
-        <w:t>/</w:t>
-      </w:r>
-      <w:r>
-        <w:rPr>
-          <w:rFonts w:hint="eastAsia"/>
-        </w:rPr>
-        <w:t>api/</w:t>
-      </w:r>
-      <w:r>
-        <w:rPr>
-          <w:rFonts w:hint="eastAsia"/>
-        </w:rPr>
-        <w:t>rest/user-contact/{userId}</w:t>
-      </w:r>
-      <w:r>
-        <w:rPr>
-          <w:rFonts w:hint="eastAsia"/>
-        </w:rPr>
-        <w:t>.json</w:t>
-      </w:r>
-    </w:p>
-    <w:p>
-      <w:r>
-        <w:t>Method:</w:t>
-      </w:r>
-    </w:p>
-    <w:p>
-      <w:pPr>
-        <w:ind w:firstLine="420"/>
-        <w:rPr>
-          <w:color w:val="FF0000"/>
-        </w:rPr>
-      </w:pPr>
-      <w:r>
-        <w:rPr>
-          <w:color w:val="FF0000"/>
-        </w:rPr>
-        <w:t>POST</w:t>
-      </w:r>
-      <w:r>
-        <w:rPr>
-          <w:rFonts w:hint="eastAsia"/>
-          <w:color w:val="FF0000"/>
-        </w:rPr>
-        <w:t>, PUT</w:t>
-      </w:r>
-    </w:p>
-    <w:p>
-      <w:r>
-        <w:rPr>
-          <w:rFonts w:hint="eastAsia"/>
-        </w:rPr>
-        <w:t>参数</w:t>
-      </w:r>
-      <w:r>
-        <w:t>:</w:t>
-      </w:r>
-    </w:p>
-    <w:p>
-      <w:r>
-        <w:rPr>
-          <w:rFonts w:hint="eastAsia"/>
-        </w:rPr>
-        <w:tab/>
-      </w:r>
-      <w:r>
-        <w:t>stuEmail</w:t>
-      </w:r>
-      <w:r>
-        <w:rPr>
-          <w:rFonts w:hint="eastAsia"/>
-        </w:rPr>
-        <w:t xml:space="preserve"> </w:t>
-      </w:r>
-      <w:r>
-        <w:rPr>
-          <w:rFonts w:hint="eastAsia"/>
-        </w:rPr>
-        <w:t>电子邮件</w:t>
-      </w:r>
-    </w:p>
-    <w:p>
-      <w:r>
-        <w:rPr>
-          <w:rFonts w:hint="eastAsia"/>
-        </w:rPr>
-        <w:tab/>
-      </w:r>
-      <w:r>
-        <w:t>personalEmail</w:t>
-      </w:r>
-      <w:r>
-        <w:rPr>
-          <w:rFonts w:hint="eastAsia"/>
-        </w:rPr>
-        <w:t xml:space="preserve"> </w:t>
-      </w:r>
-      <w:r>
-        <w:rPr>
-          <w:rFonts w:hint="eastAsia"/>
-        </w:rPr>
-        <w:t>私人邮箱</w:t>
-      </w:r>
-    </w:p>
-    <w:p>
-      <w:r>
-        <w:rPr>
-          <w:rFonts w:hint="eastAsia"/>
-        </w:rPr>
-        <w:tab/>
-      </w:r>
-      <w:r>
-        <w:t>homeAddress</w:t>
-      </w:r>
-      <w:r>
-        <w:rPr>
-          <w:rFonts w:hint="eastAsia"/>
-        </w:rPr>
-        <w:t xml:space="preserve"> </w:t>
-      </w:r>
-      <w:r>
-        <w:rPr>
-          <w:rFonts w:hint="eastAsia"/>
-        </w:rPr>
-        <w:t>家庭住址</w:t>
-      </w:r>
-    </w:p>
-    <w:p>
-      <w:r>
-        <w:rPr>
-          <w:rFonts w:hint="eastAsia"/>
-        </w:rPr>
-        <w:tab/>
-      </w:r>
-      <w:r>
-        <w:t>dormBuildingAddress</w:t>
-      </w:r>
-      <w:r>
-        <w:rPr>
-          <w:rFonts w:hint="eastAsia"/>
-        </w:rPr>
-        <w:t xml:space="preserve"> </w:t>
-      </w:r>
-      <w:r>
-        <w:rPr>
-          <w:rFonts w:hint="eastAsia"/>
-        </w:rPr>
-        <w:t>宿舍楼地址</w:t>
-      </w:r>
-    </w:p>
-    <w:p>
-      <w:r>
-        <w:rPr>
-          <w:rFonts w:hint="eastAsia"/>
-        </w:rPr>
-        <w:tab/>
-      </w:r>
-      <w:r>
-        <w:t>dormRoom</w:t>
-      </w:r>
-      <w:r>
-        <w:rPr>
-          <w:rFonts w:hint="eastAsia"/>
-        </w:rPr>
-        <w:t xml:space="preserve"> </w:t>
-      </w:r>
-      <w:r>
-        <w:rPr>
-          <w:rFonts w:hint="eastAsia"/>
-        </w:rPr>
-        <w:t>房间号</w:t>
-      </w:r>
-    </w:p>
-    <w:p>
-      <w:r>
-        <w:rPr>
-          <w:rFonts w:hint="eastAsia"/>
-        </w:rPr>
-        <w:tab/>
-      </w:r>
-      <w:r>
-        <w:t>mobile</w:t>
-      </w:r>
-      <w:r>
-        <w:rPr>
-          <w:rFonts w:hint="eastAsia"/>
-        </w:rPr>
-        <w:t xml:space="preserve"> </w:t>
-      </w:r>
-      <w:r>
-        <w:rPr>
-          <w:rFonts w:hint="eastAsia"/>
-        </w:rPr>
-        <w:t>手机</w:t>
-      </w:r>
-    </w:p>
-    <w:p>
-      <w:r>
-        <w:rPr>
-          <w:rFonts w:hint="eastAsia"/>
-        </w:rPr>
-        <w:tab/>
-      </w:r>
-      <w:r>
-        <w:t>phoneShortnumber</w:t>
-      </w:r>
-      <w:r>
-        <w:rPr>
-          <w:rFonts w:hint="eastAsia"/>
-        </w:rPr>
-        <w:t xml:space="preserve"> </w:t>
-      </w:r>
-      <w:r>
-        <w:rPr>
-          <w:rFonts w:hint="eastAsia"/>
-        </w:rPr>
-        <w:t>短号</w:t>
-      </w:r>
-    </w:p>
-    <w:p>
-      <w:r>
-        <w:rPr>
-          <w:rFonts w:hint="eastAsia"/>
-        </w:rPr>
-        <w:tab/>
-      </w:r>
-      <w:r>
-        <w:t>officePhone</w:t>
-      </w:r>
-      <w:r>
-        <w:rPr>
-          <w:rFonts w:hint="eastAsia"/>
-        </w:rPr>
-        <w:t xml:space="preserve"> </w:t>
-      </w:r>
-      <w:r>
-        <w:rPr>
-          <w:rFonts w:hint="eastAsia"/>
-        </w:rPr>
-        <w:t>电话号码</w:t>
-      </w:r>
-    </w:p>
-    <w:p>
-      <w:r>
-        <w:rPr>
-          <w:rFonts w:hint="eastAsia"/>
-        </w:rPr>
-        <w:tab/>
-      </w:r>
-      <w:r>
-        <w:t>homePage</w:t>
-      </w:r>
-      <w:r>
-        <w:rPr>
-          <w:rFonts w:hint="eastAsia"/>
-        </w:rPr>
-        <w:t xml:space="preserve"> </w:t>
-      </w:r>
-      <w:r>
-        <w:rPr>
-          <w:rFonts w:hint="eastAsia"/>
-        </w:rPr>
-        <w:t>个人主页</w:t>
-      </w:r>
-    </w:p>
-    <w:p>
-      <w:r>
-        <w:rPr>
-          <w:rFonts w:hint="eastAsia"/>
-        </w:rPr>
-        <w:tab/>
-        <w:t>_method: "put" //</w:t>
-      </w:r>
-      <w:r>
-        <w:rPr>
-          <w:rFonts w:hint="eastAsia"/>
-        </w:rPr>
-        <w:t>如果</w:t>
-      </w:r>
-      <w:r>
-        <w:rPr>
-          <w:rFonts w:hint="eastAsia"/>
-        </w:rPr>
-        <w:t>能用</w:t>
-      </w:r>
-      <w:r>
-        <w:rPr>
-          <w:rFonts w:hint="eastAsia"/>
-        </w:rPr>
-        <w:t xml:space="preserve">HTTP PUT </w:t>
-      </w:r>
-      <w:r>
-        <w:rPr>
-          <w:rFonts w:hint="eastAsia"/>
-        </w:rPr>
-        <w:t>调用此</w:t>
-      </w:r>
-      <w:r>
-        <w:rPr>
-          <w:rFonts w:hint="eastAsia"/>
-        </w:rPr>
-        <w:t>API</w:t>
-      </w:r>
-      <w:r>
-        <w:rPr>
-          <w:rFonts w:hint="eastAsia"/>
-        </w:rPr>
-        <w:t>,</w:t>
-      </w:r>
-      <w:r>
-        <w:rPr>
-          <w:rFonts w:hint="eastAsia"/>
-        </w:rPr>
-        <w:t xml:space="preserve"> </w:t>
-      </w:r>
-      <w:r>
-        <w:rPr>
-          <w:rFonts w:hint="eastAsia"/>
-        </w:rPr>
-        <w:t>则无需传此参数，否则需带此参数</w:t>
-      </w:r>
-      <w:r>
-        <w:rPr>
-          <w:rFonts w:hint="eastAsia"/>
-        </w:rPr>
-        <w:t>_method=put</w:t>
-      </w:r>
-      <w:r>
-        <w:rPr>
-          <w:rFonts w:hint="eastAsia"/>
-        </w:rPr>
-        <w:tab/>
-      </w:r>
-      <w:r>
-        <w:rPr>
-          <w:rFonts w:hint="eastAsia"/>
-        </w:rPr>
-        <w:tab/>
-      </w:r>
-      <w:r>
-        <w:rPr>
-          <w:rFonts w:hint="eastAsia"/>
-        </w:rPr>
-        <w:tab/>
-      </w:r>
-      <w:r>
-        <w:rPr>
-          <w:rFonts w:hint="eastAsia"/>
-        </w:rPr>
-        <w:t>服务器端才能正常处理</w:t>
-      </w:r>
-    </w:p>
-    <w:p>
-      <w:r>
-        <w:rPr>
-          <w:rFonts w:hint="eastAsia"/>
-        </w:rPr>
-        <w:t>返回</w:t>
-      </w:r>
-      <w:r>
-        <w:rPr>
-          <w:rFonts w:hint="eastAsia"/>
-        </w:rPr>
-        <w:t>:</w:t>
-      </w:r>
-    </w:p>
-    <w:p>
-      <w:r>
-        <w:rPr>
-          <w:rFonts w:hint="eastAsia"/>
-        </w:rPr>
-        <w:tab/>
-        <w:t>{success:(true|false)} //</w:t>
-      </w:r>
-      <w:r>
-        <w:rPr>
-          <w:rFonts w:hint="eastAsia"/>
-        </w:rPr>
-        <w:t>成功返回</w:t>
-      </w:r>
-      <w:r>
-        <w:rPr>
-          <w:rFonts w:hint="eastAsia"/>
-        </w:rPr>
-        <w:t>true,</w:t>
-      </w:r>
-      <w:r>
-        <w:rPr>
-          <w:rFonts w:hint="eastAsia"/>
-        </w:rPr>
-        <w:t>否则</w:t>
-      </w:r>
-      <w:r>
-        <w:rPr>
-          <w:rFonts w:hint="eastAsia"/>
-        </w:rPr>
-        <w:t>false</w:t>
-      </w:r>
-    </w:p>
-    <w:p>
-      <w:r>
-        <w:rPr>
-          <w:rFonts w:hint="eastAsia"/>
-        </w:rPr>
-        <w:t>说明</w:t>
-      </w:r>
-      <w:r>
-        <w:rPr>
-          <w:rFonts w:hint="eastAsia"/>
-        </w:rPr>
-        <w:t>:</w:t>
-      </w:r>
-    </w:p>
-    <w:p>
-      <w:r>
-        <w:rPr>
-          <w:rFonts w:hint="eastAsia"/>
-        </w:rPr>
-        <w:tab/>
-      </w:r>
-      <w:r>
-        <w:rPr>
-          <w:rFonts w:hint="eastAsia"/>
-        </w:rPr>
-        <w:t>按照</w:t>
-      </w:r>
-      <w:r>
-        <w:rPr>
-          <w:rFonts w:hint="eastAsia"/>
-        </w:rPr>
-        <w:t xml:space="preserve">restful </w:t>
-      </w:r>
-      <w:r>
-        <w:rPr>
-          <w:rFonts w:hint="eastAsia"/>
-        </w:rPr>
-        <w:t>开发约定，</w:t>
-      </w:r>
-      <w:r>
-        <w:rPr>
-          <w:rFonts w:hint="eastAsia"/>
-        </w:rPr>
-        <w:t>POST</w:t>
-      </w:r>
-      <w:r>
-        <w:rPr>
-          <w:rFonts w:hint="eastAsia"/>
-        </w:rPr>
-        <w:t>用于创建，</w:t>
-      </w:r>
-      <w:r>
-        <w:rPr>
-          <w:rFonts w:hint="eastAsia"/>
-        </w:rPr>
-        <w:t>PUT</w:t>
-      </w:r>
-      <w:r>
-        <w:rPr>
-          <w:rFonts w:hint="eastAsia"/>
-        </w:rPr>
-        <w:t>用于修改。由于浏览器大部分不支持</w:t>
-      </w:r>
-      <w:r>
-        <w:rPr>
-          <w:rFonts w:hint="eastAsia"/>
-        </w:rPr>
-        <w:t>PUT</w:t>
-      </w:r>
-      <w:r>
-        <w:rPr>
-          <w:rFonts w:hint="eastAsia"/>
-        </w:rPr>
-        <w:t>，故使用在</w:t>
-      </w:r>
-      <w:r>
-        <w:rPr>
-          <w:rFonts w:hint="eastAsia"/>
-        </w:rPr>
-        <w:t>POST</w:t>
-      </w:r>
-      <w:r>
-        <w:rPr>
-          <w:rFonts w:hint="eastAsia"/>
-        </w:rPr>
-        <w:t>时带参数</w:t>
-      </w:r>
-      <w:r>
-        <w:rPr>
-          <w:rFonts w:hint="eastAsia"/>
-        </w:rPr>
-        <w:t>_method</w:t>
-      </w:r>
-      <w:r>
-        <w:rPr>
-          <w:rFonts w:hint="eastAsia"/>
-        </w:rPr>
-        <w:t>以区别于默认的</w:t>
-      </w:r>
-      <w:r>
-        <w:rPr>
-          <w:rFonts w:hint="eastAsia"/>
-        </w:rPr>
-        <w:t>POST</w:t>
-      </w:r>
-      <w:r>
-        <w:rPr>
-          <w:rFonts w:hint="eastAsia"/>
-        </w:rPr>
-        <w:t>请求</w:t>
-      </w:r>
-    </w:p>
-    <w:p>
-      <w:pPr>
-        <w:pStyle w:val="1"/>
-      </w:pPr>
-      <w:bookmarkStart w:id="7" w:name="_Toc342467861"/>
-      <w:r>
-        <w:rPr>
-          <w:rFonts w:eastAsiaTheme="minorEastAsia" w:hint="eastAsia"/>
-        </w:rPr>
-        <w:t>旋转头像</w:t>
-      </w:r>
-      <w:bookmarkEnd w:id="7"/>
-    </w:p>
-    <w:p>
-      <w:r>
-        <w:t>URL:</w:t>
-      </w:r>
-    </w:p>
-    <w:p>
-      <w:pPr>
-        <w:ind w:firstLine="420"/>
-      </w:pPr>
-      <w:r>
-        <w:t>/</w:t>
-      </w:r>
-      <w:r>
-        <w:rPr>
-          <w:rFonts w:hint="eastAsia"/>
-        </w:rPr>
-        <w:t>profile</w:t>
-      </w:r>
-      <w:r>
-        <w:t>/</w:t>
-      </w:r>
-      <w:r>
-        <w:rPr>
-          <w:rFonts w:hint="eastAsia"/>
-        </w:rPr>
-        <w:t>api/rest/user-logo/{userId}/rotate.json</w:t>
-      </w:r>
-    </w:p>
-    <w:p>
-      <w:r>
-        <w:t>Method:</w:t>
-      </w:r>
-    </w:p>
-    <w:p>
-      <w:pPr>
-        <w:ind w:firstLine="420"/>
-        <w:rPr>
-          <w:color w:val="FF0000"/>
-        </w:rPr>
-      </w:pPr>
-      <w:r>
-        <w:rPr>
-          <w:color w:val="FF0000"/>
-        </w:rPr>
-        <w:t>POST</w:t>
-      </w:r>
-      <w:r>
-        <w:rPr>
-          <w:rFonts w:hint="eastAsia"/>
-          <w:color w:val="FF0000"/>
-        </w:rPr>
-        <w:t>,PUT</w:t>
-      </w:r>
-    </w:p>
-    <w:p>
-      <w:r>
-        <w:rPr>
-          <w:rFonts w:hint="eastAsia"/>
-        </w:rPr>
-        <w:t>参数</w:t>
-      </w:r>
-      <w:r>
-        <w:t>:</w:t>
-      </w:r>
-    </w:p>
-    <w:p>
-      <w:r>
-        <w:rPr>
-          <w:rFonts w:hint="eastAsia"/>
-        </w:rPr>
-        <w:tab/>
-        <w:t>degree</w:t>
-      </w:r>
-      <w:r>
-        <w:rPr>
-          <w:rFonts w:hint="eastAsia"/>
-        </w:rPr>
-        <w:t>按逆时针旋转度数</w:t>
-      </w:r>
-      <w:r>
-        <w:rPr>
-          <w:rFonts w:hint="eastAsia"/>
-        </w:rPr>
-        <w:t xml:space="preserve">, </w:t>
-      </w:r>
-      <w:r>
-        <w:rPr>
-          <w:rFonts w:hint="eastAsia"/>
-        </w:rPr>
-        <w:t>负数则是顺时针转</w:t>
-      </w:r>
-    </w:p>
-    <w:p>
-      <w:r>
-        <w:rPr>
-          <w:rFonts w:hint="eastAsia"/>
-        </w:rPr>
-        <w:tab/>
-        <w:t>_method: "put" //</w:t>
-      </w:r>
-      <w:r>
-        <w:rPr>
-          <w:rFonts w:hint="eastAsia"/>
-        </w:rPr>
-        <w:t>如果能用</w:t>
-      </w:r>
-      <w:r>
-        <w:rPr>
-          <w:rFonts w:hint="eastAsia"/>
-        </w:rPr>
-        <w:t xml:space="preserve">HTTP PUT </w:t>
-      </w:r>
-      <w:r>
-        <w:rPr>
-          <w:rFonts w:hint="eastAsia"/>
-        </w:rPr>
-        <w:t>调用此</w:t>
-      </w:r>
-      <w:r>
-        <w:rPr>
-          <w:rFonts w:hint="eastAsia"/>
-        </w:rPr>
-        <w:t xml:space="preserve">API, </w:t>
-      </w:r>
-      <w:r>
-        <w:rPr>
-          <w:rFonts w:hint="eastAsia"/>
-        </w:rPr>
-        <w:t>则无需传此参数，否则需带此参数</w:t>
-      </w:r>
-      <w:r>
-        <w:rPr>
-          <w:rFonts w:hint="eastAsia"/>
-        </w:rPr>
-        <w:t>_method=put</w:t>
-      </w:r>
-      <w:r>
-        <w:rPr>
-          <w:rFonts w:hint="eastAsia"/>
-        </w:rPr>
-        <w:tab/>
-      </w:r>
-      <w:r>
-        <w:rPr>
-          <w:rFonts w:hint="eastAsia"/>
-        </w:rPr>
-        <w:t>服务器端才能正常处理</w:t>
-      </w:r>
-    </w:p>
-    <w:p>
-      <w:r>
-        <w:rPr>
-          <w:rFonts w:hint="eastAsia"/>
-        </w:rPr>
-        <w:t>返回</w:t>
-      </w:r>
-      <w:r>
-        <w:rPr>
-          <w:rFonts w:hint="eastAsia"/>
-        </w:rPr>
-        <w:t>:</w:t>
-      </w:r>
-    </w:p>
-    <w:p>
-      <w:r>
-        <w:rPr>
-          <w:rFonts w:hint="eastAsia"/>
-        </w:rPr>
-        <w:tab/>
-        <w:t>{</w:t>
-      </w:r>
-    </w:p>
-    <w:p>
-      <w:r>
-        <w:rPr>
-          <w:rFonts w:hint="eastAsia"/>
-        </w:rPr>
-        <w:tab/>
-        <w:t>success:(true|false) //</w:t>
-      </w:r>
-      <w:r>
-        <w:rPr>
-          <w:rFonts w:hint="eastAsia"/>
-        </w:rPr>
-        <w:t>成功返回</w:t>
-      </w:r>
-      <w:r>
-        <w:rPr>
-          <w:rFonts w:hint="eastAsia"/>
-        </w:rPr>
-        <w:t>true,</w:t>
-      </w:r>
-      <w:r>
-        <w:rPr>
-          <w:rFonts w:hint="eastAsia"/>
-        </w:rPr>
-        <w:t>否则</w:t>
-      </w:r>
-      <w:r>
-        <w:rPr>
-          <w:rFonts w:hint="eastAsia"/>
-        </w:rPr>
-        <w:t>false</w:t>
-      </w:r>
-    </w:p>
-    <w:p>
-      <w:r>
-        <w:rPr>
-          <w:rFonts w:hint="eastAsia"/>
-        </w:rPr>
-        <w:tab/>
-        <w:t>url:"</w:t>
-      </w:r>
-      <w:r>
-        <w:rPr>
-          <w:rFonts w:hint="eastAsia"/>
-        </w:rPr>
-        <w:t>结果片</w:t>
-      </w:r>
-      <w:r>
-        <w:rPr>
-          <w:rFonts w:hint="eastAsia"/>
-        </w:rPr>
-        <w:t>URL</w:t>
-      </w:r>
-      <w:r>
-        <w:rPr>
-          <w:rFonts w:hint="eastAsia"/>
-        </w:rPr>
-        <w:t>地址</w:t>
-      </w:r>
-      <w:r>
-        <w:rPr>
-          <w:rFonts w:hint="eastAsia"/>
-        </w:rPr>
-        <w:t>"</w:t>
-      </w:r>
-    </w:p>
-    <w:p>
-      <w:r>
-        <w:rPr>
-          <w:rFonts w:hint="eastAsia"/>
-        </w:rPr>
-        <w:tab/>
-        <w:t>}</w:t>
-      </w:r>
-    </w:p>
-    <w:p>
-      <w:pPr>
-        <w:pStyle w:val="1"/>
-      </w:pPr>
-      <w:bookmarkStart w:id="8" w:name="_Toc342467862"/>
+      <w:bookmarkStart w:id="9" w:name="_Toc347164819"/>
       <w:r>
         <w:rPr>
           <w:rFonts w:eastAsiaTheme="minorEastAsia" w:hint="eastAsia"/>
@@ -3198,7 +4113,7 @@
         <w:lastRenderedPageBreak/>
         <w:t>裁剪头像</w:t>
       </w:r>
-      <w:bookmarkEnd w:id="8"/>
+      <w:bookmarkEnd w:id="9"/>
     </w:p>
     <w:p>
       <w:r>
@@ -3570,14 +4485,14 @@
       <w:pPr>
         <w:pStyle w:val="1"/>
       </w:pPr>
-      <w:bookmarkStart w:id="9" w:name="_Toc342467863"/>
+      <w:bookmarkStart w:id="10" w:name="_Toc347164820"/>
       <w:r>
         <w:rPr>
           <w:rFonts w:eastAsiaTheme="minorEastAsia" w:hint="eastAsia"/>
         </w:rPr>
         <w:t>获取用户可选封面列表</w:t>
       </w:r>
-      <w:bookmarkEnd w:id="9"/>
+      <w:bookmarkEnd w:id="10"/>
     </w:p>
     <w:p>
       <w:r>
@@ -3752,7 +4667,7 @@
       <w:pPr>
         <w:pStyle w:val="1"/>
       </w:pPr>
-      <w:bookmarkStart w:id="10" w:name="_Toc342467864"/>
+      <w:bookmarkStart w:id="11" w:name="_Toc347164821"/>
       <w:r>
         <w:rPr>
           <w:rFonts w:eastAsiaTheme="minorEastAsia" w:hint="eastAsia"/>
@@ -3760,7 +4675,7 @@
         <w:lastRenderedPageBreak/>
         <w:t>旋转封面</w:t>
       </w:r>
-      <w:bookmarkEnd w:id="10"/>
+      <w:bookmarkEnd w:id="11"/>
     </w:p>
     <w:p>
       <w:r>
@@ -4014,7 +4929,7 @@
       <w:pPr>
         <w:pStyle w:val="1"/>
       </w:pPr>
-      <w:bookmarkStart w:id="11" w:name="_Toc342467865"/>
+      <w:bookmarkStart w:id="12" w:name="_Toc347164822"/>
       <w:r>
         <w:rPr>
           <w:rFonts w:eastAsiaTheme="minorEastAsia" w:hint="eastAsia"/>
@@ -4033,7 +4948,7 @@
         </w:rPr>
         <w:t>效果到封面</w:t>
       </w:r>
-      <w:bookmarkEnd w:id="11"/>
+      <w:bookmarkEnd w:id="12"/>
     </w:p>
     <w:p>
       <w:r>
@@ -4424,7 +5339,7 @@
       <w:pPr>
         <w:pStyle w:val="1"/>
       </w:pPr>
-      <w:bookmarkStart w:id="12" w:name="_Toc342467866"/>
+      <w:bookmarkStart w:id="13" w:name="_Toc347164823"/>
       <w:r>
         <w:rPr>
           <w:rFonts w:eastAsiaTheme="minorEastAsia" w:hint="eastAsia"/>
@@ -4432,7 +5347,7 @@
         <w:lastRenderedPageBreak/>
         <w:t>直接设置用户封面图片地址</w:t>
       </w:r>
-      <w:bookmarkEnd w:id="12"/>
+      <w:bookmarkEnd w:id="13"/>
     </w:p>
     <w:p>
       <w:r>
@@ -4865,14 +5780,14 @@
       <w:pPr>
         <w:pStyle w:val="1"/>
       </w:pPr>
-      <w:bookmarkStart w:id="13" w:name="_Toc342467867"/>
+      <w:bookmarkStart w:id="14" w:name="_Toc347164824"/>
       <w:r>
         <w:rPr>
           <w:rFonts w:eastAsiaTheme="minorEastAsia" w:hint="eastAsia"/>
         </w:rPr>
         <w:t>更新用户状态</w:t>
       </w:r>
-      <w:bookmarkEnd w:id="13"/>
+      <w:bookmarkEnd w:id="14"/>
     </w:p>
     <w:p>
       <w:r>
@@ -5189,7 +6104,7 @@
       <w:pPr>
         <w:pStyle w:val="1"/>
       </w:pPr>
-      <w:bookmarkStart w:id="14" w:name="_Toc342467868"/>
+      <w:bookmarkStart w:id="15" w:name="_Toc347164825"/>
       <w:r>
         <w:rPr>
           <w:rFonts w:eastAsiaTheme="minorEastAsia" w:hint="eastAsia"/>
@@ -5202,7 +6117,7 @@
         </w:rPr>
         <w:t>话语</w:t>
       </w:r>
-      <w:bookmarkEnd w:id="14"/>
+      <w:bookmarkEnd w:id="15"/>
     </w:p>
     <w:p>
       <w:r>
@@ -5347,20 +6262,20 @@
       <w:pPr>
         <w:pStyle w:val="1"/>
       </w:pPr>
-      <w:bookmarkStart w:id="15" w:name="_Toc342467869"/>
+      <w:bookmarkStart w:id="16" w:name="_Toc347164826"/>
       <w:r>
         <w:rPr>
           <w:rFonts w:eastAsiaTheme="minorEastAsia" w:hint="eastAsia"/>
         </w:rPr>
         <w:t>获得用户状态话语</w:t>
       </w:r>
-      <w:bookmarkEnd w:id="15"/>
       <w:r>
         <w:rPr>
           <w:rFonts w:eastAsiaTheme="minorEastAsia" w:hint="eastAsia"/>
         </w:rPr>
         <w:t>列表</w:t>
       </w:r>
+      <w:bookmarkEnd w:id="16"/>
     </w:p>
     <w:p>
       <w:r>
@@ -6246,7 +7161,7 @@
 </file>
 
 <file path=customXml/itemProps1.xml><?xml version="1.0" encoding="utf-8"?>
-<ds:datastoreItem xmlns:ds="http://schemas.openxmlformats.org/officeDocument/2006/customXml" ds:itemID="{C9F8588F-B5C0-4AF6-858C-5A00D40AF14C}">
+<ds:datastoreItem xmlns:ds="http://schemas.openxmlformats.org/officeDocument/2006/customXml" ds:itemID="{38DA1151-1DE8-4F76-B32D-DEB58E38CB7D}">
   <ds:schemaRefs>
     <ds:schemaRef ds:uri="http://schemas.openxmlformats.org/officeDocument/2006/bibliography"/>
   </ds:schemaRefs>

</xml_diff>